<commit_message>
Updated SI formatting, moved short legends after references #148
</commit_message>
<xml_diff>
--- a/manuscript/McGregor_SI_New_Phytologist.docx
+++ b/manuscript/McGregor_SI_New_Phytologist.docx
@@ -71,7 +71,6 @@
             <w:docPart w:val="3A718928B4584F2FB277B4AD6D207FA8"/>
           </w:placeholder>
         </w:sdtPr>
-        <w:sdtEndPr/>
         <w:sdtContent>
           <w:r>
             <w:t>Tree height and leaf drought tolerance traits shape growth responses across droughts in a temperate broadleaf forest</w:t>
@@ -103,7 +102,6 @@
             <w:docPart w:val="E6899F98B7A74E308A8ECE8C81D79786"/>
           </w:placeholder>
         </w:sdtPr>
-        <w:sdtEndPr/>
         <w:sdtContent>
           <w:r>
             <w:t xml:space="preserve">Ian R. McGregor, Ryan </w:t>
@@ -195,7 +193,6 @@
             <w:calendar w:val="gregorian"/>
           </w:date>
         </w:sdtPr>
-        <w:sdtEndPr/>
         <w:sdtContent>
           <w:r>
             <w:rPr>
@@ -245,9 +242,11 @@
     <w:p>
       <w:pPr>
         <w:widowControl w:val="0"/>
-        <w:spacing w:line="480" w:lineRule="auto"/>
-        <w:rPr>
-          <w:rFonts w:asciiTheme="minorHAnsi" w:hAnsiTheme="minorHAnsi" w:cstheme="minorHAnsi"/>
+        <w:spacing w:line="360" w:lineRule="auto"/>
+        <w:rPr>
+          <w:rFonts w:asciiTheme="minorHAnsi" w:hAnsiTheme="minorHAnsi" w:cstheme="minorHAnsi"/>
+          <w:b/>
+          <w:bCs/>
         </w:rPr>
       </w:pPr>
       <w:r>
@@ -312,7 +311,6 @@
             <w:docPart w:val="82A829FFD2EC4F2A8384EBCF56D2C758"/>
           </w:placeholder>
         </w:sdtPr>
-        <w:sdtEndPr/>
         <w:sdtContent>
           <w:r>
             <w:rPr>
@@ -390,16 +388,14 @@
             </w:rPr>
             <w:t>Species-specific bark thickness regression equations</w:t>
           </w:r>
+          <w:r>
+            <w:rPr>
+              <w:rFonts w:asciiTheme="majorBidi" w:hAnsiTheme="majorBidi" w:cstheme="majorBidi"/>
+            </w:rPr>
+            <w:t>.</w:t>
+          </w:r>
         </w:sdtContent>
       </w:sdt>
-      <w:r>
-        <w:rPr>
-          <w:rFonts w:asciiTheme="minorHAnsi" w:hAnsiTheme="minorHAnsi" w:cstheme="minorHAnsi"/>
-          <w:b/>
-          <w:bCs/>
-        </w:rPr>
-        <w:t xml:space="preserve"> </w:t>
-      </w:r>
     </w:p>
     <w:p>
       <w:pPr>
@@ -454,6 +450,12 @@
             </w:rPr>
             <w:t>Species-specific height regression equations</w:t>
           </w:r>
+          <w:r>
+            <w:rPr>
+              <w:rFonts w:asciiTheme="majorBidi" w:hAnsiTheme="majorBidi" w:cstheme="majorBidi"/>
+            </w:rPr>
+            <w:t>.</w:t>
+          </w:r>
         </w:sdtContent>
       </w:sdt>
       <w:r>
@@ -468,7 +470,7 @@
     <w:p>
       <w:pPr>
         <w:widowControl w:val="0"/>
-        <w:spacing w:line="480" w:lineRule="auto"/>
+        <w:spacing w:line="360" w:lineRule="auto"/>
         <w:rPr>
           <w:rFonts w:asciiTheme="minorHAnsi" w:hAnsiTheme="minorHAnsi" w:cstheme="minorHAnsi"/>
         </w:rPr>
@@ -514,7 +516,13 @@
             <w:rPr>
               <w:rFonts w:asciiTheme="majorBidi" w:hAnsiTheme="majorBidi" w:cstheme="majorBidi"/>
             </w:rPr>
-            <w:t>Individual tests of species traits as drivers of drought resistance (</w:t>
+            <w:t>Individual tests of species traits as drivers of drought resistance</w:t>
+          </w:r>
+          <w:r>
+            <w:rPr>
+              <w:rFonts w:asciiTheme="majorBidi" w:hAnsiTheme="majorBidi" w:cstheme="majorBidi"/>
+            </w:rPr>
+            <w:t xml:space="preserve">, where </w:t>
           </w:r>
           <w:r>
             <w:rPr>
@@ -528,7 +536,7 @@
             <w:rPr>
               <w:rFonts w:asciiTheme="majorBidi" w:hAnsiTheme="majorBidi" w:cstheme="majorBidi"/>
             </w:rPr>
-            <w:t>)</w:t>
+            <w:t xml:space="preserve"> is used as the response variable.</w:t>
           </w:r>
         </w:sdtContent>
       </w:sdt>
@@ -544,7 +552,7 @@
     <w:p>
       <w:pPr>
         <w:widowControl w:val="0"/>
-        <w:spacing w:line="480" w:lineRule="auto"/>
+        <w:spacing w:line="360" w:lineRule="auto"/>
         <w:rPr>
           <w:rFonts w:asciiTheme="minorHAnsi" w:hAnsiTheme="minorHAnsi" w:cstheme="minorHAnsi"/>
         </w:rPr>
@@ -605,7 +613,13 @@
                 <w:rPr>
                   <w:rFonts w:asciiTheme="majorBidi" w:hAnsiTheme="majorBidi" w:cstheme="majorBidi"/>
                 </w:rPr>
-                <w:t>Individual tests of species traits as drivers of drought resistance (</w:t>
+                <w:t xml:space="preserve">Individual tests of species traits as drivers of drought resistance </w:t>
+              </w:r>
+              <w:r>
+                <w:rPr>
+                  <w:rFonts w:asciiTheme="majorBidi" w:hAnsiTheme="majorBidi" w:cstheme="majorBidi"/>
+                </w:rPr>
+                <w:t xml:space="preserve">where </w:t>
               </w:r>
               <w:r>
                 <w:rPr>
@@ -629,7 +643,7 @@
                 <w:rPr>
                   <w:rFonts w:asciiTheme="majorBidi" w:hAnsiTheme="majorBidi" w:cstheme="majorBidi"/>
                 </w:rPr>
-                <w:t>)</w:t>
+                <w:t xml:space="preserve"> is used as the response variable.</w:t>
               </w:r>
             </w:sdtContent>
           </w:sdt>
@@ -708,7 +722,19 @@
                 <w:rPr>
                   <w:rFonts w:asciiTheme="majorBidi" w:hAnsiTheme="majorBidi" w:cstheme="majorBidi"/>
                 </w:rPr>
-                <w:t>Individual tests of species traits as drivers of drought resistance (</w:t>
+                <w:t>Individual tests of species traits as drivers of drought r</w:t>
+              </w:r>
+              <w:r>
+                <w:rPr>
+                  <w:rFonts w:asciiTheme="majorBidi" w:hAnsiTheme="majorBidi" w:cstheme="majorBidi"/>
+                </w:rPr>
+                <w:t>ecovery</w:t>
+              </w:r>
+              <w:r>
+                <w:rPr>
+                  <w:rFonts w:asciiTheme="majorBidi" w:hAnsiTheme="majorBidi" w:cstheme="majorBidi"/>
+                </w:rPr>
+                <w:t xml:space="preserve"> (</w:t>
               </w:r>
               <w:proofErr w:type="spellStart"/>
               <w:r>
@@ -717,15 +743,7 @@
                   <w:i/>
                   <w:iCs/>
                 </w:rPr>
-                <w:t>R</w:t>
-              </w:r>
-              <w:r>
-                <w:rPr>
-                  <w:rFonts w:asciiTheme="majorBidi" w:hAnsiTheme="majorBidi" w:cstheme="majorBidi"/>
-                  <w:i/>
-                  <w:iCs/>
-                </w:rPr>
-                <w:t>c</w:t>
+                <w:t>Rc</w:t>
               </w:r>
               <w:proofErr w:type="spellEnd"/>
               <w:r>
@@ -733,6 +751,12 @@
                   <w:rFonts w:asciiTheme="majorBidi" w:hAnsiTheme="majorBidi" w:cstheme="majorBidi"/>
                 </w:rPr>
                 <w:t>)</w:t>
+              </w:r>
+              <w:r>
+                <w:rPr>
+                  <w:rFonts w:asciiTheme="majorBidi" w:hAnsiTheme="majorBidi" w:cstheme="majorBidi"/>
+                </w:rPr>
+                <w:t>.</w:t>
               </w:r>
             </w:sdtContent>
           </w:sdt>
@@ -811,7 +835,19 @@
                 <w:rPr>
                   <w:rFonts w:asciiTheme="majorBidi" w:hAnsiTheme="majorBidi" w:cstheme="majorBidi"/>
                 </w:rPr>
-                <w:t>Individual tests of species traits as drivers of drought resistance (</w:t>
+                <w:t>Individual tests of species traits as drivers of drought resi</w:t>
+              </w:r>
+              <w:r>
+                <w:rPr>
+                  <w:rFonts w:asciiTheme="majorBidi" w:hAnsiTheme="majorBidi" w:cstheme="majorBidi"/>
+                </w:rPr>
+                <w:t>lience</w:t>
+              </w:r>
+              <w:r>
+                <w:rPr>
+                  <w:rFonts w:asciiTheme="majorBidi" w:hAnsiTheme="majorBidi" w:cstheme="majorBidi"/>
+                </w:rPr>
+                <w:t xml:space="preserve"> (</w:t>
               </w:r>
               <w:r>
                 <w:rPr>
@@ -819,15 +855,7 @@
                   <w:i/>
                   <w:iCs/>
                 </w:rPr>
-                <w:t>R</w:t>
-              </w:r>
-              <w:r>
-                <w:rPr>
-                  <w:rFonts w:asciiTheme="majorBidi" w:hAnsiTheme="majorBidi" w:cstheme="majorBidi"/>
-                  <w:i/>
-                  <w:iCs/>
-                </w:rPr>
-                <w:t>s</w:t>
+                <w:t>Rs</w:t>
               </w:r>
               <w:r>
                 <w:rPr>
@@ -835,6 +863,12 @@
                 </w:rPr>
                 <w:t>)</w:t>
               </w:r>
+              <w:r>
+                <w:rPr>
+                  <w:rFonts w:asciiTheme="majorBidi" w:hAnsiTheme="majorBidi" w:cstheme="majorBidi"/>
+                </w:rPr>
+                <w:t>.</w:t>
+              </w:r>
             </w:sdtContent>
           </w:sdt>
         </w:sdtContent>
@@ -851,7 +885,7 @@
     <w:p>
       <w:pPr>
         <w:widowControl w:val="0"/>
-        <w:spacing w:line="480" w:lineRule="auto"/>
+        <w:spacing w:line="360" w:lineRule="auto"/>
         <w:rPr>
           <w:rFonts w:asciiTheme="minorHAnsi" w:hAnsiTheme="minorHAnsi" w:cstheme="minorHAnsi"/>
         </w:rPr>
@@ -899,7 +933,19 @@
             <w:rPr>
               <w:rFonts w:asciiTheme="majorBidi" w:hAnsiTheme="majorBidi" w:cstheme="majorBidi"/>
             </w:rPr>
-            <w:t>Summary of top full models for each drought instance (</w:t>
+            <w:t>Summary of top full models for each drought instance</w:t>
+          </w:r>
+          <w:r>
+            <w:rPr>
+              <w:rFonts w:asciiTheme="majorBidi" w:hAnsiTheme="majorBidi" w:cstheme="majorBidi"/>
+            </w:rPr>
+            <w:t>, where</w:t>
+          </w:r>
+          <w:r>
+            <w:rPr>
+              <w:rFonts w:asciiTheme="majorBidi" w:hAnsiTheme="majorBidi" w:cstheme="majorBidi"/>
+            </w:rPr>
+            <w:t xml:space="preserve"> </w:t>
           </w:r>
           <w:r>
             <w:rPr>
@@ -913,7 +959,7 @@
             <w:rPr>
               <w:rFonts w:asciiTheme="majorBidi" w:hAnsiTheme="majorBidi" w:cstheme="majorBidi"/>
             </w:rPr>
-            <w:t>)</w:t>
+            <w:t xml:space="preserve"> is used as the response variable.</w:t>
           </w:r>
         </w:sdtContent>
       </w:sdt>
@@ -929,7 +975,7 @@
     <w:p>
       <w:pPr>
         <w:widowControl w:val="0"/>
-        <w:spacing w:line="480" w:lineRule="auto"/>
+        <w:spacing w:line="360" w:lineRule="auto"/>
         <w:rPr>
           <w:rFonts w:asciiTheme="minorHAnsi" w:hAnsiTheme="minorHAnsi" w:cstheme="minorHAnsi"/>
         </w:rPr>
@@ -992,7 +1038,25 @@
                 <w:rPr>
                   <w:rFonts w:asciiTheme="majorBidi" w:hAnsiTheme="majorBidi" w:cstheme="majorBidi"/>
                 </w:rPr>
-                <w:t>Summary of top full models for each drought instance (</w:t>
+                <w:t>Summary of top full models for each drought instance</w:t>
+              </w:r>
+              <w:r>
+                <w:rPr>
+                  <w:rFonts w:asciiTheme="majorBidi" w:hAnsiTheme="majorBidi" w:cstheme="majorBidi"/>
+                </w:rPr>
+                <w:t>,</w:t>
+              </w:r>
+              <w:r>
+                <w:rPr>
+                  <w:rFonts w:asciiTheme="majorBidi" w:hAnsiTheme="majorBidi" w:cstheme="majorBidi"/>
+                </w:rPr>
+                <w:t xml:space="preserve"> </w:t>
+              </w:r>
+              <w:r>
+                <w:rPr>
+                  <w:rFonts w:asciiTheme="majorBidi" w:hAnsiTheme="majorBidi" w:cstheme="majorBidi"/>
+                </w:rPr>
+                <w:t xml:space="preserve">where </w:t>
               </w:r>
               <w:proofErr w:type="spellStart"/>
               <w:r>
@@ -1017,7 +1081,7 @@
                 <w:rPr>
                   <w:rFonts w:asciiTheme="majorBidi" w:hAnsiTheme="majorBidi" w:cstheme="majorBidi"/>
                 </w:rPr>
-                <w:t>)</w:t>
+                <w:t xml:space="preserve"> is used as the response variable.</w:t>
               </w:r>
             </w:sdtContent>
           </w:sdt>
@@ -1035,7 +1099,7 @@
     <w:p>
       <w:pPr>
         <w:widowControl w:val="0"/>
-        <w:spacing w:line="480" w:lineRule="auto"/>
+        <w:spacing w:line="360" w:lineRule="auto"/>
         <w:rPr>
           <w:rFonts w:asciiTheme="minorHAnsi" w:hAnsiTheme="minorHAnsi" w:cstheme="minorHAnsi"/>
         </w:rPr>
@@ -1098,7 +1162,25 @@
                 <w:rPr>
                   <w:rFonts w:asciiTheme="majorBidi" w:hAnsiTheme="majorBidi" w:cstheme="majorBidi"/>
                 </w:rPr>
-                <w:t>Summary of top full models for each drought instance (</w:t>
+                <w:t>Summary of top full models for each drought instance</w:t>
+              </w:r>
+              <w:r>
+                <w:rPr>
+                  <w:rFonts w:asciiTheme="majorBidi" w:hAnsiTheme="majorBidi" w:cstheme="majorBidi"/>
+                </w:rPr>
+                <w:t>,</w:t>
+              </w:r>
+              <w:r>
+                <w:rPr>
+                  <w:rFonts w:asciiTheme="majorBidi" w:hAnsiTheme="majorBidi" w:cstheme="majorBidi"/>
+                </w:rPr>
+                <w:t xml:space="preserve"> </w:t>
+              </w:r>
+              <w:r>
+                <w:rPr>
+                  <w:rFonts w:asciiTheme="majorBidi" w:hAnsiTheme="majorBidi" w:cstheme="majorBidi"/>
+                </w:rPr>
+                <w:t xml:space="preserve">where </w:t>
               </w:r>
               <w:proofErr w:type="spellStart"/>
               <w:r>
@@ -1122,7 +1204,7 @@
                 <w:rPr>
                   <w:rFonts w:asciiTheme="majorBidi" w:hAnsiTheme="majorBidi" w:cstheme="majorBidi"/>
                 </w:rPr>
-                <w:t>)</w:t>
+                <w:t xml:space="preserve"> is used as the response variable.</w:t>
               </w:r>
             </w:sdtContent>
           </w:sdt>
@@ -1140,9 +1222,11 @@
     <w:p>
       <w:pPr>
         <w:widowControl w:val="0"/>
-        <w:spacing w:line="480" w:lineRule="auto"/>
-        <w:rPr>
-          <w:rFonts w:asciiTheme="majorBidi" w:hAnsiTheme="majorBidi" w:cstheme="majorBidi"/>
+        <w:spacing w:line="360" w:lineRule="auto"/>
+        <w:rPr>
+          <w:rFonts w:asciiTheme="minorHAnsi" w:hAnsiTheme="minorHAnsi" w:cstheme="minorHAnsi"/>
+          <w:b/>
+          <w:bCs/>
         </w:rPr>
       </w:pPr>
       <w:r>
@@ -1203,7 +1287,25 @@
                 <w:rPr>
                   <w:rFonts w:asciiTheme="majorBidi" w:hAnsiTheme="majorBidi" w:cstheme="majorBidi"/>
                 </w:rPr>
-                <w:t>Summary of top full models for each drought instance (</w:t>
+                <w:t>Summary of top full models for each drought instance</w:t>
+              </w:r>
+              <w:r>
+                <w:rPr>
+                  <w:rFonts w:asciiTheme="majorBidi" w:hAnsiTheme="majorBidi" w:cstheme="majorBidi"/>
+                </w:rPr>
+                <w:t>,</w:t>
+              </w:r>
+              <w:r>
+                <w:rPr>
+                  <w:rFonts w:asciiTheme="majorBidi" w:hAnsiTheme="majorBidi" w:cstheme="majorBidi"/>
+                </w:rPr>
+                <w:t xml:space="preserve"> </w:t>
+              </w:r>
+              <w:r>
+                <w:rPr>
+                  <w:rFonts w:asciiTheme="majorBidi" w:hAnsiTheme="majorBidi" w:cstheme="majorBidi"/>
+                </w:rPr>
+                <w:t xml:space="preserve">where </w:t>
               </w:r>
               <w:r>
                 <w:rPr>
@@ -1217,7 +1319,7 @@
                 <w:rPr>
                   <w:rFonts w:asciiTheme="majorBidi" w:hAnsiTheme="majorBidi" w:cstheme="majorBidi"/>
                 </w:rPr>
-                <w:t>)</w:t>
+                <w:t xml:space="preserve"> is used as the response variable.</w:t>
               </w:r>
             </w:sdtContent>
           </w:sdt>
@@ -1235,25 +1337,57 @@
     <w:p>
       <w:pPr>
         <w:widowControl w:val="0"/>
-        <w:rPr>
-          <w:rFonts w:asciiTheme="majorBidi" w:hAnsiTheme="majorBidi" w:cstheme="majorBidi"/>
-        </w:rPr>
-      </w:pPr>
-    </w:p>
-    <w:p>
-      <w:pPr>
-        <w:widowControl w:val="0"/>
-        <w:spacing w:line="480" w:lineRule="auto"/>
-        <w:rPr>
-          <w:rFonts w:asciiTheme="minorHAnsi" w:hAnsiTheme="minorHAnsi" w:cstheme="minorHAnsi"/>
-        </w:rPr>
-      </w:pPr>
-      <w:r>
+        <w:spacing w:line="360" w:lineRule="auto"/>
         <w:rPr>
           <w:rFonts w:asciiTheme="minorHAnsi" w:hAnsiTheme="minorHAnsi" w:cstheme="minorHAnsi"/>
           <w:b/>
           <w:bCs/>
         </w:rPr>
+      </w:pPr>
+    </w:p>
+    <w:p>
+      <w:pPr>
+        <w:widowControl w:val="0"/>
+        <w:spacing w:line="360" w:lineRule="auto"/>
+        <w:rPr>
+          <w:rFonts w:asciiTheme="minorHAnsi" w:hAnsiTheme="minorHAnsi" w:cstheme="minorHAnsi"/>
+          <w:b/>
+          <w:bCs/>
+        </w:rPr>
+      </w:pPr>
+    </w:p>
+    <w:p>
+      <w:pPr>
+        <w:widowControl w:val="0"/>
+        <w:spacing w:line="360" w:lineRule="auto"/>
+        <w:rPr>
+          <w:rFonts w:asciiTheme="majorBidi" w:hAnsiTheme="majorBidi" w:cstheme="majorBidi"/>
+        </w:rPr>
+      </w:pPr>
+    </w:p>
+    <w:p>
+      <w:pPr>
+        <w:widowControl w:val="0"/>
+        <w:rPr>
+          <w:rFonts w:asciiTheme="majorBidi" w:hAnsiTheme="majorBidi" w:cstheme="majorBidi"/>
+        </w:rPr>
+      </w:pPr>
+    </w:p>
+    <w:p>
+      <w:pPr>
+        <w:widowControl w:val="0"/>
+        <w:spacing w:line="360" w:lineRule="auto"/>
+        <w:rPr>
+          <w:rFonts w:asciiTheme="minorHAnsi" w:hAnsiTheme="minorHAnsi" w:cstheme="minorHAnsi"/>
+        </w:rPr>
+      </w:pPr>
+      <w:r>
+        <w:rPr>
+          <w:rFonts w:asciiTheme="minorHAnsi" w:hAnsiTheme="minorHAnsi" w:cstheme="minorHAnsi"/>
+          <w:b/>
+          <w:bCs/>
+        </w:rPr>
+        <w:lastRenderedPageBreak/>
         <w:t>Fig. S1</w:t>
       </w:r>
       <w:r>
@@ -1282,13 +1416,13 @@
             <w:rPr>
               <w:rFonts w:asciiTheme="majorBidi" w:hAnsiTheme="majorBidi" w:cstheme="majorBidi"/>
             </w:rPr>
-            <w:t>Time series of Palmer Drought Severity Index (PDSI) for each focal drought year</w:t>
+            <w:t xml:space="preserve">Time series of Palmer Drought Severity Index (PDSI) for </w:t>
           </w:r>
           <w:r>
             <w:rPr>
               <w:rFonts w:asciiTheme="majorBidi" w:hAnsiTheme="majorBidi" w:cstheme="majorBidi"/>
             </w:rPr>
-            <w:t>.</w:t>
+            <w:t>the 2 years prior and after each focal drought.</w:t>
           </w:r>
           <w:r>
             <w:rPr>
@@ -1469,13 +1603,7 @@
             <w:rPr>
               <w:rFonts w:asciiTheme="majorBidi" w:hAnsiTheme="majorBidi" w:cstheme="majorBidi"/>
             </w:rPr>
-            <w:t>Distribution of independent variables by species.</w:t>
-          </w:r>
-          <w:r>
-            <w:rPr>
-              <w:rFonts w:asciiTheme="majorBidi" w:hAnsiTheme="majorBidi" w:cstheme="majorBidi"/>
-            </w:rPr>
-            <w:t xml:space="preserve"> </w:t>
+            <w:t xml:space="preserve">Distribution of independent variables by species. </w:t>
           </w:r>
         </w:sdtContent>
       </w:sdt>
@@ -1494,7 +1622,6 @@
           <w:b/>
           <w:bCs/>
         </w:rPr>
-        <w:lastRenderedPageBreak/>
         <w:t>Fig. S</w:t>
       </w:r>
       <w:r>
@@ -1567,13 +1694,7 @@
             <w:rPr>
               <w:rFonts w:asciiTheme="majorBidi" w:hAnsiTheme="majorBidi" w:cstheme="majorBidi"/>
             </w:rPr>
-            <w:t xml:space="preserve"> results, with residuals, for each drought scenario</w:t>
-          </w:r>
-          <w:r>
-            <w:rPr>
-              <w:rFonts w:asciiTheme="majorBidi" w:hAnsiTheme="majorBidi" w:cstheme="majorBidi"/>
-            </w:rPr>
-            <w:t xml:space="preserve">. </w:t>
+            <w:t xml:space="preserve"> results, with residuals, for each drought scenario. </w:t>
           </w:r>
         </w:sdtContent>
       </w:sdt>
@@ -1775,80 +1896,61 @@
     <w:p>
       <w:pPr>
         <w:widowControl w:val="0"/>
-        <w:autoSpaceDE w:val="0"/>
-        <w:autoSpaceDN w:val="0"/>
-        <w:adjustRightInd w:val="0"/>
-        <w:spacing w:line="360" w:lineRule="auto"/>
+        <w:spacing w:line="480" w:lineRule="auto"/>
+        <w:rPr>
+          <w:rFonts w:asciiTheme="minorHAnsi" w:hAnsiTheme="minorHAnsi" w:cstheme="minorHAnsi"/>
+        </w:rPr>
+      </w:pPr>
+      <w:r>
         <w:rPr>
           <w:rFonts w:asciiTheme="minorHAnsi" w:hAnsiTheme="minorHAnsi" w:cstheme="minorHAnsi"/>
           <w:b/>
-        </w:rPr>
-      </w:pPr>
-    </w:p>
-    <w:p>
-      <w:pPr>
-        <w:widowControl w:val="0"/>
-        <w:autoSpaceDE w:val="0"/>
-        <w:autoSpaceDN w:val="0"/>
-        <w:adjustRightInd w:val="0"/>
-        <w:spacing w:line="360" w:lineRule="auto"/>
-        <w:rPr>
-          <w:rFonts w:asciiTheme="minorHAnsi" w:hAnsiTheme="minorHAnsi" w:cstheme="minorHAnsi"/>
-          <w:b/>
-        </w:rPr>
-      </w:pPr>
-    </w:p>
-    <w:p>
-      <w:pPr>
-        <w:widowControl w:val="0"/>
-        <w:autoSpaceDE w:val="0"/>
-        <w:autoSpaceDN w:val="0"/>
-        <w:adjustRightInd w:val="0"/>
-        <w:spacing w:line="360" w:lineRule="auto"/>
-        <w:rPr>
-          <w:rFonts w:asciiTheme="minorHAnsi" w:hAnsiTheme="minorHAnsi" w:cstheme="minorHAnsi"/>
-          <w:b/>
-        </w:rPr>
-      </w:pPr>
-    </w:p>
-    <w:p>
-      <w:pPr>
-        <w:widowControl w:val="0"/>
-        <w:autoSpaceDE w:val="0"/>
-        <w:autoSpaceDN w:val="0"/>
-        <w:adjustRightInd w:val="0"/>
-        <w:spacing w:line="360" w:lineRule="auto"/>
-        <w:rPr>
-          <w:rFonts w:asciiTheme="minorHAnsi" w:hAnsiTheme="minorHAnsi" w:cstheme="minorHAnsi"/>
-          <w:b/>
-        </w:rPr>
-      </w:pPr>
-    </w:p>
-    <w:p>
-      <w:pPr>
-        <w:widowControl w:val="0"/>
-        <w:autoSpaceDE w:val="0"/>
-        <w:autoSpaceDN w:val="0"/>
-        <w:adjustRightInd w:val="0"/>
-        <w:spacing w:line="360" w:lineRule="auto"/>
-        <w:rPr>
-          <w:rFonts w:asciiTheme="minorHAnsi" w:hAnsiTheme="minorHAnsi" w:cstheme="minorHAnsi"/>
-          <w:b/>
-        </w:rPr>
-      </w:pPr>
-    </w:p>
-    <w:p>
-      <w:pPr>
-        <w:widowControl w:val="0"/>
-        <w:autoSpaceDE w:val="0"/>
-        <w:autoSpaceDN w:val="0"/>
-        <w:adjustRightInd w:val="0"/>
-        <w:spacing w:line="360" w:lineRule="auto"/>
-        <w:rPr>
-          <w:rFonts w:asciiTheme="minorHAnsi" w:hAnsiTheme="minorHAnsi" w:cstheme="minorHAnsi"/>
-          <w:b/>
-        </w:rPr>
-      </w:pPr>
+          <w:bCs/>
+        </w:rPr>
+        <w:t>Methods S1</w:t>
+      </w:r>
+      <w:r>
+        <w:rPr>
+          <w:rFonts w:asciiTheme="minorHAnsi" w:hAnsiTheme="minorHAnsi" w:cstheme="minorHAnsi"/>
+        </w:rPr>
+        <w:t xml:space="preserve"> </w:t>
+      </w:r>
+      <w:sdt>
+        <w:sdtPr>
+          <w:rPr>
+            <w:rFonts w:asciiTheme="minorHAnsi" w:hAnsiTheme="minorHAnsi" w:cstheme="minorHAnsi"/>
+          </w:rPr>
+          <w:alias w:val="Insert short legend here"/>
+          <w:tag w:val="Insert short legend here"/>
+          <w:id w:val="-744958289"/>
+          <w:placeholder>
+            <w:docPart w:val="42AAC7CE175A42CEA8AEDD5292805A66"/>
+          </w:placeholder>
+        </w:sdtPr>
+        <w:sdtContent>
+          <w:sdt>
+            <w:sdtPr>
+              <w:rPr>
+                <w:rFonts w:asciiTheme="minorHAnsi" w:hAnsiTheme="minorHAnsi" w:cstheme="minorHAnsi"/>
+              </w:rPr>
+              <w:alias w:val="Insert short legend here"/>
+              <w:tag w:val="Insert short legend here"/>
+              <w:id w:val="1441327881"/>
+              <w:placeholder>
+                <w:docPart w:val="63F676748CBB42C4AD93C91646B1A2DF"/>
+              </w:placeholder>
+            </w:sdtPr>
+            <w:sdtContent>
+              <w:r>
+                <w:rPr>
+                  <w:rFonts w:asciiTheme="majorBidi" w:hAnsiTheme="majorBidi" w:cstheme="majorBidi"/>
+                </w:rPr>
+                <w:t>Further Package Citations</w:t>
+              </w:r>
+            </w:sdtContent>
+          </w:sdt>
+        </w:sdtContent>
+      </w:sdt>
     </w:p>
     <w:p>
       <w:pPr>
@@ -2170,6 +2272,7 @@
             <w:tcW w:w="837" w:type="dxa"/>
             <w:tcBorders>
               <w:top w:val="single" w:sz="8" w:space="0" w:color="000000"/>
+              <w:bottom w:val="single" w:sz="4" w:space="0" w:color="auto"/>
             </w:tcBorders>
           </w:tcPr>
           <w:p>
@@ -2195,6 +2298,7 @@
             <w:tcW w:w="860" w:type="dxa"/>
             <w:tcBorders>
               <w:top w:val="single" w:sz="8" w:space="0" w:color="000000"/>
+              <w:bottom w:val="single" w:sz="4" w:space="0" w:color="auto"/>
             </w:tcBorders>
           </w:tcPr>
           <w:p>
@@ -2219,6 +2323,7 @@
             <w:tcW w:w="710" w:type="dxa"/>
             <w:tcBorders>
               <w:top w:val="single" w:sz="8" w:space="0" w:color="000000"/>
+              <w:bottom w:val="single" w:sz="4" w:space="0" w:color="auto"/>
             </w:tcBorders>
           </w:tcPr>
           <w:p>
@@ -2244,6 +2349,7 @@
             <w:tcW w:w="632" w:type="dxa"/>
             <w:tcBorders>
               <w:top w:val="single" w:sz="8" w:space="0" w:color="000000"/>
+              <w:bottom w:val="single" w:sz="4" w:space="0" w:color="auto"/>
             </w:tcBorders>
           </w:tcPr>
           <w:p>
@@ -2272,6 +2378,9 @@
         <w:tc>
           <w:tcPr>
             <w:tcW w:w="837" w:type="dxa"/>
+            <w:tcBorders>
+              <w:top w:val="single" w:sz="4" w:space="0" w:color="auto"/>
+            </w:tcBorders>
           </w:tcPr>
           <w:p>
             <w:pPr>
@@ -2303,6 +2412,9 @@
         <w:tc>
           <w:tcPr>
             <w:tcW w:w="860" w:type="dxa"/>
+            <w:tcBorders>
+              <w:top w:val="single" w:sz="4" w:space="0" w:color="auto"/>
+            </w:tcBorders>
           </w:tcPr>
           <w:p>
             <w:pPr>
@@ -2333,6 +2445,9 @@
         <w:tc>
           <w:tcPr>
             <w:tcW w:w="710" w:type="dxa"/>
+            <w:tcBorders>
+              <w:top w:val="single" w:sz="4" w:space="0" w:color="auto"/>
+            </w:tcBorders>
           </w:tcPr>
           <w:p>
             <w:pPr>
@@ -2363,6 +2478,9 @@
         <w:tc>
           <w:tcPr>
             <w:tcW w:w="632" w:type="dxa"/>
+            <w:tcBorders>
+              <w:top w:val="single" w:sz="4" w:space="0" w:color="auto"/>
+            </w:tcBorders>
           </w:tcPr>
           <w:p>
             <w:pPr>
@@ -3352,6 +3470,32 @@
         </w:tc>
       </w:tr>
     </w:tbl>
+    <w:p>
+      <w:pPr>
+        <w:widowControl w:val="0"/>
+        <w:autoSpaceDE w:val="0"/>
+        <w:autoSpaceDN w:val="0"/>
+        <w:adjustRightInd w:val="0"/>
+        <w:spacing w:line="360" w:lineRule="auto"/>
+        <w:rPr>
+          <w:rFonts w:asciiTheme="minorHAnsi" w:hAnsiTheme="minorHAnsi" w:cstheme="minorHAnsi"/>
+          <w:b/>
+        </w:rPr>
+      </w:pPr>
+    </w:p>
+    <w:p>
+      <w:pPr>
+        <w:widowControl w:val="0"/>
+        <w:autoSpaceDE w:val="0"/>
+        <w:autoSpaceDN w:val="0"/>
+        <w:adjustRightInd w:val="0"/>
+        <w:spacing w:line="360" w:lineRule="auto"/>
+        <w:rPr>
+          <w:rFonts w:asciiTheme="minorHAnsi" w:hAnsiTheme="minorHAnsi" w:cstheme="minorHAnsi"/>
+          <w:b/>
+        </w:rPr>
+      </w:pPr>
+    </w:p>
     <w:p>
       <w:pPr>
         <w:widowControl w:val="0"/>
@@ -4348,6 +4492,19 @@
         <w:autoSpaceDE w:val="0"/>
         <w:autoSpaceDN w:val="0"/>
         <w:adjustRightInd w:val="0"/>
+        <w:spacing w:line="360" w:lineRule="auto"/>
+        <w:rPr>
+          <w:rFonts w:asciiTheme="minorHAnsi" w:hAnsiTheme="minorHAnsi" w:cstheme="minorHAnsi"/>
+          <w:b/>
+        </w:rPr>
+      </w:pPr>
+    </w:p>
+    <w:p>
+      <w:pPr>
+        <w:widowControl w:val="0"/>
+        <w:autoSpaceDE w:val="0"/>
+        <w:autoSpaceDN w:val="0"/>
+        <w:adjustRightInd w:val="0"/>
         <w:rPr>
           <w:rFonts w:asciiTheme="minorHAnsi" w:hAnsiTheme="minorHAnsi" w:cstheme="minorHAnsi"/>
         </w:rPr>
@@ -5470,6 +5627,19 @@
         </w:tc>
       </w:tr>
     </w:tbl>
+    <w:p>
+      <w:pPr>
+        <w:widowControl w:val="0"/>
+        <w:autoSpaceDE w:val="0"/>
+        <w:autoSpaceDN w:val="0"/>
+        <w:adjustRightInd w:val="0"/>
+        <w:spacing w:line="360" w:lineRule="auto"/>
+        <w:rPr>
+          <w:rFonts w:asciiTheme="minorHAnsi" w:hAnsiTheme="minorHAnsi" w:cstheme="minorHAnsi"/>
+          <w:b/>
+        </w:rPr>
+      </w:pPr>
+    </w:p>
     <w:p>
       <w:pPr>
         <w:widowControl w:val="0"/>
@@ -8089,6 +8259,34 @@
         <w:autoSpaceDE w:val="0"/>
         <w:autoSpaceDN w:val="0"/>
         <w:adjustRightInd w:val="0"/>
+        <w:spacing w:line="360" w:lineRule="auto"/>
+        <w:rPr>
+          <w:rFonts w:asciiTheme="minorHAnsi" w:hAnsiTheme="minorHAnsi" w:cstheme="minorHAnsi"/>
+          <w:b/>
+          <w:lang w:val="en-US"/>
+        </w:rPr>
+      </w:pPr>
+    </w:p>
+    <w:p>
+      <w:pPr>
+        <w:widowControl w:val="0"/>
+        <w:autoSpaceDE w:val="0"/>
+        <w:autoSpaceDN w:val="0"/>
+        <w:adjustRightInd w:val="0"/>
+        <w:spacing w:line="360" w:lineRule="auto"/>
+        <w:rPr>
+          <w:rFonts w:asciiTheme="minorHAnsi" w:hAnsiTheme="minorHAnsi" w:cstheme="minorHAnsi"/>
+          <w:b/>
+          <w:lang w:val="en-US"/>
+        </w:rPr>
+      </w:pPr>
+    </w:p>
+    <w:p>
+      <w:pPr>
+        <w:widowControl w:val="0"/>
+        <w:autoSpaceDE w:val="0"/>
+        <w:autoSpaceDN w:val="0"/>
+        <w:adjustRightInd w:val="0"/>
         <w:rPr>
           <w:rFonts w:asciiTheme="majorBidi" w:hAnsiTheme="majorBidi" w:cstheme="majorBidi"/>
           <w:bCs/>
@@ -10444,6 +10642,20 @@
         <w:autoSpaceDE w:val="0"/>
         <w:autoSpaceDN w:val="0"/>
         <w:adjustRightInd w:val="0"/>
+        <w:spacing w:line="360" w:lineRule="auto"/>
+        <w:rPr>
+          <w:rFonts w:asciiTheme="minorHAnsi" w:hAnsiTheme="minorHAnsi" w:cstheme="minorHAnsi"/>
+          <w:b/>
+          <w:lang w:val="en-US"/>
+        </w:rPr>
+      </w:pPr>
+    </w:p>
+    <w:p>
+      <w:pPr>
+        <w:widowControl w:val="0"/>
+        <w:autoSpaceDE w:val="0"/>
+        <w:autoSpaceDN w:val="0"/>
+        <w:adjustRightInd w:val="0"/>
         <w:rPr>
           <w:rFonts w:asciiTheme="majorBidi" w:hAnsiTheme="majorBidi" w:cstheme="majorBidi"/>
         </w:rPr>
@@ -12821,6 +13033,20 @@
         <w:autoSpaceDE w:val="0"/>
         <w:autoSpaceDN w:val="0"/>
         <w:adjustRightInd w:val="0"/>
+        <w:spacing w:line="360" w:lineRule="auto"/>
+        <w:rPr>
+          <w:rFonts w:asciiTheme="minorHAnsi" w:hAnsiTheme="minorHAnsi" w:cstheme="minorHAnsi"/>
+          <w:b/>
+          <w:lang w:val="en-US"/>
+        </w:rPr>
+      </w:pPr>
+    </w:p>
+    <w:p>
+      <w:pPr>
+        <w:widowControl w:val="0"/>
+        <w:autoSpaceDE w:val="0"/>
+        <w:autoSpaceDN w:val="0"/>
+        <w:adjustRightInd w:val="0"/>
         <w:rPr>
           <w:rFonts w:asciiTheme="majorBidi" w:hAnsiTheme="majorBidi" w:cstheme="majorBidi"/>
         </w:rPr>
@@ -12850,19 +13076,7 @@
         <w:rPr>
           <w:rFonts w:asciiTheme="majorBidi" w:hAnsiTheme="majorBidi" w:cstheme="majorBidi"/>
         </w:rPr>
-        <w:t xml:space="preserve">Individual test of species traits as drivers of drought </w:t>
-      </w:r>
-      <w:r>
-        <w:rPr>
-          <w:rFonts w:asciiTheme="majorBidi" w:hAnsiTheme="majorBidi" w:cstheme="majorBidi"/>
-        </w:rPr>
-        <w:t>resilience</w:t>
-      </w:r>
-      <w:r>
-        <w:rPr>
-          <w:rFonts w:asciiTheme="majorBidi" w:hAnsiTheme="majorBidi" w:cstheme="majorBidi"/>
-        </w:rPr>
-        <w:t xml:space="preserve"> (</w:t>
+        <w:t>Individual test of species traits as drivers of drought resilience (</w:t>
       </w:r>
       <w:r>
         <w:rPr>
@@ -12870,15 +13084,7 @@
           <w:i/>
           <w:iCs/>
         </w:rPr>
-        <w:t>R</w:t>
-      </w:r>
-      <w:r>
-        <w:rPr>
-          <w:rFonts w:asciiTheme="majorBidi" w:hAnsiTheme="majorBidi" w:cstheme="majorBidi"/>
-          <w:i/>
-          <w:iCs/>
-        </w:rPr>
-        <w:t>s</w:t>
+        <w:t>Rs</w:t>
       </w:r>
       <w:r>
         <w:rPr>
@@ -15193,6 +15399,20 @@
         <w:autoSpaceDE w:val="0"/>
         <w:autoSpaceDN w:val="0"/>
         <w:adjustRightInd w:val="0"/>
+        <w:spacing w:line="360" w:lineRule="auto"/>
+        <w:rPr>
+          <w:rFonts w:asciiTheme="minorHAnsi" w:hAnsiTheme="minorHAnsi" w:cstheme="minorHAnsi"/>
+          <w:b/>
+          <w:lang w:val="en-US"/>
+        </w:rPr>
+      </w:pPr>
+    </w:p>
+    <w:p>
+      <w:pPr>
+        <w:widowControl w:val="0"/>
+        <w:autoSpaceDE w:val="0"/>
+        <w:autoSpaceDN w:val="0"/>
+        <w:adjustRightInd w:val="0"/>
         <w:rPr>
           <w:rFonts w:asciiTheme="majorBidi" w:hAnsiTheme="majorBidi" w:cstheme="majorBidi"/>
         </w:rPr>
@@ -15373,15 +15593,7 @@
                 <w:i/>
                 <w:sz w:val="18"/>
               </w:rPr>
-              <w:t xml:space="preserve"> </w:t>
-            </w:r>
-            <w:r>
-              <w:rPr>
-                <w:rFonts w:ascii="Georgia"/>
-                <w:i/>
-                <w:sz w:val="18"/>
-              </w:rPr>
-              <w:t>MarginalR</w:t>
+              <w:t xml:space="preserve"> MarginalR</w:t>
             </w:r>
             <w:r>
               <w:rPr>
@@ -19486,6 +19698,32 @@
       <w:r>
         <w:t>was included in the model for all drought years, but its effect was not included in any top models, and coefficients were small (1966: 0, 1977: -0.019, 1999: -0.005; same values in all top models).</w:t>
       </w:r>
+    </w:p>
+    <w:p>
+      <w:pPr>
+        <w:widowControl w:val="0"/>
+        <w:autoSpaceDE w:val="0"/>
+        <w:autoSpaceDN w:val="0"/>
+        <w:adjustRightInd w:val="0"/>
+        <w:rPr>
+          <w:rFonts w:asciiTheme="minorHAnsi" w:hAnsiTheme="minorHAnsi" w:cstheme="minorHAnsi"/>
+          <w:b/>
+          <w:lang w:val="en-US"/>
+        </w:rPr>
+      </w:pPr>
+    </w:p>
+    <w:p>
+      <w:pPr>
+        <w:widowControl w:val="0"/>
+        <w:autoSpaceDE w:val="0"/>
+        <w:autoSpaceDN w:val="0"/>
+        <w:adjustRightInd w:val="0"/>
+        <w:rPr>
+          <w:rFonts w:asciiTheme="minorHAnsi" w:hAnsiTheme="minorHAnsi" w:cstheme="minorHAnsi"/>
+          <w:b/>
+          <w:lang w:val="en-US"/>
+        </w:rPr>
+      </w:pPr>
     </w:p>
     <w:p>
       <w:pPr>
@@ -25951,13 +26189,7 @@
         <w:t xml:space="preserve">Year </w:t>
       </w:r>
       <w:r>
-        <w:t>was included in the model for all drought years and appe</w:t>
-      </w:r>
-      <w:r>
-        <w:t>a</w:t>
-      </w:r>
-      <w:r>
-        <w:t xml:space="preserve">red in all its top models, but coefficients were small (1966: 0, 1977: -0.03, 1999: 0.008; same </w:t>
+        <w:t xml:space="preserve">was included in the model for all drought years and appeared in all its top models, but coefficients were small (1966: 0, 1977: -0.03, 1999: 0.008; same </w:t>
       </w:r>
       <w:r>
         <w:rPr>
@@ -26076,6 +26308,22 @@
     </w:p>
     <w:p>
       <w:pPr>
+        <w:pStyle w:val="BodyText"/>
+        <w:spacing w:line="266" w:lineRule="auto"/>
+        <w:ind w:left="120" w:right="115"/>
+        <w:jc w:val="both"/>
+      </w:pPr>
+    </w:p>
+    <w:p>
+      <w:pPr>
+        <w:pStyle w:val="BodyText"/>
+        <w:spacing w:line="266" w:lineRule="auto"/>
+        <w:ind w:left="120" w:right="115"/>
+        <w:jc w:val="both"/>
+      </w:pPr>
+    </w:p>
+    <w:p>
+      <w:pPr>
         <w:widowControl w:val="0"/>
         <w:autoSpaceDE w:val="0"/>
         <w:autoSpaceDN w:val="0"/>
@@ -26118,15 +26366,7 @@
           <w:i/>
           <w:iCs/>
         </w:rPr>
-        <w:t>R</w:t>
-      </w:r>
-      <w:r>
-        <w:rPr>
-          <w:rFonts w:asciiTheme="majorBidi" w:hAnsiTheme="majorBidi" w:cstheme="majorBidi"/>
-          <w:i/>
-          <w:iCs/>
-        </w:rPr>
-        <w:t>c</w:t>
+        <w:t>Rc</w:t>
       </w:r>
       <w:proofErr w:type="spellEnd"/>
       <w:r>
@@ -32752,6 +32992,17 @@
     </w:p>
     <w:p>
       <w:pPr>
+        <w:tabs>
+          <w:tab w:val="left" w:pos="3005"/>
+        </w:tabs>
+        <w:rPr>
+          <w:rFonts w:asciiTheme="minorHAnsi" w:hAnsiTheme="minorHAnsi" w:cstheme="minorHAnsi"/>
+          <w:lang w:val="en-US"/>
+        </w:rPr>
+      </w:pPr>
+    </w:p>
+    <w:p>
+      <w:pPr>
         <w:widowControl w:val="0"/>
         <w:autoSpaceDE w:val="0"/>
         <w:autoSpaceDN w:val="0"/>
@@ -32773,14 +33024,7 @@
           <w:rFonts w:asciiTheme="minorHAnsi" w:hAnsiTheme="minorHAnsi" w:cstheme="minorHAnsi"/>
           <w:b/>
         </w:rPr>
-        <w:t>1</w:t>
-      </w:r>
-      <w:r>
-        <w:rPr>
-          <w:rFonts w:asciiTheme="minorHAnsi" w:hAnsiTheme="minorHAnsi" w:cstheme="minorHAnsi"/>
-          <w:b/>
-        </w:rPr>
-        <w:t>1</w:t>
+        <w:t>11</w:t>
       </w:r>
       <w:r>
         <w:rPr>
@@ -32800,15 +33044,7 @@
           <w:i/>
           <w:iCs/>
         </w:rPr>
-        <w:t>R</w:t>
-      </w:r>
-      <w:r>
-        <w:rPr>
-          <w:rFonts w:asciiTheme="majorBidi" w:hAnsiTheme="majorBidi" w:cstheme="majorBidi"/>
-          <w:i/>
-          <w:iCs/>
-        </w:rPr>
-        <w:t>s</w:t>
+        <w:t>Rs</w:t>
       </w:r>
       <w:r>
         <w:rPr>
@@ -38856,13 +39092,7 @@
         <w:t xml:space="preserve"> </w:t>
       </w:r>
       <w:r>
-        <w:t>-0.174,</w:t>
-      </w:r>
-      <w:r>
-        <w:t xml:space="preserve"> </w:t>
-      </w:r>
-      <w:r>
-        <w:t>-0.174, -0.173, -0.172).</w:t>
+        <w:t>-0.174, -0.174, -0.173, -0.172).</w:t>
       </w:r>
     </w:p>
     <w:p>
@@ -38871,6 +39101,17 @@
         <w:spacing w:line="266" w:lineRule="auto"/>
         <w:ind w:left="120" w:right="114"/>
         <w:jc w:val="both"/>
+      </w:pPr>
+    </w:p>
+    <w:p>
+      <w:pPr>
+        <w:pStyle w:val="BodyText"/>
+        <w:spacing w:line="266" w:lineRule="auto"/>
+        <w:ind w:left="120" w:right="114"/>
+        <w:jc w:val="both"/>
+        <w:rPr>
+          <w:lang w:val="en-CA"/>
+        </w:rPr>
       </w:pPr>
     </w:p>
     <w:p>
@@ -39377,6 +39618,16 @@
     </w:p>
     <w:p>
       <w:pPr>
+        <w:tabs>
+          <w:tab w:val="left" w:pos="3005"/>
+        </w:tabs>
+        <w:rPr>
+          <w:rFonts w:asciiTheme="minorHAnsi" w:hAnsiTheme="minorHAnsi" w:cstheme="minorHAnsi"/>
+        </w:rPr>
+      </w:pPr>
+    </w:p>
+    <w:p>
+      <w:pPr>
         <w:widowControl w:val="0"/>
         <w:autoSpaceDE w:val="0"/>
         <w:autoSpaceDN w:val="0"/>
@@ -39391,14 +39642,7 @@
           <w:b/>
         </w:rPr>
         <w:lastRenderedPageBreak/>
-        <w:t>Fig. S</w:t>
-      </w:r>
-      <w:r>
-        <w:rPr>
-          <w:rFonts w:asciiTheme="minorHAnsi" w:hAnsiTheme="minorHAnsi" w:cstheme="minorHAnsi"/>
-          <w:b/>
-        </w:rPr>
-        <w:t>2</w:t>
+        <w:t>Fig. S2</w:t>
       </w:r>
       <w:r>
         <w:rPr>
@@ -39599,6 +39843,26 @@
     </w:p>
     <w:p>
       <w:pPr>
+        <w:tabs>
+          <w:tab w:val="left" w:pos="3005"/>
+        </w:tabs>
+        <w:rPr>
+          <w:rFonts w:asciiTheme="minorHAnsi" w:hAnsiTheme="minorHAnsi" w:cstheme="minorHAnsi"/>
+        </w:rPr>
+      </w:pPr>
+    </w:p>
+    <w:p>
+      <w:pPr>
+        <w:tabs>
+          <w:tab w:val="left" w:pos="3005"/>
+        </w:tabs>
+        <w:rPr>
+          <w:rFonts w:asciiTheme="minorHAnsi" w:hAnsiTheme="minorHAnsi" w:cstheme="minorHAnsi"/>
+        </w:rPr>
+      </w:pPr>
+    </w:p>
+    <w:p>
+      <w:pPr>
         <w:widowControl w:val="0"/>
         <w:autoSpaceDE w:val="0"/>
         <w:autoSpaceDN w:val="0"/>
@@ -39613,14 +39877,7 @@
           <w:b/>
         </w:rPr>
         <w:lastRenderedPageBreak/>
-        <w:t>Fig. S</w:t>
-      </w:r>
-      <w:r>
-        <w:rPr>
-          <w:rFonts w:asciiTheme="minorHAnsi" w:hAnsiTheme="minorHAnsi" w:cstheme="minorHAnsi"/>
-          <w:b/>
-        </w:rPr>
-        <w:t>3</w:t>
+        <w:t>Fig. S3</w:t>
       </w:r>
       <w:r>
         <w:rPr>
@@ -39922,14 +40179,7 @@
           <w:b/>
         </w:rPr>
         <w:lastRenderedPageBreak/>
-        <w:t>Fig. S</w:t>
-      </w:r>
-      <w:r>
-        <w:rPr>
-          <w:rFonts w:asciiTheme="minorHAnsi" w:hAnsiTheme="minorHAnsi" w:cstheme="minorHAnsi"/>
-          <w:b/>
-        </w:rPr>
-        <w:t>4</w:t>
+        <w:t>Fig. S4</w:t>
       </w:r>
       <w:r>
         <w:rPr>
@@ -40584,6 +40834,26 @@
     </w:p>
     <w:p>
       <w:pPr>
+        <w:tabs>
+          <w:tab w:val="left" w:pos="3005"/>
+        </w:tabs>
+        <w:rPr>
+          <w:rFonts w:asciiTheme="minorHAnsi" w:hAnsiTheme="minorHAnsi" w:cstheme="minorHAnsi"/>
+        </w:rPr>
+      </w:pPr>
+    </w:p>
+    <w:p>
+      <w:pPr>
+        <w:tabs>
+          <w:tab w:val="left" w:pos="3005"/>
+        </w:tabs>
+        <w:rPr>
+          <w:rFonts w:asciiTheme="minorHAnsi" w:hAnsiTheme="minorHAnsi" w:cstheme="minorHAnsi"/>
+        </w:rPr>
+      </w:pPr>
+    </w:p>
+    <w:p>
+      <w:pPr>
         <w:widowControl w:val="0"/>
         <w:autoSpaceDE w:val="0"/>
         <w:autoSpaceDN w:val="0"/>
@@ -40598,14 +40868,7 @@
           <w:b/>
         </w:rPr>
         <w:lastRenderedPageBreak/>
-        <w:t>Fig. S</w:t>
-      </w:r>
-      <w:r>
-        <w:rPr>
-          <w:rFonts w:asciiTheme="minorHAnsi" w:hAnsiTheme="minorHAnsi" w:cstheme="minorHAnsi"/>
-          <w:b/>
-        </w:rPr>
-        <w:t>5</w:t>
+        <w:t>Fig. S5</w:t>
       </w:r>
       <w:r>
         <w:rPr>
@@ -41031,6 +41294,26 @@
     </w:p>
     <w:p>
       <w:pPr>
+        <w:tabs>
+          <w:tab w:val="left" w:pos="3005"/>
+        </w:tabs>
+        <w:rPr>
+          <w:rFonts w:asciiTheme="minorHAnsi" w:hAnsiTheme="minorHAnsi" w:cstheme="minorHAnsi"/>
+        </w:rPr>
+      </w:pPr>
+    </w:p>
+    <w:p>
+      <w:pPr>
+        <w:tabs>
+          <w:tab w:val="left" w:pos="3005"/>
+        </w:tabs>
+        <w:rPr>
+          <w:rFonts w:asciiTheme="minorHAnsi" w:hAnsiTheme="minorHAnsi" w:cstheme="minorHAnsi"/>
+        </w:rPr>
+      </w:pPr>
+    </w:p>
+    <w:p>
+      <w:pPr>
         <w:widowControl w:val="0"/>
         <w:autoSpaceDE w:val="0"/>
         <w:autoSpaceDN w:val="0"/>
@@ -41045,14 +41328,7 @@
           <w:b/>
         </w:rPr>
         <w:lastRenderedPageBreak/>
-        <w:t>Fig. S</w:t>
-      </w:r>
-      <w:r>
-        <w:rPr>
-          <w:rFonts w:asciiTheme="minorHAnsi" w:hAnsiTheme="minorHAnsi" w:cstheme="minorHAnsi"/>
-          <w:b/>
-        </w:rPr>
-        <w:t>6</w:t>
+        <w:t>Fig. S6</w:t>
       </w:r>
       <w:r>
         <w:rPr>
@@ -41297,6 +41573,26 @@
     </w:p>
     <w:p>
       <w:pPr>
+        <w:tabs>
+          <w:tab w:val="left" w:pos="3005"/>
+        </w:tabs>
+        <w:rPr>
+          <w:rFonts w:asciiTheme="minorHAnsi" w:hAnsiTheme="minorHAnsi" w:cstheme="minorHAnsi"/>
+        </w:rPr>
+      </w:pPr>
+    </w:p>
+    <w:p>
+      <w:pPr>
+        <w:tabs>
+          <w:tab w:val="left" w:pos="3005"/>
+        </w:tabs>
+        <w:rPr>
+          <w:rFonts w:asciiTheme="minorHAnsi" w:hAnsiTheme="minorHAnsi" w:cstheme="minorHAnsi"/>
+        </w:rPr>
+      </w:pPr>
+    </w:p>
+    <w:p>
+      <w:pPr>
         <w:widowControl w:val="0"/>
         <w:autoSpaceDE w:val="0"/>
         <w:autoSpaceDN w:val="0"/>
@@ -41311,14 +41607,7 @@
           <w:b/>
         </w:rPr>
         <w:lastRenderedPageBreak/>
-        <w:t>Fig. S</w:t>
-      </w:r>
-      <w:r>
-        <w:rPr>
-          <w:rFonts w:asciiTheme="minorHAnsi" w:hAnsiTheme="minorHAnsi" w:cstheme="minorHAnsi"/>
-          <w:b/>
-        </w:rPr>
-        <w:t>7</w:t>
+        <w:t>Fig. S7</w:t>
       </w:r>
       <w:r>
         <w:rPr>
@@ -41425,6 +41714,3076 @@
         <w:rPr>
           <w:rFonts w:asciiTheme="minorHAnsi" w:hAnsiTheme="minorHAnsi" w:cstheme="minorHAnsi"/>
         </w:rPr>
+      </w:pPr>
+    </w:p>
+    <w:p>
+      <w:pPr>
+        <w:tabs>
+          <w:tab w:val="left" w:pos="3005"/>
+        </w:tabs>
+        <w:rPr>
+          <w:rFonts w:asciiTheme="minorHAnsi" w:hAnsiTheme="minorHAnsi" w:cstheme="minorHAnsi"/>
+        </w:rPr>
+      </w:pPr>
+    </w:p>
+    <w:p>
+      <w:pPr>
+        <w:tabs>
+          <w:tab w:val="left" w:pos="3005"/>
+        </w:tabs>
+        <w:rPr>
+          <w:rFonts w:asciiTheme="minorHAnsi" w:hAnsiTheme="minorHAnsi" w:cstheme="minorHAnsi"/>
+        </w:rPr>
+      </w:pPr>
+    </w:p>
+    <w:p>
+      <w:pPr>
+        <w:tabs>
+          <w:tab w:val="left" w:pos="3005"/>
+        </w:tabs>
+        <w:rPr>
+          <w:rFonts w:asciiTheme="minorHAnsi" w:hAnsiTheme="minorHAnsi" w:cstheme="minorHAnsi"/>
+        </w:rPr>
+      </w:pPr>
+    </w:p>
+    <w:p>
+      <w:pPr>
+        <w:tabs>
+          <w:tab w:val="left" w:pos="3005"/>
+        </w:tabs>
+        <w:rPr>
+          <w:rFonts w:asciiTheme="minorHAnsi" w:hAnsiTheme="minorHAnsi" w:cstheme="minorHAnsi"/>
+        </w:rPr>
+      </w:pPr>
+    </w:p>
+    <w:p>
+      <w:pPr>
+        <w:tabs>
+          <w:tab w:val="left" w:pos="3005"/>
+        </w:tabs>
+        <w:rPr>
+          <w:rFonts w:asciiTheme="minorHAnsi" w:hAnsiTheme="minorHAnsi" w:cstheme="minorHAnsi"/>
+        </w:rPr>
+      </w:pPr>
+    </w:p>
+    <w:p>
+      <w:pPr>
+        <w:tabs>
+          <w:tab w:val="left" w:pos="3005"/>
+        </w:tabs>
+        <w:rPr>
+          <w:rFonts w:asciiTheme="minorHAnsi" w:hAnsiTheme="minorHAnsi" w:cstheme="minorHAnsi"/>
+        </w:rPr>
+      </w:pPr>
+    </w:p>
+    <w:p>
+      <w:pPr>
+        <w:tabs>
+          <w:tab w:val="left" w:pos="3005"/>
+        </w:tabs>
+        <w:rPr>
+          <w:rFonts w:asciiTheme="minorHAnsi" w:hAnsiTheme="minorHAnsi" w:cstheme="minorHAnsi"/>
+        </w:rPr>
+      </w:pPr>
+    </w:p>
+    <w:p>
+      <w:pPr>
+        <w:tabs>
+          <w:tab w:val="left" w:pos="3005"/>
+        </w:tabs>
+        <w:rPr>
+          <w:rFonts w:asciiTheme="minorHAnsi" w:hAnsiTheme="minorHAnsi" w:cstheme="minorHAnsi"/>
+        </w:rPr>
+      </w:pPr>
+    </w:p>
+    <w:p>
+      <w:pPr>
+        <w:tabs>
+          <w:tab w:val="left" w:pos="3005"/>
+        </w:tabs>
+        <w:rPr>
+          <w:rFonts w:asciiTheme="minorHAnsi" w:hAnsiTheme="minorHAnsi" w:cstheme="minorHAnsi"/>
+        </w:rPr>
+      </w:pPr>
+    </w:p>
+    <w:p>
+      <w:pPr>
+        <w:tabs>
+          <w:tab w:val="left" w:pos="3005"/>
+        </w:tabs>
+        <w:rPr>
+          <w:rFonts w:asciiTheme="minorHAnsi" w:hAnsiTheme="minorHAnsi" w:cstheme="minorHAnsi"/>
+        </w:rPr>
+      </w:pPr>
+    </w:p>
+    <w:p>
+      <w:pPr>
+        <w:tabs>
+          <w:tab w:val="left" w:pos="3005"/>
+        </w:tabs>
+        <w:rPr>
+          <w:rFonts w:asciiTheme="minorHAnsi" w:hAnsiTheme="minorHAnsi" w:cstheme="minorHAnsi"/>
+        </w:rPr>
+      </w:pPr>
+    </w:p>
+    <w:p>
+      <w:pPr>
+        <w:tabs>
+          <w:tab w:val="left" w:pos="3005"/>
+        </w:tabs>
+        <w:rPr>
+          <w:rFonts w:asciiTheme="minorHAnsi" w:hAnsiTheme="minorHAnsi" w:cstheme="minorHAnsi"/>
+        </w:rPr>
+      </w:pPr>
+    </w:p>
+    <w:p>
+      <w:pPr>
+        <w:tabs>
+          <w:tab w:val="left" w:pos="3005"/>
+        </w:tabs>
+        <w:rPr>
+          <w:rFonts w:asciiTheme="minorHAnsi" w:hAnsiTheme="minorHAnsi" w:cstheme="minorHAnsi"/>
+        </w:rPr>
+      </w:pPr>
+    </w:p>
+    <w:p>
+      <w:pPr>
+        <w:tabs>
+          <w:tab w:val="left" w:pos="3005"/>
+        </w:tabs>
+        <w:rPr>
+          <w:rFonts w:asciiTheme="minorHAnsi" w:hAnsiTheme="minorHAnsi" w:cstheme="minorHAnsi"/>
+        </w:rPr>
+      </w:pPr>
+    </w:p>
+    <w:p>
+      <w:pPr>
+        <w:tabs>
+          <w:tab w:val="left" w:pos="3005"/>
+        </w:tabs>
+        <w:rPr>
+          <w:rFonts w:asciiTheme="minorHAnsi" w:hAnsiTheme="minorHAnsi" w:cstheme="minorHAnsi"/>
+        </w:rPr>
+      </w:pPr>
+    </w:p>
+    <w:p>
+      <w:pPr>
+        <w:tabs>
+          <w:tab w:val="left" w:pos="3005"/>
+        </w:tabs>
+        <w:rPr>
+          <w:rFonts w:asciiTheme="minorHAnsi" w:hAnsiTheme="minorHAnsi" w:cstheme="minorHAnsi"/>
+        </w:rPr>
+      </w:pPr>
+    </w:p>
+    <w:p>
+      <w:pPr>
+        <w:tabs>
+          <w:tab w:val="left" w:pos="3005"/>
+        </w:tabs>
+        <w:rPr>
+          <w:rFonts w:asciiTheme="minorHAnsi" w:hAnsiTheme="minorHAnsi" w:cstheme="minorHAnsi"/>
+        </w:rPr>
+      </w:pPr>
+    </w:p>
+    <w:p>
+      <w:pPr>
+        <w:tabs>
+          <w:tab w:val="left" w:pos="3005"/>
+        </w:tabs>
+        <w:rPr>
+          <w:rFonts w:asciiTheme="minorHAnsi" w:hAnsiTheme="minorHAnsi" w:cstheme="minorHAnsi"/>
+        </w:rPr>
+      </w:pPr>
+    </w:p>
+    <w:p>
+      <w:pPr>
+        <w:tabs>
+          <w:tab w:val="left" w:pos="3005"/>
+        </w:tabs>
+        <w:rPr>
+          <w:rFonts w:asciiTheme="minorHAnsi" w:hAnsiTheme="minorHAnsi" w:cstheme="minorHAnsi"/>
+        </w:rPr>
+      </w:pPr>
+    </w:p>
+    <w:p>
+      <w:pPr>
+        <w:tabs>
+          <w:tab w:val="left" w:pos="3005"/>
+        </w:tabs>
+        <w:rPr>
+          <w:rFonts w:asciiTheme="minorHAnsi" w:hAnsiTheme="minorHAnsi" w:cstheme="minorHAnsi"/>
+        </w:rPr>
+      </w:pPr>
+    </w:p>
+    <w:p>
+      <w:pPr>
+        <w:tabs>
+          <w:tab w:val="left" w:pos="3005"/>
+        </w:tabs>
+        <w:rPr>
+          <w:rFonts w:asciiTheme="minorHAnsi" w:hAnsiTheme="minorHAnsi" w:cstheme="minorHAnsi"/>
+        </w:rPr>
+      </w:pPr>
+    </w:p>
+    <w:p>
+      <w:pPr>
+        <w:tabs>
+          <w:tab w:val="left" w:pos="3005"/>
+        </w:tabs>
+        <w:rPr>
+          <w:rFonts w:asciiTheme="minorHAnsi" w:hAnsiTheme="minorHAnsi" w:cstheme="minorHAnsi"/>
+        </w:rPr>
+      </w:pPr>
+    </w:p>
+    <w:p>
+      <w:pPr>
+        <w:tabs>
+          <w:tab w:val="left" w:pos="3005"/>
+        </w:tabs>
+        <w:rPr>
+          <w:rFonts w:asciiTheme="minorHAnsi" w:hAnsiTheme="minorHAnsi" w:cstheme="minorHAnsi"/>
+        </w:rPr>
+      </w:pPr>
+    </w:p>
+    <w:p>
+      <w:pPr>
+        <w:tabs>
+          <w:tab w:val="left" w:pos="3005"/>
+        </w:tabs>
+        <w:rPr>
+          <w:rFonts w:asciiTheme="minorHAnsi" w:hAnsiTheme="minorHAnsi" w:cstheme="minorHAnsi"/>
+        </w:rPr>
+      </w:pPr>
+    </w:p>
+    <w:p>
+      <w:pPr>
+        <w:tabs>
+          <w:tab w:val="left" w:pos="3005"/>
+        </w:tabs>
+        <w:rPr>
+          <w:rFonts w:asciiTheme="minorHAnsi" w:hAnsiTheme="minorHAnsi" w:cstheme="minorHAnsi"/>
+        </w:rPr>
+      </w:pPr>
+    </w:p>
+    <w:p>
+      <w:pPr>
+        <w:tabs>
+          <w:tab w:val="left" w:pos="3005"/>
+        </w:tabs>
+        <w:rPr>
+          <w:rFonts w:asciiTheme="majorBidi" w:hAnsiTheme="majorBidi" w:cstheme="majorBidi"/>
+        </w:rPr>
+      </w:pPr>
+      <w:r>
+        <w:rPr>
+          <w:rFonts w:asciiTheme="minorHAnsi" w:hAnsiTheme="minorHAnsi" w:cstheme="minorHAnsi"/>
+          <w:b/>
+          <w:bCs/>
+        </w:rPr>
+        <w:lastRenderedPageBreak/>
+        <w:t>Methods S1</w:t>
+      </w:r>
+      <w:r>
+        <w:rPr>
+          <w:rFonts w:asciiTheme="minorHAnsi" w:hAnsiTheme="minorHAnsi" w:cstheme="minorHAnsi"/>
+        </w:rPr>
+        <w:t xml:space="preserve"> </w:t>
+      </w:r>
+      <w:r>
+        <w:rPr>
+          <w:rFonts w:asciiTheme="majorBidi" w:hAnsiTheme="majorBidi" w:cstheme="majorBidi"/>
+        </w:rPr>
+        <w:t>Further Package Citations</w:t>
+      </w:r>
+    </w:p>
+    <w:p>
+      <w:pPr>
+        <w:tabs>
+          <w:tab w:val="left" w:pos="3005"/>
+        </w:tabs>
+        <w:rPr>
+          <w:rFonts w:asciiTheme="majorBidi" w:hAnsiTheme="majorBidi" w:cstheme="majorBidi"/>
+        </w:rPr>
+      </w:pPr>
+    </w:p>
+    <w:p>
+      <w:pPr>
+        <w:pStyle w:val="BodyText"/>
+        <w:spacing w:before="265" w:line="266" w:lineRule="auto"/>
+        <w:ind w:left="120" w:right="117"/>
+        <w:jc w:val="both"/>
+        <w:rPr>
+          <w:rFonts w:asciiTheme="majorBidi" w:eastAsia="SimSun" w:hAnsiTheme="majorBidi" w:cstheme="majorBidi"/>
+          <w:szCs w:val="24"/>
+        </w:rPr>
+      </w:pPr>
+      <w:r>
+        <w:rPr>
+          <w:rFonts w:asciiTheme="majorBidi" w:eastAsia="SimSun" w:hAnsiTheme="majorBidi" w:cstheme="majorBidi"/>
+          <w:szCs w:val="24"/>
+        </w:rPr>
+        <w:t>While</w:t>
+      </w:r>
+      <w:r>
+        <w:rPr>
+          <w:rFonts w:asciiTheme="majorBidi" w:eastAsia="SimSun" w:hAnsiTheme="majorBidi" w:cstheme="majorBidi"/>
+          <w:spacing w:val="-25"/>
+          <w:szCs w:val="24"/>
+        </w:rPr>
+        <w:t xml:space="preserve"> </w:t>
+      </w:r>
+      <w:r>
+        <w:rPr>
+          <w:rFonts w:asciiTheme="majorBidi" w:eastAsia="SimSun" w:hAnsiTheme="majorBidi" w:cstheme="majorBidi"/>
+          <w:szCs w:val="24"/>
+        </w:rPr>
+        <w:t>there</w:t>
+      </w:r>
+      <w:r>
+        <w:rPr>
+          <w:rFonts w:asciiTheme="majorBidi" w:eastAsia="SimSun" w:hAnsiTheme="majorBidi" w:cstheme="majorBidi"/>
+          <w:spacing w:val="-25"/>
+          <w:szCs w:val="24"/>
+        </w:rPr>
+        <w:t xml:space="preserve"> </w:t>
+      </w:r>
+      <w:r>
+        <w:rPr>
+          <w:rFonts w:asciiTheme="majorBidi" w:eastAsia="SimSun" w:hAnsiTheme="majorBidi" w:cstheme="majorBidi"/>
+          <w:szCs w:val="24"/>
+        </w:rPr>
+        <w:t>were</w:t>
+      </w:r>
+      <w:r>
+        <w:rPr>
+          <w:rFonts w:asciiTheme="majorBidi" w:eastAsia="SimSun" w:hAnsiTheme="majorBidi" w:cstheme="majorBidi"/>
+          <w:spacing w:val="-25"/>
+          <w:szCs w:val="24"/>
+        </w:rPr>
+        <w:t xml:space="preserve"> </w:t>
+      </w:r>
+      <w:r>
+        <w:rPr>
+          <w:rFonts w:asciiTheme="majorBidi" w:eastAsia="SimSun" w:hAnsiTheme="majorBidi" w:cstheme="majorBidi"/>
+          <w:szCs w:val="24"/>
+        </w:rPr>
+        <w:t>several</w:t>
+      </w:r>
+      <w:r>
+        <w:rPr>
+          <w:rFonts w:asciiTheme="majorBidi" w:eastAsia="SimSun" w:hAnsiTheme="majorBidi" w:cstheme="majorBidi"/>
+          <w:spacing w:val="-25"/>
+          <w:szCs w:val="24"/>
+        </w:rPr>
+        <w:t xml:space="preserve"> </w:t>
+      </w:r>
+      <w:r>
+        <w:rPr>
+          <w:rFonts w:asciiTheme="majorBidi" w:eastAsia="SimSun" w:hAnsiTheme="majorBidi" w:cstheme="majorBidi"/>
+          <w:szCs w:val="24"/>
+        </w:rPr>
+        <w:t>R-packages</w:t>
+      </w:r>
+      <w:r>
+        <w:rPr>
+          <w:rFonts w:asciiTheme="majorBidi" w:eastAsia="SimSun" w:hAnsiTheme="majorBidi" w:cstheme="majorBidi"/>
+          <w:spacing w:val="-25"/>
+          <w:szCs w:val="24"/>
+        </w:rPr>
+        <w:t xml:space="preserve"> </w:t>
+      </w:r>
+      <w:r>
+        <w:rPr>
+          <w:rFonts w:asciiTheme="majorBidi" w:eastAsia="SimSun" w:hAnsiTheme="majorBidi" w:cstheme="majorBidi"/>
+          <w:spacing w:val="-3"/>
+          <w:szCs w:val="24"/>
+        </w:rPr>
+        <w:t>we</w:t>
+      </w:r>
+      <w:r>
+        <w:rPr>
+          <w:rFonts w:asciiTheme="majorBidi" w:eastAsia="SimSun" w:hAnsiTheme="majorBidi" w:cstheme="majorBidi"/>
+          <w:spacing w:val="-25"/>
+          <w:szCs w:val="24"/>
+        </w:rPr>
+        <w:t xml:space="preserve"> </w:t>
+      </w:r>
+      <w:r>
+        <w:rPr>
+          <w:rFonts w:asciiTheme="majorBidi" w:eastAsia="SimSun" w:hAnsiTheme="majorBidi" w:cstheme="majorBidi"/>
+          <w:szCs w:val="24"/>
+        </w:rPr>
+        <w:t>used</w:t>
+      </w:r>
+      <w:r>
+        <w:rPr>
+          <w:rFonts w:asciiTheme="majorBidi" w:eastAsia="SimSun" w:hAnsiTheme="majorBidi" w:cstheme="majorBidi"/>
+          <w:spacing w:val="-25"/>
+          <w:szCs w:val="24"/>
+        </w:rPr>
+        <w:t xml:space="preserve"> </w:t>
+      </w:r>
+      <w:r>
+        <w:rPr>
+          <w:rFonts w:asciiTheme="majorBidi" w:eastAsia="SimSun" w:hAnsiTheme="majorBidi" w:cstheme="majorBidi"/>
+          <w:szCs w:val="24"/>
+        </w:rPr>
+        <w:t>for</w:t>
+      </w:r>
+      <w:r>
+        <w:rPr>
+          <w:rFonts w:asciiTheme="majorBidi" w:eastAsia="SimSun" w:hAnsiTheme="majorBidi" w:cstheme="majorBidi"/>
+          <w:spacing w:val="-25"/>
+          <w:szCs w:val="24"/>
+        </w:rPr>
+        <w:t xml:space="preserve"> </w:t>
+      </w:r>
+      <w:r>
+        <w:rPr>
+          <w:rFonts w:asciiTheme="majorBidi" w:eastAsia="SimSun" w:hAnsiTheme="majorBidi" w:cstheme="majorBidi"/>
+          <w:szCs w:val="24"/>
+        </w:rPr>
+        <w:t>a</w:t>
+      </w:r>
+      <w:r>
+        <w:rPr>
+          <w:rFonts w:asciiTheme="majorBidi" w:eastAsia="SimSun" w:hAnsiTheme="majorBidi" w:cstheme="majorBidi"/>
+          <w:spacing w:val="-24"/>
+          <w:szCs w:val="24"/>
+        </w:rPr>
+        <w:t xml:space="preserve"> </w:t>
+      </w:r>
+      <w:r>
+        <w:rPr>
+          <w:rFonts w:asciiTheme="majorBidi" w:eastAsia="SimSun" w:hAnsiTheme="majorBidi" w:cstheme="majorBidi"/>
+          <w:szCs w:val="24"/>
+        </w:rPr>
+        <w:t>specific</w:t>
+      </w:r>
+      <w:r>
+        <w:rPr>
+          <w:rFonts w:asciiTheme="majorBidi" w:eastAsia="SimSun" w:hAnsiTheme="majorBidi" w:cstheme="majorBidi"/>
+          <w:spacing w:val="-25"/>
+          <w:szCs w:val="24"/>
+        </w:rPr>
+        <w:t xml:space="preserve"> </w:t>
+      </w:r>
+      <w:r>
+        <w:rPr>
+          <w:rFonts w:asciiTheme="majorBidi" w:eastAsia="SimSun" w:hAnsiTheme="majorBidi" w:cstheme="majorBidi"/>
+          <w:szCs w:val="24"/>
+        </w:rPr>
+        <w:t>purpose</w:t>
+      </w:r>
+      <w:r>
+        <w:rPr>
+          <w:rFonts w:asciiTheme="majorBidi" w:eastAsia="SimSun" w:hAnsiTheme="majorBidi" w:cstheme="majorBidi"/>
+          <w:spacing w:val="-25"/>
+          <w:szCs w:val="24"/>
+        </w:rPr>
+        <w:t xml:space="preserve"> </w:t>
+      </w:r>
+      <w:r>
+        <w:rPr>
+          <w:rFonts w:asciiTheme="majorBidi" w:eastAsia="SimSun" w:hAnsiTheme="majorBidi" w:cstheme="majorBidi"/>
+          <w:szCs w:val="24"/>
+        </w:rPr>
+        <w:t>in</w:t>
+      </w:r>
+      <w:r>
+        <w:rPr>
+          <w:rFonts w:asciiTheme="majorBidi" w:eastAsia="SimSun" w:hAnsiTheme="majorBidi" w:cstheme="majorBidi"/>
+          <w:spacing w:val="-25"/>
+          <w:szCs w:val="24"/>
+        </w:rPr>
+        <w:t xml:space="preserve"> </w:t>
+      </w:r>
+      <w:r>
+        <w:rPr>
+          <w:rFonts w:asciiTheme="majorBidi" w:eastAsia="SimSun" w:hAnsiTheme="majorBidi" w:cstheme="majorBidi"/>
+          <w:szCs w:val="24"/>
+        </w:rPr>
+        <w:t>our</w:t>
+      </w:r>
+      <w:r>
+        <w:rPr>
+          <w:rFonts w:asciiTheme="majorBidi" w:eastAsia="SimSun" w:hAnsiTheme="majorBidi" w:cstheme="majorBidi"/>
+          <w:spacing w:val="-25"/>
+          <w:szCs w:val="24"/>
+        </w:rPr>
+        <w:t xml:space="preserve"> </w:t>
+      </w:r>
+      <w:r>
+        <w:rPr>
+          <w:rFonts w:asciiTheme="majorBidi" w:eastAsia="SimSun" w:hAnsiTheme="majorBidi" w:cstheme="majorBidi"/>
+          <w:szCs w:val="24"/>
+        </w:rPr>
+        <w:t>methods,</w:t>
+      </w:r>
+      <w:r>
+        <w:rPr>
+          <w:rFonts w:asciiTheme="majorBidi" w:eastAsia="SimSun" w:hAnsiTheme="majorBidi" w:cstheme="majorBidi"/>
+          <w:spacing w:val="-24"/>
+          <w:szCs w:val="24"/>
+        </w:rPr>
+        <w:t xml:space="preserve"> </w:t>
+      </w:r>
+      <w:r>
+        <w:rPr>
+          <w:rFonts w:asciiTheme="majorBidi" w:eastAsia="SimSun" w:hAnsiTheme="majorBidi" w:cstheme="majorBidi"/>
+          <w:szCs w:val="24"/>
+        </w:rPr>
+        <w:t>numerous</w:t>
+      </w:r>
+      <w:r>
+        <w:rPr>
+          <w:rFonts w:asciiTheme="majorBidi" w:eastAsia="SimSun" w:hAnsiTheme="majorBidi" w:cstheme="majorBidi"/>
+          <w:spacing w:val="-25"/>
+          <w:szCs w:val="24"/>
+        </w:rPr>
+        <w:t xml:space="preserve"> </w:t>
+      </w:r>
+      <w:r>
+        <w:rPr>
+          <w:rFonts w:asciiTheme="majorBidi" w:eastAsia="SimSun" w:hAnsiTheme="majorBidi" w:cstheme="majorBidi"/>
+          <w:szCs w:val="24"/>
+        </w:rPr>
+        <w:t>packages</w:t>
+      </w:r>
+      <w:r>
+        <w:rPr>
+          <w:rFonts w:asciiTheme="majorBidi" w:eastAsia="SimSun" w:hAnsiTheme="majorBidi" w:cstheme="majorBidi"/>
+          <w:spacing w:val="-25"/>
+          <w:szCs w:val="24"/>
+        </w:rPr>
+        <w:t xml:space="preserve"> </w:t>
+      </w:r>
+      <w:r>
+        <w:rPr>
+          <w:rFonts w:asciiTheme="majorBidi" w:eastAsia="SimSun" w:hAnsiTheme="majorBidi" w:cstheme="majorBidi"/>
+          <w:szCs w:val="24"/>
+        </w:rPr>
+        <w:t>were immensely helpful for this research behind the scenes. As in all of science, this study is a representation of the</w:t>
+      </w:r>
+      <w:r>
+        <w:rPr>
+          <w:rFonts w:asciiTheme="majorBidi" w:eastAsia="SimSun" w:hAnsiTheme="majorBidi" w:cstheme="majorBidi"/>
+          <w:spacing w:val="-11"/>
+          <w:szCs w:val="24"/>
+        </w:rPr>
+        <w:t xml:space="preserve"> </w:t>
+      </w:r>
+      <w:r>
+        <w:rPr>
+          <w:rFonts w:asciiTheme="majorBidi" w:eastAsia="SimSun" w:hAnsiTheme="majorBidi" w:cstheme="majorBidi"/>
+          <w:szCs w:val="24"/>
+        </w:rPr>
+        <w:t>work</w:t>
+      </w:r>
+      <w:r>
+        <w:rPr>
+          <w:rFonts w:asciiTheme="majorBidi" w:eastAsia="SimSun" w:hAnsiTheme="majorBidi" w:cstheme="majorBidi"/>
+          <w:spacing w:val="-11"/>
+          <w:szCs w:val="24"/>
+        </w:rPr>
+        <w:t xml:space="preserve"> </w:t>
+      </w:r>
+      <w:r>
+        <w:rPr>
+          <w:rFonts w:asciiTheme="majorBidi" w:eastAsia="SimSun" w:hAnsiTheme="majorBidi" w:cstheme="majorBidi"/>
+          <w:szCs w:val="24"/>
+        </w:rPr>
+        <w:t>done</w:t>
+      </w:r>
+      <w:r>
+        <w:rPr>
+          <w:rFonts w:asciiTheme="majorBidi" w:eastAsia="SimSun" w:hAnsiTheme="majorBidi" w:cstheme="majorBidi"/>
+          <w:spacing w:val="-11"/>
+          <w:szCs w:val="24"/>
+        </w:rPr>
+        <w:t xml:space="preserve"> </w:t>
+      </w:r>
+      <w:r>
+        <w:rPr>
+          <w:rFonts w:asciiTheme="majorBidi" w:eastAsia="SimSun" w:hAnsiTheme="majorBidi" w:cstheme="majorBidi"/>
+          <w:spacing w:val="-3"/>
+          <w:szCs w:val="24"/>
+        </w:rPr>
+        <w:t>by</w:t>
+      </w:r>
+      <w:r>
+        <w:rPr>
+          <w:rFonts w:asciiTheme="majorBidi" w:eastAsia="SimSun" w:hAnsiTheme="majorBidi" w:cstheme="majorBidi"/>
+          <w:spacing w:val="-11"/>
+          <w:szCs w:val="24"/>
+        </w:rPr>
+        <w:t xml:space="preserve"> </w:t>
+      </w:r>
+      <w:r>
+        <w:rPr>
+          <w:rFonts w:asciiTheme="majorBidi" w:eastAsia="SimSun" w:hAnsiTheme="majorBidi" w:cstheme="majorBidi"/>
+          <w:szCs w:val="24"/>
+        </w:rPr>
+        <w:t>both</w:t>
+      </w:r>
+      <w:r>
+        <w:rPr>
+          <w:rFonts w:asciiTheme="majorBidi" w:eastAsia="SimSun" w:hAnsiTheme="majorBidi" w:cstheme="majorBidi"/>
+          <w:spacing w:val="-11"/>
+          <w:szCs w:val="24"/>
+        </w:rPr>
+        <w:t xml:space="preserve"> </w:t>
+      </w:r>
+      <w:r>
+        <w:rPr>
+          <w:rFonts w:asciiTheme="majorBidi" w:eastAsia="SimSun" w:hAnsiTheme="majorBidi" w:cstheme="majorBidi"/>
+          <w:szCs w:val="24"/>
+        </w:rPr>
+        <w:t>the</w:t>
+      </w:r>
+      <w:r>
+        <w:rPr>
+          <w:rFonts w:asciiTheme="majorBidi" w:eastAsia="SimSun" w:hAnsiTheme="majorBidi" w:cstheme="majorBidi"/>
+          <w:spacing w:val="-11"/>
+          <w:szCs w:val="24"/>
+        </w:rPr>
+        <w:t xml:space="preserve"> </w:t>
+      </w:r>
+      <w:r>
+        <w:rPr>
+          <w:rFonts w:asciiTheme="majorBidi" w:eastAsia="SimSun" w:hAnsiTheme="majorBidi" w:cstheme="majorBidi"/>
+          <w:szCs w:val="24"/>
+        </w:rPr>
+        <w:t>authors</w:t>
+      </w:r>
+      <w:r>
+        <w:rPr>
+          <w:rFonts w:asciiTheme="majorBidi" w:eastAsia="SimSun" w:hAnsiTheme="majorBidi" w:cstheme="majorBidi"/>
+          <w:spacing w:val="-11"/>
+          <w:szCs w:val="24"/>
+        </w:rPr>
+        <w:t xml:space="preserve"> </w:t>
+      </w:r>
+      <w:r>
+        <w:rPr>
+          <w:rFonts w:asciiTheme="majorBidi" w:eastAsia="SimSun" w:hAnsiTheme="majorBidi" w:cstheme="majorBidi"/>
+          <w:szCs w:val="24"/>
+        </w:rPr>
+        <w:t>of</w:t>
+      </w:r>
+      <w:r>
+        <w:rPr>
+          <w:rFonts w:asciiTheme="majorBidi" w:eastAsia="SimSun" w:hAnsiTheme="majorBidi" w:cstheme="majorBidi"/>
+          <w:spacing w:val="-11"/>
+          <w:szCs w:val="24"/>
+        </w:rPr>
+        <w:t xml:space="preserve"> </w:t>
+      </w:r>
+      <w:r>
+        <w:rPr>
+          <w:rFonts w:asciiTheme="majorBidi" w:eastAsia="SimSun" w:hAnsiTheme="majorBidi" w:cstheme="majorBidi"/>
+          <w:szCs w:val="24"/>
+        </w:rPr>
+        <w:t>this</w:t>
+      </w:r>
+      <w:r>
+        <w:rPr>
+          <w:rFonts w:asciiTheme="majorBidi" w:eastAsia="SimSun" w:hAnsiTheme="majorBidi" w:cstheme="majorBidi"/>
+          <w:spacing w:val="-11"/>
+          <w:szCs w:val="24"/>
+        </w:rPr>
+        <w:t xml:space="preserve"> </w:t>
+      </w:r>
+      <w:r>
+        <w:rPr>
+          <w:rFonts w:asciiTheme="majorBidi" w:eastAsia="SimSun" w:hAnsiTheme="majorBidi" w:cstheme="majorBidi"/>
+          <w:szCs w:val="24"/>
+        </w:rPr>
+        <w:t>paper</w:t>
+      </w:r>
+      <w:r>
+        <w:rPr>
+          <w:rFonts w:asciiTheme="majorBidi" w:eastAsia="SimSun" w:hAnsiTheme="majorBidi" w:cstheme="majorBidi"/>
+          <w:spacing w:val="-10"/>
+          <w:szCs w:val="24"/>
+        </w:rPr>
+        <w:t xml:space="preserve"> </w:t>
+      </w:r>
+      <w:r>
+        <w:rPr>
+          <w:rFonts w:asciiTheme="majorBidi" w:eastAsia="SimSun" w:hAnsiTheme="majorBidi" w:cstheme="majorBidi"/>
+          <w:szCs w:val="24"/>
+        </w:rPr>
+        <w:t>as</w:t>
+      </w:r>
+      <w:r>
+        <w:rPr>
+          <w:rFonts w:asciiTheme="majorBidi" w:eastAsia="SimSun" w:hAnsiTheme="majorBidi" w:cstheme="majorBidi"/>
+          <w:spacing w:val="-11"/>
+          <w:szCs w:val="24"/>
+        </w:rPr>
+        <w:t xml:space="preserve"> </w:t>
+      </w:r>
+      <w:r>
+        <w:rPr>
+          <w:rFonts w:asciiTheme="majorBidi" w:eastAsia="SimSun" w:hAnsiTheme="majorBidi" w:cstheme="majorBidi"/>
+          <w:szCs w:val="24"/>
+        </w:rPr>
+        <w:t>well</w:t>
+      </w:r>
+      <w:r>
+        <w:rPr>
+          <w:rFonts w:asciiTheme="majorBidi" w:eastAsia="SimSun" w:hAnsiTheme="majorBidi" w:cstheme="majorBidi"/>
+          <w:spacing w:val="-11"/>
+          <w:szCs w:val="24"/>
+        </w:rPr>
+        <w:t xml:space="preserve"> </w:t>
+      </w:r>
+      <w:r>
+        <w:rPr>
+          <w:rFonts w:asciiTheme="majorBidi" w:eastAsia="SimSun" w:hAnsiTheme="majorBidi" w:cstheme="majorBidi"/>
+          <w:szCs w:val="24"/>
+        </w:rPr>
+        <w:t>as</w:t>
+      </w:r>
+      <w:r>
+        <w:rPr>
+          <w:rFonts w:asciiTheme="majorBidi" w:eastAsia="SimSun" w:hAnsiTheme="majorBidi" w:cstheme="majorBidi"/>
+          <w:spacing w:val="-10"/>
+          <w:szCs w:val="24"/>
+        </w:rPr>
+        <w:t xml:space="preserve"> </w:t>
+      </w:r>
+      <w:r>
+        <w:rPr>
+          <w:rFonts w:asciiTheme="majorBidi" w:eastAsia="SimSun" w:hAnsiTheme="majorBidi" w:cstheme="majorBidi"/>
+          <w:szCs w:val="24"/>
+        </w:rPr>
+        <w:t>countless</w:t>
+      </w:r>
+      <w:r>
+        <w:rPr>
+          <w:rFonts w:asciiTheme="majorBidi" w:eastAsia="SimSun" w:hAnsiTheme="majorBidi" w:cstheme="majorBidi"/>
+          <w:spacing w:val="-11"/>
+          <w:szCs w:val="24"/>
+        </w:rPr>
+        <w:t xml:space="preserve"> </w:t>
+      </w:r>
+      <w:r>
+        <w:rPr>
+          <w:rFonts w:asciiTheme="majorBidi" w:eastAsia="SimSun" w:hAnsiTheme="majorBidi" w:cstheme="majorBidi"/>
+          <w:szCs w:val="24"/>
+        </w:rPr>
+        <w:t>others.</w:t>
+      </w:r>
+      <w:r>
+        <w:rPr>
+          <w:rFonts w:asciiTheme="majorBidi" w:eastAsia="SimSun" w:hAnsiTheme="majorBidi" w:cstheme="majorBidi"/>
+          <w:spacing w:val="3"/>
+          <w:szCs w:val="24"/>
+        </w:rPr>
+        <w:t xml:space="preserve"> </w:t>
+      </w:r>
+      <w:r>
+        <w:rPr>
+          <w:rFonts w:asciiTheme="majorBidi" w:eastAsia="SimSun" w:hAnsiTheme="majorBidi" w:cstheme="majorBidi"/>
+          <w:szCs w:val="24"/>
+        </w:rPr>
+        <w:t>While</w:t>
+      </w:r>
+      <w:r>
+        <w:rPr>
+          <w:rFonts w:asciiTheme="majorBidi" w:eastAsia="SimSun" w:hAnsiTheme="majorBidi" w:cstheme="majorBidi"/>
+          <w:spacing w:val="-11"/>
+          <w:szCs w:val="24"/>
+        </w:rPr>
+        <w:t xml:space="preserve"> </w:t>
+      </w:r>
+      <w:r>
+        <w:rPr>
+          <w:rFonts w:asciiTheme="majorBidi" w:eastAsia="SimSun" w:hAnsiTheme="majorBidi" w:cstheme="majorBidi"/>
+          <w:szCs w:val="24"/>
+        </w:rPr>
+        <w:t>acknowledging</w:t>
+      </w:r>
+      <w:r>
+        <w:rPr>
+          <w:rFonts w:asciiTheme="majorBidi" w:eastAsia="SimSun" w:hAnsiTheme="majorBidi" w:cstheme="majorBidi"/>
+          <w:spacing w:val="-11"/>
+          <w:szCs w:val="24"/>
+        </w:rPr>
+        <w:t xml:space="preserve"> </w:t>
+      </w:r>
+      <w:r>
+        <w:rPr>
+          <w:rFonts w:asciiTheme="majorBidi" w:eastAsia="SimSun" w:hAnsiTheme="majorBidi" w:cstheme="majorBidi"/>
+          <w:szCs w:val="24"/>
+        </w:rPr>
+        <w:t>everyone is</w:t>
+      </w:r>
+      <w:r>
+        <w:rPr>
+          <w:rFonts w:asciiTheme="majorBidi" w:eastAsia="SimSun" w:hAnsiTheme="majorBidi" w:cstheme="majorBidi"/>
+          <w:spacing w:val="8"/>
+          <w:szCs w:val="24"/>
+        </w:rPr>
+        <w:t xml:space="preserve"> </w:t>
+      </w:r>
+      <w:r>
+        <w:rPr>
+          <w:rFonts w:asciiTheme="majorBidi" w:eastAsia="SimSun" w:hAnsiTheme="majorBidi" w:cstheme="majorBidi"/>
+          <w:szCs w:val="24"/>
+        </w:rPr>
+        <w:t>impossible,</w:t>
+      </w:r>
+      <w:r>
+        <w:rPr>
+          <w:rFonts w:asciiTheme="majorBidi" w:eastAsia="SimSun" w:hAnsiTheme="majorBidi" w:cstheme="majorBidi"/>
+          <w:spacing w:val="9"/>
+          <w:szCs w:val="24"/>
+        </w:rPr>
+        <w:t xml:space="preserve"> </w:t>
+      </w:r>
+      <w:r>
+        <w:rPr>
+          <w:rFonts w:asciiTheme="majorBidi" w:eastAsia="SimSun" w:hAnsiTheme="majorBidi" w:cstheme="majorBidi"/>
+          <w:spacing w:val="-3"/>
+          <w:szCs w:val="24"/>
+        </w:rPr>
+        <w:t>we</w:t>
+      </w:r>
+      <w:r>
+        <w:rPr>
+          <w:rFonts w:asciiTheme="majorBidi" w:eastAsia="SimSun" w:hAnsiTheme="majorBidi" w:cstheme="majorBidi"/>
+          <w:spacing w:val="9"/>
+          <w:szCs w:val="24"/>
+        </w:rPr>
+        <w:t xml:space="preserve"> </w:t>
+      </w:r>
+      <w:r>
+        <w:rPr>
+          <w:rFonts w:asciiTheme="majorBidi" w:eastAsia="SimSun" w:hAnsiTheme="majorBidi" w:cstheme="majorBidi"/>
+          <w:spacing w:val="-3"/>
+          <w:szCs w:val="24"/>
+        </w:rPr>
+        <w:t>want</w:t>
+      </w:r>
+      <w:r>
+        <w:rPr>
+          <w:rFonts w:asciiTheme="majorBidi" w:eastAsia="SimSun" w:hAnsiTheme="majorBidi" w:cstheme="majorBidi"/>
+          <w:spacing w:val="9"/>
+          <w:szCs w:val="24"/>
+        </w:rPr>
+        <w:t xml:space="preserve"> </w:t>
+      </w:r>
+      <w:r>
+        <w:rPr>
+          <w:rFonts w:asciiTheme="majorBidi" w:eastAsia="SimSun" w:hAnsiTheme="majorBidi" w:cstheme="majorBidi"/>
+          <w:szCs w:val="24"/>
+        </w:rPr>
+        <w:t>to</w:t>
+      </w:r>
+      <w:r>
+        <w:rPr>
+          <w:rFonts w:asciiTheme="majorBidi" w:eastAsia="SimSun" w:hAnsiTheme="majorBidi" w:cstheme="majorBidi"/>
+          <w:spacing w:val="9"/>
+          <w:szCs w:val="24"/>
+        </w:rPr>
+        <w:t xml:space="preserve"> </w:t>
+      </w:r>
+      <w:r>
+        <w:rPr>
+          <w:rFonts w:asciiTheme="majorBidi" w:eastAsia="SimSun" w:hAnsiTheme="majorBidi" w:cstheme="majorBidi"/>
+          <w:szCs w:val="24"/>
+        </w:rPr>
+        <w:t>at</w:t>
+      </w:r>
+      <w:r>
+        <w:rPr>
+          <w:rFonts w:asciiTheme="majorBidi" w:eastAsia="SimSun" w:hAnsiTheme="majorBidi" w:cstheme="majorBidi"/>
+          <w:spacing w:val="9"/>
+          <w:szCs w:val="24"/>
+        </w:rPr>
+        <w:t xml:space="preserve"> </w:t>
+      </w:r>
+      <w:r>
+        <w:rPr>
+          <w:rFonts w:asciiTheme="majorBidi" w:eastAsia="SimSun" w:hAnsiTheme="majorBidi" w:cstheme="majorBidi"/>
+          <w:szCs w:val="24"/>
+        </w:rPr>
+        <w:t>least</w:t>
+      </w:r>
+      <w:r>
+        <w:rPr>
+          <w:rFonts w:asciiTheme="majorBidi" w:eastAsia="SimSun" w:hAnsiTheme="majorBidi" w:cstheme="majorBidi"/>
+          <w:spacing w:val="9"/>
+          <w:szCs w:val="24"/>
+        </w:rPr>
+        <w:t xml:space="preserve"> </w:t>
+      </w:r>
+      <w:r>
+        <w:rPr>
+          <w:rFonts w:asciiTheme="majorBidi" w:eastAsia="SimSun" w:hAnsiTheme="majorBidi" w:cstheme="majorBidi"/>
+          <w:szCs w:val="24"/>
+        </w:rPr>
+        <w:t>give</w:t>
+      </w:r>
+      <w:r>
+        <w:rPr>
+          <w:rFonts w:asciiTheme="majorBidi" w:eastAsia="SimSun" w:hAnsiTheme="majorBidi" w:cstheme="majorBidi"/>
+          <w:spacing w:val="9"/>
+          <w:szCs w:val="24"/>
+        </w:rPr>
+        <w:t xml:space="preserve"> </w:t>
+      </w:r>
+      <w:r>
+        <w:rPr>
+          <w:rFonts w:asciiTheme="majorBidi" w:eastAsia="SimSun" w:hAnsiTheme="majorBidi" w:cstheme="majorBidi"/>
+          <w:szCs w:val="24"/>
+        </w:rPr>
+        <w:t>thanks</w:t>
+      </w:r>
+      <w:r>
+        <w:rPr>
+          <w:rFonts w:asciiTheme="majorBidi" w:eastAsia="SimSun" w:hAnsiTheme="majorBidi" w:cstheme="majorBidi"/>
+          <w:spacing w:val="9"/>
+          <w:szCs w:val="24"/>
+        </w:rPr>
+        <w:t xml:space="preserve"> </w:t>
+      </w:r>
+      <w:r>
+        <w:rPr>
+          <w:rFonts w:asciiTheme="majorBidi" w:eastAsia="SimSun" w:hAnsiTheme="majorBidi" w:cstheme="majorBidi"/>
+          <w:szCs w:val="24"/>
+        </w:rPr>
+        <w:t>to</w:t>
+      </w:r>
+      <w:r>
+        <w:rPr>
+          <w:rFonts w:asciiTheme="majorBidi" w:eastAsia="SimSun" w:hAnsiTheme="majorBidi" w:cstheme="majorBidi"/>
+          <w:spacing w:val="9"/>
+          <w:szCs w:val="24"/>
+        </w:rPr>
+        <w:t xml:space="preserve"> </w:t>
+      </w:r>
+      <w:r>
+        <w:rPr>
+          <w:rFonts w:asciiTheme="majorBidi" w:eastAsia="SimSun" w:hAnsiTheme="majorBidi" w:cstheme="majorBidi"/>
+          <w:szCs w:val="24"/>
+        </w:rPr>
+        <w:t>those</w:t>
+      </w:r>
+      <w:r>
+        <w:rPr>
+          <w:rFonts w:asciiTheme="majorBidi" w:eastAsia="SimSun" w:hAnsiTheme="majorBidi" w:cstheme="majorBidi"/>
+          <w:spacing w:val="9"/>
+          <w:szCs w:val="24"/>
+        </w:rPr>
+        <w:t xml:space="preserve"> </w:t>
+      </w:r>
+      <w:r>
+        <w:rPr>
+          <w:rFonts w:asciiTheme="majorBidi" w:eastAsia="SimSun" w:hAnsiTheme="majorBidi" w:cstheme="majorBidi"/>
+          <w:szCs w:val="24"/>
+        </w:rPr>
+        <w:t>who</w:t>
+      </w:r>
+      <w:r>
+        <w:rPr>
+          <w:rFonts w:asciiTheme="majorBidi" w:eastAsia="SimSun" w:hAnsiTheme="majorBidi" w:cstheme="majorBidi"/>
+          <w:spacing w:val="9"/>
+          <w:szCs w:val="24"/>
+        </w:rPr>
+        <w:t xml:space="preserve"> </w:t>
+      </w:r>
+      <w:r>
+        <w:rPr>
+          <w:rFonts w:asciiTheme="majorBidi" w:eastAsia="SimSun" w:hAnsiTheme="majorBidi" w:cstheme="majorBidi"/>
+          <w:szCs w:val="24"/>
+        </w:rPr>
+        <w:t>made</w:t>
+      </w:r>
+      <w:r>
+        <w:rPr>
+          <w:rFonts w:asciiTheme="majorBidi" w:eastAsia="SimSun" w:hAnsiTheme="majorBidi" w:cstheme="majorBidi"/>
+          <w:spacing w:val="9"/>
+          <w:szCs w:val="24"/>
+        </w:rPr>
+        <w:t xml:space="preserve"> </w:t>
+      </w:r>
+      <w:r>
+        <w:rPr>
+          <w:rFonts w:asciiTheme="majorBidi" w:eastAsia="SimSun" w:hAnsiTheme="majorBidi" w:cstheme="majorBidi"/>
+          <w:szCs w:val="24"/>
+        </w:rPr>
+        <w:t>this</w:t>
+      </w:r>
+      <w:r>
+        <w:rPr>
+          <w:rFonts w:asciiTheme="majorBidi" w:eastAsia="SimSun" w:hAnsiTheme="majorBidi" w:cstheme="majorBidi"/>
+          <w:spacing w:val="9"/>
+          <w:szCs w:val="24"/>
+        </w:rPr>
+        <w:t xml:space="preserve"> </w:t>
+      </w:r>
+      <w:r>
+        <w:rPr>
+          <w:rFonts w:asciiTheme="majorBidi" w:eastAsia="SimSun" w:hAnsiTheme="majorBidi" w:cstheme="majorBidi"/>
+          <w:szCs w:val="24"/>
+        </w:rPr>
+        <w:t>work</w:t>
+      </w:r>
+      <w:r>
+        <w:rPr>
+          <w:rFonts w:asciiTheme="majorBidi" w:eastAsia="SimSun" w:hAnsiTheme="majorBidi" w:cstheme="majorBidi"/>
+          <w:spacing w:val="9"/>
+          <w:szCs w:val="24"/>
+        </w:rPr>
+        <w:t xml:space="preserve"> </w:t>
+      </w:r>
+      <w:r>
+        <w:rPr>
+          <w:rFonts w:asciiTheme="majorBidi" w:eastAsia="SimSun" w:hAnsiTheme="majorBidi" w:cstheme="majorBidi"/>
+          <w:szCs w:val="24"/>
+        </w:rPr>
+        <w:t>possible.</w:t>
+      </w:r>
+    </w:p>
+    <w:p>
+      <w:pPr>
+        <w:pStyle w:val="BodyText"/>
+        <w:spacing w:before="117" w:line="266" w:lineRule="auto"/>
+        <w:ind w:left="120" w:right="115"/>
+        <w:jc w:val="both"/>
+        <w:rPr>
+          <w:rFonts w:asciiTheme="majorBidi" w:eastAsia="SimSun" w:hAnsiTheme="majorBidi" w:cstheme="majorBidi"/>
+          <w:szCs w:val="24"/>
+        </w:rPr>
+      </w:pPr>
+      <w:r>
+        <w:rPr>
+          <w:rFonts w:asciiTheme="majorBidi" w:eastAsia="SimSun" w:hAnsiTheme="majorBidi" w:cstheme="majorBidi"/>
+          <w:szCs w:val="24"/>
+        </w:rPr>
+        <w:t>R-packages not already cited in the main manuscript include the following, listed alphabetically by corresponding package name:</w:t>
+      </w:r>
+    </w:p>
+    <w:p>
+      <w:pPr>
+        <w:pStyle w:val="BodyText"/>
+        <w:spacing w:before="119" w:line="266" w:lineRule="auto"/>
+        <w:ind w:left="119" w:right="116"/>
+        <w:jc w:val="both"/>
+        <w:rPr>
+          <w:rFonts w:asciiTheme="majorBidi" w:eastAsia="SimSun" w:hAnsiTheme="majorBidi" w:cstheme="majorBidi"/>
+          <w:szCs w:val="24"/>
+        </w:rPr>
+      </w:pPr>
+      <w:r>
+        <w:rPr>
+          <w:rFonts w:asciiTheme="majorBidi" w:eastAsia="SimSun" w:hAnsiTheme="majorBidi" w:cstheme="majorBidi"/>
+          <w:szCs w:val="24"/>
+        </w:rPr>
+        <w:t xml:space="preserve">R base (R Core </w:t>
+      </w:r>
+      <w:r>
+        <w:rPr>
+          <w:rFonts w:asciiTheme="majorBidi" w:eastAsia="SimSun" w:hAnsiTheme="majorBidi" w:cstheme="majorBidi"/>
+          <w:spacing w:val="-4"/>
+          <w:szCs w:val="24"/>
+        </w:rPr>
+        <w:t xml:space="preserve">Team, </w:t>
+      </w:r>
+      <w:r>
+        <w:rPr>
+          <w:rFonts w:asciiTheme="majorBidi" w:eastAsia="SimSun" w:hAnsiTheme="majorBidi" w:cstheme="majorBidi"/>
+          <w:szCs w:val="24"/>
+        </w:rPr>
+        <w:t xml:space="preserve">2019); broom (Robinson &amp; Hayes, 2020); car </w:t>
+      </w:r>
+      <w:r>
+        <w:rPr>
+          <w:rFonts w:asciiTheme="majorBidi" w:eastAsia="SimSun" w:hAnsiTheme="majorBidi" w:cstheme="majorBidi"/>
+          <w:spacing w:val="-6"/>
+          <w:szCs w:val="24"/>
+        </w:rPr>
+        <w:t xml:space="preserve">(Fox </w:t>
+      </w:r>
+      <w:r>
+        <w:rPr>
+          <w:rFonts w:asciiTheme="majorBidi" w:eastAsia="SimSun" w:hAnsiTheme="majorBidi" w:cstheme="majorBidi"/>
+          <w:i/>
+          <w:szCs w:val="24"/>
+        </w:rPr>
+        <w:t>et al.</w:t>
+      </w:r>
+      <w:r>
+        <w:rPr>
+          <w:rFonts w:asciiTheme="majorBidi" w:eastAsia="SimSun" w:hAnsiTheme="majorBidi" w:cstheme="majorBidi"/>
+          <w:szCs w:val="24"/>
+        </w:rPr>
+        <w:t xml:space="preserve">, 2019);  </w:t>
+      </w:r>
+      <w:proofErr w:type="spellStart"/>
+      <w:r>
+        <w:rPr>
+          <w:rFonts w:asciiTheme="majorBidi" w:eastAsia="SimSun" w:hAnsiTheme="majorBidi" w:cstheme="majorBidi"/>
+          <w:szCs w:val="24"/>
+        </w:rPr>
+        <w:t>cowplot</w:t>
+      </w:r>
+      <w:proofErr w:type="spellEnd"/>
+      <w:r>
+        <w:rPr>
+          <w:rFonts w:asciiTheme="majorBidi" w:eastAsia="SimSun" w:hAnsiTheme="majorBidi" w:cstheme="majorBidi"/>
+          <w:szCs w:val="24"/>
+        </w:rPr>
+        <w:t xml:space="preserve"> (Wilke,  2019); </w:t>
+      </w:r>
+      <w:proofErr w:type="spellStart"/>
+      <w:r>
+        <w:rPr>
+          <w:rFonts w:asciiTheme="majorBidi" w:eastAsia="SimSun" w:hAnsiTheme="majorBidi" w:cstheme="majorBidi"/>
+          <w:szCs w:val="24"/>
+        </w:rPr>
+        <w:t>data.table</w:t>
+      </w:r>
+      <w:proofErr w:type="spellEnd"/>
+      <w:r>
+        <w:rPr>
+          <w:rFonts w:asciiTheme="majorBidi" w:eastAsia="SimSun" w:hAnsiTheme="majorBidi" w:cstheme="majorBidi"/>
+          <w:szCs w:val="24"/>
+        </w:rPr>
+        <w:t xml:space="preserve"> (</w:t>
+      </w:r>
+      <w:proofErr w:type="spellStart"/>
+      <w:r>
+        <w:rPr>
+          <w:rFonts w:asciiTheme="majorBidi" w:eastAsia="SimSun" w:hAnsiTheme="majorBidi" w:cstheme="majorBidi"/>
+          <w:szCs w:val="24"/>
+        </w:rPr>
+        <w:t>Dowle</w:t>
+      </w:r>
+      <w:proofErr w:type="spellEnd"/>
+      <w:r>
+        <w:rPr>
+          <w:rFonts w:asciiTheme="majorBidi" w:eastAsia="SimSun" w:hAnsiTheme="majorBidi" w:cstheme="majorBidi"/>
+          <w:szCs w:val="24"/>
+        </w:rPr>
+        <w:t xml:space="preserve"> &amp; Srinivasan, 2019); </w:t>
+      </w:r>
+      <w:proofErr w:type="spellStart"/>
+      <w:r>
+        <w:rPr>
+          <w:rFonts w:asciiTheme="majorBidi" w:eastAsia="SimSun" w:hAnsiTheme="majorBidi" w:cstheme="majorBidi"/>
+          <w:szCs w:val="24"/>
+        </w:rPr>
+        <w:t>devtools</w:t>
+      </w:r>
+      <w:proofErr w:type="spellEnd"/>
+      <w:r>
+        <w:rPr>
+          <w:rFonts w:asciiTheme="majorBidi" w:eastAsia="SimSun" w:hAnsiTheme="majorBidi" w:cstheme="majorBidi"/>
+          <w:szCs w:val="24"/>
+        </w:rPr>
+        <w:t xml:space="preserve"> (Wickham </w:t>
+      </w:r>
+      <w:r>
+        <w:rPr>
+          <w:rFonts w:asciiTheme="majorBidi" w:eastAsia="SimSun" w:hAnsiTheme="majorBidi" w:cstheme="majorBidi"/>
+          <w:i/>
+          <w:szCs w:val="24"/>
+        </w:rPr>
+        <w:t>et al.</w:t>
+      </w:r>
+      <w:r>
+        <w:rPr>
+          <w:rFonts w:asciiTheme="majorBidi" w:eastAsia="SimSun" w:hAnsiTheme="majorBidi" w:cstheme="majorBidi"/>
+          <w:szCs w:val="24"/>
+        </w:rPr>
+        <w:t xml:space="preserve">, 2020b); </w:t>
+      </w:r>
+      <w:proofErr w:type="spellStart"/>
+      <w:r>
+        <w:rPr>
+          <w:rFonts w:asciiTheme="majorBidi" w:eastAsia="SimSun" w:hAnsiTheme="majorBidi" w:cstheme="majorBidi"/>
+          <w:szCs w:val="24"/>
+        </w:rPr>
+        <w:t>dplR</w:t>
+      </w:r>
+      <w:proofErr w:type="spellEnd"/>
+      <w:r>
+        <w:rPr>
+          <w:rFonts w:asciiTheme="majorBidi" w:eastAsia="SimSun" w:hAnsiTheme="majorBidi" w:cstheme="majorBidi"/>
+          <w:szCs w:val="24"/>
+        </w:rPr>
+        <w:t xml:space="preserve"> (Bunn </w:t>
+      </w:r>
+      <w:r>
+        <w:rPr>
+          <w:rFonts w:asciiTheme="majorBidi" w:eastAsia="SimSun" w:hAnsiTheme="majorBidi" w:cstheme="majorBidi"/>
+          <w:i/>
+          <w:szCs w:val="24"/>
+        </w:rPr>
+        <w:t>et al.</w:t>
+      </w:r>
+      <w:r>
+        <w:rPr>
+          <w:rFonts w:asciiTheme="majorBidi" w:eastAsia="SimSun" w:hAnsiTheme="majorBidi" w:cstheme="majorBidi"/>
+          <w:szCs w:val="24"/>
+        </w:rPr>
+        <w:t xml:space="preserve">, 2019); </w:t>
+      </w:r>
+      <w:proofErr w:type="spellStart"/>
+      <w:r>
+        <w:rPr>
+          <w:rFonts w:asciiTheme="majorBidi" w:eastAsia="SimSun" w:hAnsiTheme="majorBidi" w:cstheme="majorBidi"/>
+          <w:szCs w:val="24"/>
+        </w:rPr>
+        <w:t>dplyr</w:t>
+      </w:r>
+      <w:proofErr w:type="spellEnd"/>
+      <w:r>
+        <w:rPr>
+          <w:rFonts w:asciiTheme="majorBidi" w:eastAsia="SimSun" w:hAnsiTheme="majorBidi" w:cstheme="majorBidi"/>
+          <w:szCs w:val="24"/>
+        </w:rPr>
+        <w:t xml:space="preserve"> (Wickham </w:t>
+      </w:r>
+      <w:r>
+        <w:rPr>
+          <w:rFonts w:asciiTheme="majorBidi" w:eastAsia="SimSun" w:hAnsiTheme="majorBidi" w:cstheme="majorBidi"/>
+          <w:i/>
+          <w:szCs w:val="24"/>
+        </w:rPr>
+        <w:t>et al.</w:t>
+      </w:r>
+      <w:r>
+        <w:rPr>
+          <w:rFonts w:asciiTheme="majorBidi" w:eastAsia="SimSun" w:hAnsiTheme="majorBidi" w:cstheme="majorBidi"/>
+          <w:szCs w:val="24"/>
+        </w:rPr>
+        <w:t xml:space="preserve">, 2020a); </w:t>
+      </w:r>
+      <w:proofErr w:type="spellStart"/>
+      <w:r>
+        <w:rPr>
+          <w:rFonts w:asciiTheme="majorBidi" w:eastAsia="SimSun" w:hAnsiTheme="majorBidi" w:cstheme="majorBidi"/>
+          <w:szCs w:val="24"/>
+        </w:rPr>
+        <w:t>extrafont</w:t>
+      </w:r>
+      <w:proofErr w:type="spellEnd"/>
+      <w:r>
+        <w:rPr>
+          <w:rFonts w:asciiTheme="majorBidi" w:eastAsia="SimSun" w:hAnsiTheme="majorBidi" w:cstheme="majorBidi"/>
+          <w:szCs w:val="24"/>
+        </w:rPr>
+        <w:t xml:space="preserve"> (Winston Chang, 2014); ggplot2 (Wickham </w:t>
+      </w:r>
+      <w:r>
+        <w:rPr>
+          <w:rFonts w:asciiTheme="majorBidi" w:eastAsia="SimSun" w:hAnsiTheme="majorBidi" w:cstheme="majorBidi"/>
+          <w:i/>
+          <w:szCs w:val="24"/>
+        </w:rPr>
+        <w:t>et al.</w:t>
+      </w:r>
+      <w:r>
+        <w:rPr>
+          <w:rFonts w:asciiTheme="majorBidi" w:eastAsia="SimSun" w:hAnsiTheme="majorBidi" w:cstheme="majorBidi"/>
+          <w:szCs w:val="24"/>
+        </w:rPr>
+        <w:t xml:space="preserve">, 2019); </w:t>
+      </w:r>
+      <w:proofErr w:type="spellStart"/>
+      <w:r>
+        <w:rPr>
+          <w:rFonts w:asciiTheme="majorBidi" w:eastAsia="SimSun" w:hAnsiTheme="majorBidi" w:cstheme="majorBidi"/>
+          <w:szCs w:val="24"/>
+        </w:rPr>
+        <w:t>ggpubr</w:t>
+      </w:r>
+      <w:proofErr w:type="spellEnd"/>
+      <w:r>
+        <w:rPr>
+          <w:rFonts w:asciiTheme="majorBidi" w:eastAsia="SimSun" w:hAnsiTheme="majorBidi" w:cstheme="majorBidi"/>
+          <w:szCs w:val="24"/>
+        </w:rPr>
+        <w:t xml:space="preserve"> (</w:t>
+      </w:r>
+      <w:proofErr w:type="spellStart"/>
+      <w:r>
+        <w:rPr>
+          <w:rFonts w:asciiTheme="majorBidi" w:eastAsia="SimSun" w:hAnsiTheme="majorBidi" w:cstheme="majorBidi"/>
+          <w:szCs w:val="24"/>
+        </w:rPr>
+        <w:t>Kassambara</w:t>
+      </w:r>
+      <w:proofErr w:type="spellEnd"/>
+      <w:r>
+        <w:rPr>
+          <w:rFonts w:asciiTheme="majorBidi" w:eastAsia="SimSun" w:hAnsiTheme="majorBidi" w:cstheme="majorBidi"/>
+          <w:szCs w:val="24"/>
+        </w:rPr>
+        <w:t xml:space="preserve">, 2020); </w:t>
+      </w:r>
+      <w:proofErr w:type="spellStart"/>
+      <w:r>
+        <w:rPr>
+          <w:rFonts w:asciiTheme="majorBidi" w:eastAsia="SimSun" w:hAnsiTheme="majorBidi" w:cstheme="majorBidi"/>
+          <w:szCs w:val="24"/>
+        </w:rPr>
+        <w:t>ggthemes</w:t>
+      </w:r>
+      <w:proofErr w:type="spellEnd"/>
+      <w:r>
+        <w:rPr>
+          <w:rFonts w:asciiTheme="majorBidi" w:eastAsia="SimSun" w:hAnsiTheme="majorBidi" w:cstheme="majorBidi"/>
+          <w:szCs w:val="24"/>
+        </w:rPr>
+        <w:t xml:space="preserve"> (Arnold, 2019); </w:t>
+      </w:r>
+      <w:proofErr w:type="spellStart"/>
+      <w:r>
+        <w:rPr>
+          <w:rFonts w:asciiTheme="majorBidi" w:eastAsia="SimSun" w:hAnsiTheme="majorBidi" w:cstheme="majorBidi"/>
+          <w:szCs w:val="24"/>
+        </w:rPr>
+        <w:t>gridExtra</w:t>
+      </w:r>
+      <w:proofErr w:type="spellEnd"/>
+      <w:r>
+        <w:rPr>
+          <w:rFonts w:asciiTheme="majorBidi" w:eastAsia="SimSun" w:hAnsiTheme="majorBidi" w:cstheme="majorBidi"/>
+          <w:szCs w:val="24"/>
+        </w:rPr>
+        <w:t xml:space="preserve"> (</w:t>
+      </w:r>
+      <w:proofErr w:type="spellStart"/>
+      <w:r>
+        <w:rPr>
+          <w:rFonts w:asciiTheme="majorBidi" w:eastAsia="SimSun" w:hAnsiTheme="majorBidi" w:cstheme="majorBidi"/>
+          <w:szCs w:val="24"/>
+        </w:rPr>
+        <w:t>Auguie</w:t>
+      </w:r>
+      <w:proofErr w:type="spellEnd"/>
+      <w:r>
+        <w:rPr>
+          <w:rFonts w:asciiTheme="majorBidi" w:eastAsia="SimSun" w:hAnsiTheme="majorBidi" w:cstheme="majorBidi"/>
+          <w:szCs w:val="24"/>
+        </w:rPr>
+        <w:t xml:space="preserve">, 2017); </w:t>
+      </w:r>
+      <w:proofErr w:type="spellStart"/>
+      <w:r>
+        <w:rPr>
+          <w:rFonts w:asciiTheme="majorBidi" w:eastAsia="SimSun" w:hAnsiTheme="majorBidi" w:cstheme="majorBidi"/>
+          <w:szCs w:val="24"/>
+        </w:rPr>
+        <w:t>knitr</w:t>
+      </w:r>
+      <w:proofErr w:type="spellEnd"/>
+      <w:r>
+        <w:rPr>
+          <w:rFonts w:asciiTheme="majorBidi" w:eastAsia="SimSun" w:hAnsiTheme="majorBidi" w:cstheme="majorBidi"/>
+          <w:szCs w:val="24"/>
+        </w:rPr>
+        <w:t xml:space="preserve"> (</w:t>
+      </w:r>
+      <w:proofErr w:type="spellStart"/>
+      <w:r>
+        <w:rPr>
+          <w:rFonts w:asciiTheme="majorBidi" w:eastAsia="SimSun" w:hAnsiTheme="majorBidi" w:cstheme="majorBidi"/>
+          <w:szCs w:val="24"/>
+        </w:rPr>
+        <w:t>Xie</w:t>
+      </w:r>
+      <w:proofErr w:type="spellEnd"/>
+      <w:r>
+        <w:rPr>
+          <w:rFonts w:asciiTheme="majorBidi" w:eastAsia="SimSun" w:hAnsiTheme="majorBidi" w:cstheme="majorBidi"/>
+          <w:szCs w:val="24"/>
+        </w:rPr>
+        <w:t xml:space="preserve">, 2020); </w:t>
+      </w:r>
+      <w:proofErr w:type="spellStart"/>
+      <w:r>
+        <w:rPr>
+          <w:rFonts w:asciiTheme="majorBidi" w:eastAsia="SimSun" w:hAnsiTheme="majorBidi" w:cstheme="majorBidi"/>
+          <w:szCs w:val="24"/>
+        </w:rPr>
+        <w:t>lubridate</w:t>
+      </w:r>
+      <w:proofErr w:type="spellEnd"/>
+      <w:r>
+        <w:rPr>
+          <w:rFonts w:asciiTheme="majorBidi" w:eastAsia="SimSun" w:hAnsiTheme="majorBidi" w:cstheme="majorBidi"/>
+          <w:szCs w:val="24"/>
+        </w:rPr>
+        <w:t xml:space="preserve"> (</w:t>
+      </w:r>
+      <w:proofErr w:type="spellStart"/>
+      <w:r>
+        <w:rPr>
+          <w:rFonts w:asciiTheme="majorBidi" w:eastAsia="SimSun" w:hAnsiTheme="majorBidi" w:cstheme="majorBidi"/>
+          <w:szCs w:val="24"/>
+        </w:rPr>
+        <w:t>Spinu</w:t>
+      </w:r>
+      <w:proofErr w:type="spellEnd"/>
+      <w:r>
+        <w:rPr>
+          <w:rFonts w:asciiTheme="majorBidi" w:eastAsia="SimSun" w:hAnsiTheme="majorBidi" w:cstheme="majorBidi"/>
+          <w:szCs w:val="24"/>
+        </w:rPr>
+        <w:t xml:space="preserve"> </w:t>
+      </w:r>
+      <w:r>
+        <w:rPr>
+          <w:rFonts w:asciiTheme="majorBidi" w:eastAsia="SimSun" w:hAnsiTheme="majorBidi" w:cstheme="majorBidi"/>
+          <w:i/>
+          <w:szCs w:val="24"/>
+        </w:rPr>
+        <w:t>et al.</w:t>
+      </w:r>
+      <w:r>
+        <w:rPr>
+          <w:rFonts w:asciiTheme="majorBidi" w:eastAsia="SimSun" w:hAnsiTheme="majorBidi" w:cstheme="majorBidi"/>
+          <w:szCs w:val="24"/>
+        </w:rPr>
+        <w:t xml:space="preserve">, 2018); </w:t>
+      </w:r>
+      <w:proofErr w:type="spellStart"/>
+      <w:r>
+        <w:rPr>
+          <w:rFonts w:asciiTheme="majorBidi" w:eastAsia="SimSun" w:hAnsiTheme="majorBidi" w:cstheme="majorBidi"/>
+          <w:szCs w:val="24"/>
+        </w:rPr>
+        <w:t>MuMIn</w:t>
+      </w:r>
+      <w:proofErr w:type="spellEnd"/>
+      <w:r>
+        <w:rPr>
+          <w:rFonts w:asciiTheme="majorBidi" w:eastAsia="SimSun" w:hAnsiTheme="majorBidi" w:cstheme="majorBidi"/>
+          <w:szCs w:val="24"/>
+        </w:rPr>
+        <w:t xml:space="preserve"> (Barton, 2019); </w:t>
+      </w:r>
+      <w:proofErr w:type="spellStart"/>
+      <w:r>
+        <w:rPr>
+          <w:rFonts w:asciiTheme="majorBidi" w:eastAsia="SimSun" w:hAnsiTheme="majorBidi" w:cstheme="majorBidi"/>
+          <w:szCs w:val="24"/>
+        </w:rPr>
+        <w:t>piecewiseSEM</w:t>
+      </w:r>
+      <w:proofErr w:type="spellEnd"/>
+      <w:r>
+        <w:rPr>
+          <w:rFonts w:asciiTheme="majorBidi" w:eastAsia="SimSun" w:hAnsiTheme="majorBidi" w:cstheme="majorBidi"/>
+          <w:szCs w:val="24"/>
+        </w:rPr>
+        <w:t xml:space="preserve"> (</w:t>
+      </w:r>
+      <w:proofErr w:type="spellStart"/>
+      <w:r>
+        <w:rPr>
+          <w:rFonts w:asciiTheme="majorBidi" w:eastAsia="SimSun" w:hAnsiTheme="majorBidi" w:cstheme="majorBidi"/>
+          <w:szCs w:val="24"/>
+        </w:rPr>
+        <w:t>Lefcheck</w:t>
+      </w:r>
+      <w:proofErr w:type="spellEnd"/>
+      <w:r>
+        <w:rPr>
+          <w:rFonts w:asciiTheme="majorBidi" w:eastAsia="SimSun" w:hAnsiTheme="majorBidi" w:cstheme="majorBidi"/>
+          <w:szCs w:val="24"/>
+        </w:rPr>
+        <w:t xml:space="preserve"> </w:t>
+      </w:r>
+      <w:r>
+        <w:rPr>
+          <w:rFonts w:asciiTheme="majorBidi" w:eastAsia="SimSun" w:hAnsiTheme="majorBidi" w:cstheme="majorBidi"/>
+          <w:i/>
+          <w:szCs w:val="24"/>
+        </w:rPr>
+        <w:t>et al.</w:t>
+      </w:r>
+      <w:r>
+        <w:rPr>
+          <w:rFonts w:asciiTheme="majorBidi" w:eastAsia="SimSun" w:hAnsiTheme="majorBidi" w:cstheme="majorBidi"/>
+          <w:szCs w:val="24"/>
+        </w:rPr>
+        <w:t xml:space="preserve">, 2019); </w:t>
+      </w:r>
+      <w:proofErr w:type="spellStart"/>
+      <w:r>
+        <w:rPr>
+          <w:rFonts w:asciiTheme="majorBidi" w:eastAsia="SimSun" w:hAnsiTheme="majorBidi" w:cstheme="majorBidi"/>
+          <w:szCs w:val="24"/>
+        </w:rPr>
+        <w:t>png</w:t>
+      </w:r>
+      <w:proofErr w:type="spellEnd"/>
+      <w:r>
+        <w:rPr>
+          <w:rFonts w:asciiTheme="majorBidi" w:eastAsia="SimSun" w:hAnsiTheme="majorBidi" w:cstheme="majorBidi"/>
+          <w:szCs w:val="24"/>
+        </w:rPr>
+        <w:t xml:space="preserve"> (</w:t>
+      </w:r>
+      <w:proofErr w:type="spellStart"/>
+      <w:r>
+        <w:rPr>
+          <w:rFonts w:asciiTheme="majorBidi" w:eastAsia="SimSun" w:hAnsiTheme="majorBidi" w:cstheme="majorBidi"/>
+          <w:szCs w:val="24"/>
+        </w:rPr>
+        <w:t>Urbanek</w:t>
+      </w:r>
+      <w:proofErr w:type="spellEnd"/>
+      <w:r>
+        <w:rPr>
+          <w:rFonts w:asciiTheme="majorBidi" w:eastAsia="SimSun" w:hAnsiTheme="majorBidi" w:cstheme="majorBidi"/>
+          <w:szCs w:val="24"/>
+        </w:rPr>
+        <w:t xml:space="preserve">, 2013); </w:t>
+      </w:r>
+      <w:proofErr w:type="spellStart"/>
+      <w:r>
+        <w:rPr>
+          <w:rFonts w:asciiTheme="majorBidi" w:eastAsia="SimSun" w:hAnsiTheme="majorBidi" w:cstheme="majorBidi"/>
+          <w:szCs w:val="24"/>
+        </w:rPr>
+        <w:t>purrr</w:t>
+      </w:r>
+      <w:proofErr w:type="spellEnd"/>
+      <w:r>
+        <w:rPr>
+          <w:rFonts w:asciiTheme="majorBidi" w:eastAsia="SimSun" w:hAnsiTheme="majorBidi" w:cstheme="majorBidi"/>
+          <w:szCs w:val="24"/>
+        </w:rPr>
+        <w:t xml:space="preserve"> (Henry &amp; Wickham, 2019); raster (</w:t>
+      </w:r>
+      <w:proofErr w:type="spellStart"/>
+      <w:r>
+        <w:rPr>
+          <w:rFonts w:asciiTheme="majorBidi" w:eastAsia="SimSun" w:hAnsiTheme="majorBidi" w:cstheme="majorBidi"/>
+          <w:szCs w:val="24"/>
+        </w:rPr>
+        <w:t>Hijmans</w:t>
+      </w:r>
+      <w:proofErr w:type="spellEnd"/>
+      <w:r>
+        <w:rPr>
+          <w:rFonts w:asciiTheme="majorBidi" w:eastAsia="SimSun" w:hAnsiTheme="majorBidi" w:cstheme="majorBidi"/>
+          <w:szCs w:val="24"/>
+        </w:rPr>
+        <w:t xml:space="preserve">, 2020); </w:t>
+      </w:r>
+      <w:proofErr w:type="spellStart"/>
+      <w:r>
+        <w:rPr>
+          <w:rFonts w:asciiTheme="majorBidi" w:eastAsia="SimSun" w:hAnsiTheme="majorBidi" w:cstheme="majorBidi"/>
+          <w:szCs w:val="24"/>
+        </w:rPr>
+        <w:t>rasterVis</w:t>
+      </w:r>
+      <w:proofErr w:type="spellEnd"/>
+      <w:r>
+        <w:rPr>
+          <w:rFonts w:asciiTheme="majorBidi" w:eastAsia="SimSun" w:hAnsiTheme="majorBidi" w:cstheme="majorBidi"/>
+          <w:szCs w:val="24"/>
+        </w:rPr>
+        <w:t xml:space="preserve"> (</w:t>
+      </w:r>
+      <w:proofErr w:type="spellStart"/>
+      <w:r>
+        <w:rPr>
+          <w:rFonts w:asciiTheme="majorBidi" w:eastAsia="SimSun" w:hAnsiTheme="majorBidi" w:cstheme="majorBidi"/>
+          <w:szCs w:val="24"/>
+        </w:rPr>
+        <w:t>Perpinan</w:t>
+      </w:r>
+      <w:proofErr w:type="spellEnd"/>
+      <w:r>
+        <w:rPr>
+          <w:rFonts w:asciiTheme="majorBidi" w:eastAsia="SimSun" w:hAnsiTheme="majorBidi" w:cstheme="majorBidi"/>
+          <w:szCs w:val="24"/>
+        </w:rPr>
+        <w:t xml:space="preserve"> </w:t>
+      </w:r>
+      <w:proofErr w:type="spellStart"/>
+      <w:r>
+        <w:rPr>
+          <w:rFonts w:asciiTheme="majorBidi" w:eastAsia="SimSun" w:hAnsiTheme="majorBidi" w:cstheme="majorBidi"/>
+          <w:szCs w:val="24"/>
+        </w:rPr>
+        <w:t>Lamigueiro</w:t>
+      </w:r>
+      <w:proofErr w:type="spellEnd"/>
+      <w:r>
+        <w:rPr>
+          <w:rFonts w:asciiTheme="majorBidi" w:eastAsia="SimSun" w:hAnsiTheme="majorBidi" w:cstheme="majorBidi"/>
+          <w:szCs w:val="24"/>
+        </w:rPr>
+        <w:t xml:space="preserve"> &amp; </w:t>
+      </w:r>
+      <w:proofErr w:type="spellStart"/>
+      <w:r>
+        <w:rPr>
+          <w:rFonts w:asciiTheme="majorBidi" w:eastAsia="SimSun" w:hAnsiTheme="majorBidi" w:cstheme="majorBidi"/>
+          <w:szCs w:val="24"/>
+        </w:rPr>
+        <w:t>Hijmans</w:t>
+      </w:r>
+      <w:proofErr w:type="spellEnd"/>
+      <w:r>
+        <w:rPr>
+          <w:rFonts w:asciiTheme="majorBidi" w:eastAsia="SimSun" w:hAnsiTheme="majorBidi" w:cstheme="majorBidi"/>
+          <w:szCs w:val="24"/>
+        </w:rPr>
+        <w:t xml:space="preserve">, 2019); </w:t>
+      </w:r>
+      <w:proofErr w:type="spellStart"/>
+      <w:r>
+        <w:rPr>
+          <w:rFonts w:asciiTheme="majorBidi" w:eastAsia="SimSun" w:hAnsiTheme="majorBidi" w:cstheme="majorBidi"/>
+          <w:szCs w:val="24"/>
+        </w:rPr>
+        <w:t>RCurl</w:t>
+      </w:r>
+      <w:proofErr w:type="spellEnd"/>
+      <w:r>
+        <w:rPr>
+          <w:rFonts w:asciiTheme="majorBidi" w:eastAsia="SimSun" w:hAnsiTheme="majorBidi" w:cstheme="majorBidi"/>
+          <w:szCs w:val="24"/>
+        </w:rPr>
+        <w:t xml:space="preserve"> </w:t>
+      </w:r>
+      <w:r>
+        <w:rPr>
+          <w:rFonts w:asciiTheme="majorBidi" w:eastAsia="SimSun" w:hAnsiTheme="majorBidi" w:cstheme="majorBidi"/>
+          <w:spacing w:val="-3"/>
+          <w:szCs w:val="24"/>
+        </w:rPr>
+        <w:t xml:space="preserve">(Temple </w:t>
+      </w:r>
+      <w:r>
+        <w:rPr>
+          <w:rFonts w:asciiTheme="majorBidi" w:eastAsia="SimSun" w:hAnsiTheme="majorBidi" w:cstheme="majorBidi"/>
+          <w:szCs w:val="24"/>
+        </w:rPr>
+        <w:t xml:space="preserve">Lang, 2020); </w:t>
+      </w:r>
+      <w:proofErr w:type="spellStart"/>
+      <w:r>
+        <w:rPr>
+          <w:rFonts w:asciiTheme="majorBidi" w:eastAsia="SimSun" w:hAnsiTheme="majorBidi" w:cstheme="majorBidi"/>
+          <w:szCs w:val="24"/>
+        </w:rPr>
+        <w:t>readxl</w:t>
+      </w:r>
+      <w:proofErr w:type="spellEnd"/>
+      <w:r>
+        <w:rPr>
+          <w:rFonts w:asciiTheme="majorBidi" w:eastAsia="SimSun" w:hAnsiTheme="majorBidi" w:cstheme="majorBidi"/>
+          <w:szCs w:val="24"/>
+        </w:rPr>
+        <w:t xml:space="preserve"> (Wickham &amp; Bryan, 2019);  reshape2 (Wickham, 2017);  </w:t>
+      </w:r>
+      <w:proofErr w:type="spellStart"/>
+      <w:r>
+        <w:rPr>
+          <w:rFonts w:asciiTheme="majorBidi" w:eastAsia="SimSun" w:hAnsiTheme="majorBidi" w:cstheme="majorBidi"/>
+          <w:szCs w:val="24"/>
+        </w:rPr>
+        <w:t>rgdal</w:t>
+      </w:r>
+      <w:proofErr w:type="spellEnd"/>
+      <w:r>
+        <w:rPr>
+          <w:rFonts w:asciiTheme="majorBidi" w:eastAsia="SimSun" w:hAnsiTheme="majorBidi" w:cstheme="majorBidi"/>
+          <w:szCs w:val="24"/>
+        </w:rPr>
+        <w:t xml:space="preserve"> </w:t>
+      </w:r>
+      <w:r>
+        <w:rPr>
+          <w:rFonts w:asciiTheme="majorBidi" w:eastAsia="SimSun" w:hAnsiTheme="majorBidi" w:cstheme="majorBidi"/>
+          <w:spacing w:val="-3"/>
+          <w:szCs w:val="24"/>
+        </w:rPr>
+        <w:t>(</w:t>
+      </w:r>
+      <w:proofErr w:type="spellStart"/>
+      <w:r>
+        <w:rPr>
+          <w:rFonts w:asciiTheme="majorBidi" w:eastAsia="SimSun" w:hAnsiTheme="majorBidi" w:cstheme="majorBidi"/>
+          <w:spacing w:val="-3"/>
+          <w:szCs w:val="24"/>
+        </w:rPr>
+        <w:t>Bivand</w:t>
+      </w:r>
+      <w:proofErr w:type="spellEnd"/>
+      <w:r>
+        <w:rPr>
+          <w:rFonts w:asciiTheme="majorBidi" w:eastAsia="SimSun" w:hAnsiTheme="majorBidi" w:cstheme="majorBidi"/>
+          <w:spacing w:val="-3"/>
+          <w:szCs w:val="24"/>
+        </w:rPr>
+        <w:t xml:space="preserve">  </w:t>
+      </w:r>
+      <w:r>
+        <w:rPr>
+          <w:rFonts w:asciiTheme="majorBidi" w:eastAsia="SimSun" w:hAnsiTheme="majorBidi" w:cstheme="majorBidi"/>
+          <w:i/>
+          <w:szCs w:val="24"/>
+        </w:rPr>
+        <w:t>et al.</w:t>
+      </w:r>
+      <w:r>
+        <w:rPr>
+          <w:rFonts w:asciiTheme="majorBidi" w:eastAsia="SimSun" w:hAnsiTheme="majorBidi" w:cstheme="majorBidi"/>
+          <w:szCs w:val="24"/>
+        </w:rPr>
+        <w:t xml:space="preserve">, 2019); </w:t>
+      </w:r>
+      <w:proofErr w:type="spellStart"/>
+      <w:r>
+        <w:rPr>
+          <w:rFonts w:asciiTheme="majorBidi" w:eastAsia="SimSun" w:hAnsiTheme="majorBidi" w:cstheme="majorBidi"/>
+          <w:szCs w:val="24"/>
+        </w:rPr>
+        <w:t>rgeos</w:t>
+      </w:r>
+      <w:proofErr w:type="spellEnd"/>
+      <w:r>
+        <w:rPr>
+          <w:rFonts w:asciiTheme="majorBidi" w:eastAsia="SimSun" w:hAnsiTheme="majorBidi" w:cstheme="majorBidi"/>
+          <w:szCs w:val="24"/>
+        </w:rPr>
+        <w:t xml:space="preserve"> (</w:t>
+      </w:r>
+      <w:proofErr w:type="spellStart"/>
+      <w:r>
+        <w:rPr>
+          <w:rFonts w:asciiTheme="majorBidi" w:eastAsia="SimSun" w:hAnsiTheme="majorBidi" w:cstheme="majorBidi"/>
+          <w:szCs w:val="24"/>
+        </w:rPr>
+        <w:t>Bivand</w:t>
+      </w:r>
+      <w:proofErr w:type="spellEnd"/>
+      <w:r>
+        <w:rPr>
+          <w:rFonts w:asciiTheme="majorBidi" w:eastAsia="SimSun" w:hAnsiTheme="majorBidi" w:cstheme="majorBidi"/>
+          <w:szCs w:val="24"/>
+        </w:rPr>
+        <w:t xml:space="preserve"> &amp; </w:t>
+      </w:r>
+      <w:proofErr w:type="spellStart"/>
+      <w:r>
+        <w:rPr>
+          <w:rFonts w:asciiTheme="majorBidi" w:eastAsia="SimSun" w:hAnsiTheme="majorBidi" w:cstheme="majorBidi"/>
+          <w:szCs w:val="24"/>
+        </w:rPr>
+        <w:t>Rundel</w:t>
+      </w:r>
+      <w:proofErr w:type="spellEnd"/>
+      <w:r>
+        <w:rPr>
+          <w:rFonts w:asciiTheme="majorBidi" w:eastAsia="SimSun" w:hAnsiTheme="majorBidi" w:cstheme="majorBidi"/>
+          <w:szCs w:val="24"/>
+        </w:rPr>
+        <w:t xml:space="preserve">, 2019); </w:t>
+      </w:r>
+      <w:proofErr w:type="spellStart"/>
+      <w:r>
+        <w:rPr>
+          <w:rFonts w:asciiTheme="majorBidi" w:eastAsia="SimSun" w:hAnsiTheme="majorBidi" w:cstheme="majorBidi"/>
+          <w:szCs w:val="24"/>
+        </w:rPr>
+        <w:t>rmarkdown</w:t>
+      </w:r>
+      <w:proofErr w:type="spellEnd"/>
+      <w:r>
+        <w:rPr>
+          <w:rFonts w:asciiTheme="majorBidi" w:eastAsia="SimSun" w:hAnsiTheme="majorBidi" w:cstheme="majorBidi"/>
+          <w:szCs w:val="24"/>
+        </w:rPr>
+        <w:t xml:space="preserve"> (Allaire </w:t>
+      </w:r>
+      <w:r>
+        <w:rPr>
+          <w:rFonts w:asciiTheme="majorBidi" w:eastAsia="SimSun" w:hAnsiTheme="majorBidi" w:cstheme="majorBidi"/>
+          <w:i/>
+          <w:szCs w:val="24"/>
+        </w:rPr>
+        <w:t>et al.</w:t>
+      </w:r>
+      <w:r>
+        <w:rPr>
+          <w:rFonts w:asciiTheme="majorBidi" w:eastAsia="SimSun" w:hAnsiTheme="majorBidi" w:cstheme="majorBidi"/>
+          <w:szCs w:val="24"/>
+        </w:rPr>
+        <w:t>, 2020); sf (</w:t>
+      </w:r>
+      <w:proofErr w:type="spellStart"/>
+      <w:r>
+        <w:rPr>
+          <w:rFonts w:asciiTheme="majorBidi" w:eastAsia="SimSun" w:hAnsiTheme="majorBidi" w:cstheme="majorBidi"/>
+          <w:szCs w:val="24"/>
+        </w:rPr>
+        <w:t>Pebesma</w:t>
+      </w:r>
+      <w:proofErr w:type="spellEnd"/>
+      <w:r>
+        <w:rPr>
+          <w:rFonts w:asciiTheme="majorBidi" w:eastAsia="SimSun" w:hAnsiTheme="majorBidi" w:cstheme="majorBidi"/>
+          <w:szCs w:val="24"/>
+        </w:rPr>
+        <w:t xml:space="preserve">, 2020); </w:t>
+      </w:r>
+      <w:proofErr w:type="spellStart"/>
+      <w:r>
+        <w:rPr>
+          <w:rFonts w:asciiTheme="majorBidi" w:eastAsia="SimSun" w:hAnsiTheme="majorBidi" w:cstheme="majorBidi"/>
+          <w:szCs w:val="24"/>
+        </w:rPr>
+        <w:t>stringi</w:t>
+      </w:r>
+      <w:proofErr w:type="spellEnd"/>
+      <w:r>
+        <w:rPr>
+          <w:rFonts w:asciiTheme="majorBidi" w:eastAsia="SimSun" w:hAnsiTheme="majorBidi" w:cstheme="majorBidi"/>
+          <w:szCs w:val="24"/>
+        </w:rPr>
+        <w:t xml:space="preserve"> (</w:t>
+      </w:r>
+      <w:proofErr w:type="spellStart"/>
+      <w:r>
+        <w:rPr>
+          <w:rFonts w:asciiTheme="majorBidi" w:eastAsia="SimSun" w:hAnsiTheme="majorBidi" w:cstheme="majorBidi"/>
+          <w:szCs w:val="24"/>
+        </w:rPr>
+        <w:t>Gagolewski</w:t>
+      </w:r>
+      <w:proofErr w:type="spellEnd"/>
+      <w:r>
+        <w:rPr>
+          <w:rFonts w:asciiTheme="majorBidi" w:eastAsia="SimSun" w:hAnsiTheme="majorBidi" w:cstheme="majorBidi"/>
+          <w:szCs w:val="24"/>
+        </w:rPr>
+        <w:t xml:space="preserve"> </w:t>
+      </w:r>
+      <w:r>
+        <w:rPr>
+          <w:rFonts w:asciiTheme="majorBidi" w:eastAsia="SimSun" w:hAnsiTheme="majorBidi" w:cstheme="majorBidi"/>
+          <w:i/>
+          <w:szCs w:val="24"/>
+        </w:rPr>
+        <w:t>et al.</w:t>
+      </w:r>
+      <w:r>
+        <w:rPr>
+          <w:rFonts w:asciiTheme="majorBidi" w:eastAsia="SimSun" w:hAnsiTheme="majorBidi" w:cstheme="majorBidi"/>
+          <w:szCs w:val="24"/>
+        </w:rPr>
+        <w:t xml:space="preserve">, 2020); </w:t>
+      </w:r>
+      <w:proofErr w:type="spellStart"/>
+      <w:r>
+        <w:rPr>
+          <w:rFonts w:asciiTheme="majorBidi" w:eastAsia="SimSun" w:hAnsiTheme="majorBidi" w:cstheme="majorBidi"/>
+          <w:szCs w:val="24"/>
+        </w:rPr>
+        <w:t>stringr</w:t>
+      </w:r>
+      <w:proofErr w:type="spellEnd"/>
+      <w:r>
+        <w:rPr>
+          <w:rFonts w:asciiTheme="majorBidi" w:eastAsia="SimSun" w:hAnsiTheme="majorBidi" w:cstheme="majorBidi"/>
+          <w:szCs w:val="24"/>
+        </w:rPr>
+        <w:t xml:space="preserve"> (Wickham, 2019); </w:t>
+      </w:r>
+      <w:proofErr w:type="spellStart"/>
+      <w:r>
+        <w:rPr>
+          <w:rFonts w:asciiTheme="majorBidi" w:eastAsia="SimSun" w:hAnsiTheme="majorBidi" w:cstheme="majorBidi"/>
+          <w:szCs w:val="24"/>
+        </w:rPr>
+        <w:t>tidyr</w:t>
+      </w:r>
+      <w:proofErr w:type="spellEnd"/>
+      <w:r>
+        <w:rPr>
+          <w:rFonts w:asciiTheme="majorBidi" w:eastAsia="SimSun" w:hAnsiTheme="majorBidi" w:cstheme="majorBidi"/>
+          <w:szCs w:val="24"/>
+        </w:rPr>
+        <w:t xml:space="preserve"> (Wickham &amp;</w:t>
+      </w:r>
+      <w:r>
+        <w:rPr>
+          <w:rFonts w:asciiTheme="majorBidi" w:eastAsia="SimSun" w:hAnsiTheme="majorBidi" w:cstheme="majorBidi"/>
+          <w:spacing w:val="16"/>
+          <w:szCs w:val="24"/>
+        </w:rPr>
+        <w:t xml:space="preserve"> </w:t>
+      </w:r>
+      <w:r>
+        <w:rPr>
+          <w:rFonts w:asciiTheme="majorBidi" w:eastAsia="SimSun" w:hAnsiTheme="majorBidi" w:cstheme="majorBidi"/>
+          <w:spacing w:val="-4"/>
+          <w:szCs w:val="24"/>
+        </w:rPr>
+        <w:t xml:space="preserve">Henry, </w:t>
+      </w:r>
+      <w:r>
+        <w:rPr>
+          <w:rFonts w:asciiTheme="majorBidi" w:eastAsia="SimSun" w:hAnsiTheme="majorBidi" w:cstheme="majorBidi"/>
+          <w:szCs w:val="24"/>
+        </w:rPr>
+        <w:t>2020)</w:t>
+      </w:r>
+    </w:p>
+    <w:p>
+      <w:pPr>
+        <w:pStyle w:val="BodyText"/>
+        <w:spacing w:before="114"/>
+        <w:ind w:left="119"/>
+        <w:jc w:val="both"/>
+        <w:rPr>
+          <w:rFonts w:asciiTheme="majorBidi" w:eastAsia="SimSun" w:hAnsiTheme="majorBidi" w:cstheme="majorBidi"/>
+          <w:w w:val="110"/>
+          <w:szCs w:val="24"/>
+        </w:rPr>
+      </w:pPr>
+    </w:p>
+    <w:p>
+      <w:r>
+        <w:rPr>
+          <w:b/>
+          <w:bCs/>
+        </w:rPr>
+        <w:t xml:space="preserve">Allaire J, </w:t>
+      </w:r>
+      <w:proofErr w:type="spellStart"/>
+      <w:r>
+        <w:rPr>
+          <w:b/>
+          <w:bCs/>
+        </w:rPr>
+        <w:t>Xie</w:t>
+      </w:r>
+      <w:proofErr w:type="spellEnd"/>
+      <w:r>
+        <w:rPr>
+          <w:b/>
+          <w:bCs/>
+        </w:rPr>
+        <w:t xml:space="preserve"> Y, McPherson J, </w:t>
+      </w:r>
+      <w:proofErr w:type="spellStart"/>
+      <w:r>
+        <w:rPr>
+          <w:b/>
+          <w:bCs/>
+        </w:rPr>
+        <w:t>Luraschi</w:t>
+      </w:r>
+      <w:proofErr w:type="spellEnd"/>
+      <w:r>
+        <w:rPr>
+          <w:b/>
+          <w:bCs/>
+        </w:rPr>
+        <w:t xml:space="preserve"> J, </w:t>
+      </w:r>
+      <w:proofErr w:type="spellStart"/>
+      <w:r>
+        <w:rPr>
+          <w:b/>
+          <w:bCs/>
+        </w:rPr>
+        <w:t>Ushey</w:t>
+      </w:r>
+      <w:proofErr w:type="spellEnd"/>
+      <w:r>
+        <w:rPr>
+          <w:b/>
+          <w:bCs/>
+        </w:rPr>
+        <w:t xml:space="preserve"> K, Atkins A, Wickham H, Cheng J, Chang W, Iannone R. 2020</w:t>
+      </w:r>
+      <w:r>
+        <w:t xml:space="preserve">. </w:t>
+      </w:r>
+      <w:proofErr w:type="spellStart"/>
+      <w:r>
+        <w:t>Rmarkdown</w:t>
+      </w:r>
+      <w:proofErr w:type="spellEnd"/>
+      <w:r>
+        <w:t>: Dynamic documents for r</w:t>
+      </w:r>
+      <w:r>
+        <w:t>.</w:t>
+      </w:r>
+    </w:p>
+    <w:p/>
+    <w:p>
+      <w:r>
+        <w:rPr>
+          <w:b/>
+          <w:bCs/>
+        </w:rPr>
+        <w:t>Arnold JB. 2019</w:t>
+      </w:r>
+      <w:r>
+        <w:t xml:space="preserve">. </w:t>
+      </w:r>
+      <w:proofErr w:type="spellStart"/>
+      <w:r>
+        <w:t>Ggthemes</w:t>
+      </w:r>
+      <w:proofErr w:type="spellEnd"/>
+      <w:r>
+        <w:t xml:space="preserve">: Extra themes, scales and </w:t>
+      </w:r>
+      <w:proofErr w:type="spellStart"/>
+      <w:r>
+        <w:t>geoms</w:t>
+      </w:r>
+      <w:proofErr w:type="spellEnd"/>
+      <w:r>
+        <w:t xml:space="preserve"> for ’ggplot2’.</w:t>
+      </w:r>
+    </w:p>
+    <w:p>
+      <w:r>
+        <w:t xml:space="preserve"> </w:t>
+      </w:r>
+    </w:p>
+    <w:p>
+      <w:proofErr w:type="spellStart"/>
+      <w:r>
+        <w:rPr>
+          <w:b/>
+          <w:bCs/>
+        </w:rPr>
+        <w:t>Auguie</w:t>
+      </w:r>
+      <w:proofErr w:type="spellEnd"/>
+      <w:r>
+        <w:rPr>
+          <w:b/>
+          <w:bCs/>
+        </w:rPr>
+        <w:t xml:space="preserve"> B. 2017</w:t>
+      </w:r>
+      <w:r>
+        <w:t xml:space="preserve">. </w:t>
+      </w:r>
+      <w:proofErr w:type="spellStart"/>
+      <w:r>
+        <w:t>GridExtra</w:t>
+      </w:r>
+      <w:proofErr w:type="spellEnd"/>
+      <w:r>
+        <w:t xml:space="preserve">: Miscellaneous functions for "grid" graphics. </w:t>
+      </w:r>
+    </w:p>
+    <w:p/>
+    <w:p>
+      <w:r>
+        <w:rPr>
+          <w:b/>
+          <w:bCs/>
+        </w:rPr>
+        <w:t>Barton K. 2019</w:t>
+      </w:r>
+      <w:r>
+        <w:t xml:space="preserve">. </w:t>
+      </w:r>
+      <w:proofErr w:type="spellStart"/>
+      <w:r>
+        <w:t>MuMIn</w:t>
+      </w:r>
+      <w:proofErr w:type="spellEnd"/>
+      <w:r>
+        <w:t>: Multi-model inference.</w:t>
+      </w:r>
+    </w:p>
+    <w:p/>
+    <w:p>
+      <w:proofErr w:type="spellStart"/>
+      <w:r>
+        <w:rPr>
+          <w:b/>
+          <w:bCs/>
+        </w:rPr>
+        <w:t>Bivand</w:t>
+      </w:r>
+      <w:proofErr w:type="spellEnd"/>
+      <w:r>
+        <w:rPr>
+          <w:b/>
+          <w:bCs/>
+        </w:rPr>
+        <w:t xml:space="preserve"> R, </w:t>
+      </w:r>
+      <w:proofErr w:type="spellStart"/>
+      <w:r>
+        <w:rPr>
+          <w:b/>
+          <w:bCs/>
+        </w:rPr>
+        <w:t>Keitt</w:t>
+      </w:r>
+      <w:proofErr w:type="spellEnd"/>
+      <w:r>
+        <w:rPr>
+          <w:b/>
+          <w:bCs/>
+        </w:rPr>
+        <w:t xml:space="preserve"> T, </w:t>
+      </w:r>
+      <w:proofErr w:type="spellStart"/>
+      <w:r>
+        <w:rPr>
+          <w:b/>
+          <w:bCs/>
+        </w:rPr>
+        <w:t>Rowlingson</w:t>
+      </w:r>
+      <w:proofErr w:type="spellEnd"/>
+      <w:r>
+        <w:rPr>
+          <w:b/>
+          <w:bCs/>
+        </w:rPr>
+        <w:t xml:space="preserve"> B. 2019</w:t>
+      </w:r>
+      <w:r>
+        <w:t xml:space="preserve">. </w:t>
+      </w:r>
+      <w:proofErr w:type="spellStart"/>
+      <w:r>
+        <w:t>Rgdal</w:t>
+      </w:r>
+      <w:proofErr w:type="spellEnd"/>
+      <w:r>
+        <w:t xml:space="preserve">: Bindings for the ’geospatial’ data abstraction library. </w:t>
+      </w:r>
+    </w:p>
+    <w:p/>
+    <w:p>
+      <w:proofErr w:type="spellStart"/>
+      <w:r>
+        <w:rPr>
+          <w:b/>
+          <w:bCs/>
+        </w:rPr>
+        <w:t>Bivand</w:t>
+      </w:r>
+      <w:proofErr w:type="spellEnd"/>
+      <w:r>
+        <w:rPr>
+          <w:b/>
+          <w:bCs/>
+        </w:rPr>
+        <w:t xml:space="preserve"> R, </w:t>
+      </w:r>
+      <w:proofErr w:type="spellStart"/>
+      <w:r>
+        <w:rPr>
+          <w:b/>
+          <w:bCs/>
+        </w:rPr>
+        <w:t>Rundel</w:t>
+      </w:r>
+      <w:proofErr w:type="spellEnd"/>
+      <w:r>
+        <w:rPr>
+          <w:b/>
+          <w:bCs/>
+        </w:rPr>
+        <w:t xml:space="preserve"> C. 2019</w:t>
+      </w:r>
+      <w:r>
+        <w:t xml:space="preserve">. </w:t>
+      </w:r>
+      <w:proofErr w:type="spellStart"/>
+      <w:r>
+        <w:t>Rgeos</w:t>
+      </w:r>
+      <w:proofErr w:type="spellEnd"/>
+      <w:r>
+        <w:t>: Interface to geometry engine - open source (’geos’).</w:t>
+      </w:r>
+    </w:p>
+    <w:p/>
+    <w:p>
+      <w:r>
+        <w:rPr>
+          <w:b/>
+          <w:bCs/>
+        </w:rPr>
+        <w:t xml:space="preserve">Bunn A, </w:t>
+      </w:r>
+      <w:proofErr w:type="spellStart"/>
+      <w:r>
+        <w:rPr>
+          <w:b/>
+          <w:bCs/>
+        </w:rPr>
+        <w:t>Korpela</w:t>
+      </w:r>
+      <w:proofErr w:type="spellEnd"/>
+      <w:r>
+        <w:rPr>
+          <w:b/>
+          <w:bCs/>
+        </w:rPr>
+        <w:t xml:space="preserve"> M, Biondi F, </w:t>
+      </w:r>
+      <w:proofErr w:type="spellStart"/>
+      <w:r>
+        <w:rPr>
+          <w:b/>
+          <w:bCs/>
+        </w:rPr>
+        <w:t>Campelo</w:t>
+      </w:r>
+      <w:proofErr w:type="spellEnd"/>
+      <w:r>
+        <w:rPr>
+          <w:b/>
+          <w:bCs/>
+        </w:rPr>
+        <w:t xml:space="preserve"> F, </w:t>
+      </w:r>
+      <w:proofErr w:type="spellStart"/>
+      <w:r>
+        <w:rPr>
+          <w:b/>
+          <w:bCs/>
+        </w:rPr>
+        <w:t>Mérian</w:t>
+      </w:r>
+      <w:proofErr w:type="spellEnd"/>
+      <w:r>
+        <w:rPr>
+          <w:b/>
+          <w:bCs/>
+        </w:rPr>
+        <w:t xml:space="preserve"> P, </w:t>
+      </w:r>
+      <w:proofErr w:type="spellStart"/>
+      <w:r>
+        <w:rPr>
+          <w:b/>
+          <w:bCs/>
+        </w:rPr>
+        <w:t>Qeadan</w:t>
+      </w:r>
+      <w:proofErr w:type="spellEnd"/>
+      <w:r>
+        <w:rPr>
+          <w:b/>
+          <w:bCs/>
+        </w:rPr>
+        <w:t xml:space="preserve"> F, Zang C. 2019</w:t>
+      </w:r>
+      <w:r>
+        <w:t xml:space="preserve">. </w:t>
+      </w:r>
+      <w:proofErr w:type="spellStart"/>
+      <w:r>
+        <w:t>DplR</w:t>
+      </w:r>
+      <w:proofErr w:type="spellEnd"/>
+      <w:r>
+        <w:t>: Dendrochronology program library in r.</w:t>
+      </w:r>
+    </w:p>
+    <w:p/>
+    <w:p>
+      <w:proofErr w:type="spellStart"/>
+      <w:r>
+        <w:rPr>
+          <w:b/>
+          <w:bCs/>
+        </w:rPr>
+        <w:t>Dowle</w:t>
+      </w:r>
+      <w:proofErr w:type="spellEnd"/>
+      <w:r>
+        <w:rPr>
+          <w:b/>
+          <w:bCs/>
+        </w:rPr>
+        <w:t xml:space="preserve"> M, Srinivasan A. 2019</w:t>
+      </w:r>
+      <w:r>
+        <w:t xml:space="preserve">. </w:t>
+      </w:r>
+      <w:proofErr w:type="spellStart"/>
+      <w:r>
+        <w:t>Data.table</w:t>
+      </w:r>
+      <w:proofErr w:type="spellEnd"/>
+      <w:r>
+        <w:t>: Extension of ‘</w:t>
+      </w:r>
+      <w:proofErr w:type="spellStart"/>
+      <w:proofErr w:type="gramStart"/>
+      <w:r>
+        <w:t>data.frame</w:t>
+      </w:r>
+      <w:proofErr w:type="spellEnd"/>
+      <w:proofErr w:type="gramEnd"/>
+      <w:r>
+        <w:t>‘.</w:t>
+      </w:r>
+    </w:p>
+    <w:p/>
+    <w:p>
+      <w:r>
+        <w:rPr>
+          <w:b/>
+          <w:bCs/>
+        </w:rPr>
+        <w:t>Fox J, Weisberg S, Price B. 2019</w:t>
+      </w:r>
+      <w:r>
+        <w:t>. Car: Companion to applied regression.</w:t>
+      </w:r>
+    </w:p>
+    <w:p/>
+    <w:p>
+      <w:proofErr w:type="spellStart"/>
+      <w:r>
+        <w:rPr>
+          <w:b/>
+          <w:bCs/>
+        </w:rPr>
+        <w:t>Gagolewski</w:t>
+      </w:r>
+      <w:proofErr w:type="spellEnd"/>
+      <w:r>
+        <w:rPr>
+          <w:b/>
+          <w:bCs/>
+        </w:rPr>
+        <w:t xml:space="preserve"> M, </w:t>
+      </w:r>
+      <w:proofErr w:type="spellStart"/>
+      <w:r>
+        <w:rPr>
+          <w:b/>
+          <w:bCs/>
+        </w:rPr>
+        <w:t>Tartanus</w:t>
+      </w:r>
+      <w:proofErr w:type="spellEnd"/>
+      <w:r>
+        <w:rPr>
+          <w:b/>
+          <w:bCs/>
+        </w:rPr>
+        <w:t xml:space="preserve"> B, IBM, Unicode, Inc., Unicode, Inc. 2020</w:t>
+      </w:r>
+      <w:r>
+        <w:t xml:space="preserve">. </w:t>
+      </w:r>
+      <w:proofErr w:type="spellStart"/>
+      <w:r>
+        <w:t>Stringi</w:t>
+      </w:r>
+      <w:proofErr w:type="spellEnd"/>
+      <w:r>
+        <w:t>: Character string processing facilities.</w:t>
+      </w:r>
+    </w:p>
+    <w:p/>
+    <w:p>
+      <w:r>
+        <w:rPr>
+          <w:b/>
+          <w:bCs/>
+        </w:rPr>
+        <w:lastRenderedPageBreak/>
+        <w:t>Henry L, Wickham H. 2019</w:t>
+      </w:r>
+      <w:r>
+        <w:t xml:space="preserve">. </w:t>
+      </w:r>
+      <w:proofErr w:type="spellStart"/>
+      <w:r>
+        <w:t>Purrr</w:t>
+      </w:r>
+      <w:proofErr w:type="spellEnd"/>
+      <w:r>
+        <w:t xml:space="preserve">: Functional programming tools. </w:t>
+      </w:r>
+    </w:p>
+    <w:p/>
+    <w:p>
+      <w:proofErr w:type="spellStart"/>
+      <w:r>
+        <w:rPr>
+          <w:b/>
+          <w:bCs/>
+        </w:rPr>
+        <w:t>Hijmans</w:t>
+      </w:r>
+      <w:proofErr w:type="spellEnd"/>
+      <w:r>
+        <w:rPr>
+          <w:b/>
+          <w:bCs/>
+        </w:rPr>
+        <w:t xml:space="preserve"> RJ. 2020</w:t>
+      </w:r>
+      <w:r>
+        <w:t xml:space="preserve">. Raster: Geographic data analysis and modeling. </w:t>
+      </w:r>
+    </w:p>
+    <w:p/>
+    <w:p>
+      <w:proofErr w:type="spellStart"/>
+      <w:r>
+        <w:rPr>
+          <w:b/>
+          <w:bCs/>
+        </w:rPr>
+        <w:t>Kassambara</w:t>
+      </w:r>
+      <w:proofErr w:type="spellEnd"/>
+      <w:r>
+        <w:rPr>
+          <w:b/>
+          <w:bCs/>
+        </w:rPr>
+        <w:t xml:space="preserve"> A. 2020</w:t>
+      </w:r>
+      <w:r>
+        <w:t xml:space="preserve">. </w:t>
+      </w:r>
+      <w:proofErr w:type="spellStart"/>
+      <w:r>
+        <w:t>Ggpubr</w:t>
+      </w:r>
+      <w:proofErr w:type="spellEnd"/>
+      <w:r>
+        <w:t>: ’Ggplot2’ based publication ready plots.</w:t>
+      </w:r>
+    </w:p>
+    <w:p/>
+    <w:p>
+      <w:proofErr w:type="spellStart"/>
+      <w:r>
+        <w:rPr>
+          <w:b/>
+          <w:bCs/>
+        </w:rPr>
+        <w:t>Lefcheck</w:t>
+      </w:r>
+      <w:proofErr w:type="spellEnd"/>
+      <w:r>
+        <w:rPr>
+          <w:b/>
+          <w:bCs/>
+        </w:rPr>
+        <w:t xml:space="preserve"> J, Byrnes J, Grace J. 2019</w:t>
+      </w:r>
+      <w:r>
+        <w:t xml:space="preserve">. </w:t>
+      </w:r>
+      <w:proofErr w:type="spellStart"/>
+      <w:r>
+        <w:t>PiecewiseSEM</w:t>
+      </w:r>
+      <w:proofErr w:type="spellEnd"/>
+      <w:r>
+        <w:t xml:space="preserve">: Piecewise structural equation modeling. </w:t>
+      </w:r>
+    </w:p>
+    <w:p/>
+    <w:p>
+      <w:proofErr w:type="spellStart"/>
+      <w:r>
+        <w:rPr>
+          <w:b/>
+          <w:bCs/>
+        </w:rPr>
+        <w:t>Pebesma</w:t>
+      </w:r>
+      <w:proofErr w:type="spellEnd"/>
+      <w:r>
+        <w:rPr>
+          <w:b/>
+          <w:bCs/>
+        </w:rPr>
+        <w:t xml:space="preserve"> E. 2020</w:t>
+      </w:r>
+      <w:r>
+        <w:t>. Sf: Simple features for r.</w:t>
+      </w:r>
+    </w:p>
+    <w:p/>
+    <w:p>
+      <w:proofErr w:type="spellStart"/>
+      <w:r>
+        <w:rPr>
+          <w:b/>
+          <w:bCs/>
+        </w:rPr>
+        <w:t>Perpinan</w:t>
+      </w:r>
+      <w:proofErr w:type="spellEnd"/>
+      <w:r>
+        <w:rPr>
+          <w:b/>
+          <w:bCs/>
+        </w:rPr>
+        <w:t xml:space="preserve"> </w:t>
+      </w:r>
+      <w:proofErr w:type="spellStart"/>
+      <w:r>
+        <w:rPr>
+          <w:b/>
+          <w:bCs/>
+        </w:rPr>
+        <w:t>Lamigueiro</w:t>
+      </w:r>
+      <w:proofErr w:type="spellEnd"/>
+      <w:r>
+        <w:rPr>
+          <w:b/>
+          <w:bCs/>
+        </w:rPr>
+        <w:t xml:space="preserve"> O, </w:t>
+      </w:r>
+      <w:proofErr w:type="spellStart"/>
+      <w:r>
+        <w:rPr>
+          <w:b/>
+          <w:bCs/>
+        </w:rPr>
+        <w:t>Hijmans</w:t>
+      </w:r>
+      <w:proofErr w:type="spellEnd"/>
+      <w:r>
+        <w:rPr>
+          <w:b/>
+          <w:bCs/>
+        </w:rPr>
+        <w:t xml:space="preserve"> R. 2019</w:t>
+      </w:r>
+      <w:r>
+        <w:t xml:space="preserve">. </w:t>
+      </w:r>
+      <w:proofErr w:type="spellStart"/>
+      <w:r>
+        <w:t>RasterVis</w:t>
+      </w:r>
+      <w:proofErr w:type="spellEnd"/>
+      <w:r>
+        <w:t>: Visualization methods for raster data.</w:t>
+      </w:r>
+    </w:p>
+    <w:p/>
+    <w:p>
+      <w:pPr>
+        <w:sectPr>
+          <w:type w:val="continuous"/>
+          <w:pgSz w:w="12240" w:h="15840"/>
+          <w:pgMar w:top="1280" w:right="1320" w:bottom="1060" w:left="1320" w:header="0" w:footer="867" w:gutter="0"/>
+          <w:cols w:space="720"/>
+        </w:sectPr>
+      </w:pPr>
+    </w:p>
+    <w:p>
+      <w:pPr>
+        <w:ind w:left="-142"/>
+      </w:pPr>
+      <w:r>
+        <w:rPr>
+          <w:b/>
+          <w:bCs/>
+        </w:rPr>
+        <w:t>R Core Team. 2019</w:t>
+      </w:r>
+      <w:r>
+        <w:t>. R: A language and environment for statistical computing. Vienna, Austria: R Foundation for Statistical Computing.</w:t>
+      </w:r>
+    </w:p>
+    <w:p>
+      <w:pPr>
+        <w:ind w:left="-142"/>
+      </w:pPr>
+    </w:p>
+    <w:p>
+      <w:pPr>
+        <w:ind w:left="-142" w:right="-279"/>
+      </w:pPr>
+      <w:r>
+        <w:rPr>
+          <w:b/>
+          <w:bCs/>
+        </w:rPr>
+        <w:t>Robinson D, Hayes A. 2020</w:t>
+      </w:r>
+      <w:r>
+        <w:t xml:space="preserve">.  Broom:  Convert statistical analysis objects into tidy </w:t>
+      </w:r>
+      <w:proofErr w:type="spellStart"/>
+      <w:r>
+        <w:t>tibbles</w:t>
+      </w:r>
+      <w:proofErr w:type="spellEnd"/>
+      <w:r>
+        <w:t xml:space="preserve">. </w:t>
+      </w:r>
+    </w:p>
+    <w:p>
+      <w:pPr>
+        <w:ind w:left="-142" w:right="-279"/>
+      </w:pPr>
+    </w:p>
+    <w:p>
+      <w:pPr>
+        <w:ind w:left="-142" w:right="-279"/>
+      </w:pPr>
+      <w:proofErr w:type="spellStart"/>
+      <w:r>
+        <w:rPr>
+          <w:b/>
+          <w:bCs/>
+        </w:rPr>
+        <w:t>Spinu</w:t>
+      </w:r>
+      <w:proofErr w:type="spellEnd"/>
+      <w:r>
+        <w:rPr>
+          <w:b/>
+          <w:bCs/>
+        </w:rPr>
+        <w:t xml:space="preserve"> V,</w:t>
+      </w:r>
+      <w:r>
+        <w:t xml:space="preserve"> </w:t>
+      </w:r>
+      <w:proofErr w:type="spellStart"/>
+      <w:r>
+        <w:rPr>
+          <w:b/>
+          <w:bCs/>
+        </w:rPr>
+        <w:t>Grolemund</w:t>
+      </w:r>
+      <w:proofErr w:type="spellEnd"/>
+      <w:r>
+        <w:rPr>
+          <w:b/>
+          <w:bCs/>
+        </w:rPr>
+        <w:t xml:space="preserve"> G, Wickham H. 2018</w:t>
+      </w:r>
+      <w:r>
+        <w:t xml:space="preserve">. </w:t>
+      </w:r>
+      <w:proofErr w:type="spellStart"/>
+      <w:r>
+        <w:t>Lubridate</w:t>
+      </w:r>
+      <w:proofErr w:type="spellEnd"/>
+      <w:r>
+        <w:t xml:space="preserve">: Make dealing with dates a little easier. </w:t>
+      </w:r>
+    </w:p>
+    <w:p>
+      <w:pPr>
+        <w:ind w:left="-142" w:right="-279"/>
+        <w:rPr>
+          <w:b/>
+          <w:bCs/>
+        </w:rPr>
+      </w:pPr>
+    </w:p>
+    <w:p>
+      <w:pPr>
+        <w:ind w:left="-142" w:right="-279"/>
+      </w:pPr>
+      <w:r>
+        <w:rPr>
+          <w:b/>
+          <w:bCs/>
+        </w:rPr>
+        <w:t>Temple Lang D. 2020</w:t>
+      </w:r>
+      <w:r>
+        <w:t xml:space="preserve">. </w:t>
+      </w:r>
+      <w:proofErr w:type="spellStart"/>
+      <w:r>
+        <w:t>RCurl</w:t>
+      </w:r>
+      <w:proofErr w:type="spellEnd"/>
+      <w:r>
+        <w:t>: General network (http/ftp/...) client interface for r.</w:t>
+      </w:r>
+    </w:p>
+    <w:p>
+      <w:pPr>
+        <w:ind w:left="-142" w:right="-279"/>
+      </w:pPr>
+    </w:p>
+    <w:p>
+      <w:pPr>
+        <w:ind w:left="-142"/>
+      </w:pPr>
+      <w:proofErr w:type="spellStart"/>
+      <w:r>
+        <w:rPr>
+          <w:b/>
+          <w:bCs/>
+        </w:rPr>
+        <w:t>Urbanek</w:t>
+      </w:r>
+      <w:proofErr w:type="spellEnd"/>
+      <w:r>
+        <w:rPr>
+          <w:b/>
+          <w:bCs/>
+        </w:rPr>
+        <w:t xml:space="preserve"> S. 2013</w:t>
+      </w:r>
+      <w:r>
+        <w:t xml:space="preserve">. </w:t>
+      </w:r>
+      <w:proofErr w:type="spellStart"/>
+      <w:r>
+        <w:t>Png</w:t>
+      </w:r>
+      <w:proofErr w:type="spellEnd"/>
+      <w:r>
+        <w:t xml:space="preserve">: Read and write </w:t>
+      </w:r>
+      <w:proofErr w:type="spellStart"/>
+      <w:r>
+        <w:t>png</w:t>
+      </w:r>
+      <w:proofErr w:type="spellEnd"/>
+      <w:r>
+        <w:t xml:space="preserve"> images.</w:t>
+      </w:r>
+    </w:p>
+    <w:p>
+      <w:pPr>
+        <w:ind w:left="-142"/>
+      </w:pPr>
+    </w:p>
+    <w:p>
+      <w:pPr>
+        <w:ind w:left="-142"/>
+      </w:pPr>
+      <w:r>
+        <w:rPr>
+          <w:b/>
+          <w:bCs/>
+        </w:rPr>
+        <w:t>Wickham H. 2017</w:t>
+      </w:r>
+      <w:r>
+        <w:t xml:space="preserve">. Reshape2: Flexibly reshape data: A reboot of the reshape package. </w:t>
+      </w:r>
+    </w:p>
+    <w:p>
+      <w:pPr>
+        <w:ind w:left="-142"/>
+      </w:pPr>
+    </w:p>
+    <w:p>
+      <w:pPr>
+        <w:ind w:left="-142"/>
+      </w:pPr>
+      <w:r>
+        <w:rPr>
+          <w:b/>
+          <w:bCs/>
+        </w:rPr>
+        <w:t>Wickham H. 2019</w:t>
+      </w:r>
+      <w:r>
+        <w:t xml:space="preserve">. </w:t>
+      </w:r>
+      <w:proofErr w:type="spellStart"/>
+      <w:r>
+        <w:t>Stringr</w:t>
+      </w:r>
+      <w:proofErr w:type="spellEnd"/>
+      <w:r>
+        <w:t xml:space="preserve">: Simple, consistent wrappers for common string operations. </w:t>
+      </w:r>
+    </w:p>
+    <w:p>
+      <w:pPr>
+        <w:ind w:left="-142"/>
+      </w:pPr>
+    </w:p>
+    <w:p>
+      <w:pPr>
+        <w:ind w:left="-142"/>
+      </w:pPr>
+      <w:r>
+        <w:rPr>
+          <w:b/>
+          <w:bCs/>
+        </w:rPr>
+        <w:t>Wickham H, Bryan J. 2019</w:t>
+      </w:r>
+      <w:r>
+        <w:t xml:space="preserve">. </w:t>
+      </w:r>
+      <w:proofErr w:type="spellStart"/>
+      <w:r>
+        <w:t>Readxl</w:t>
+      </w:r>
+      <w:proofErr w:type="spellEnd"/>
+      <w:r>
+        <w:t>: Read excel files.</w:t>
+      </w:r>
+    </w:p>
+    <w:p>
+      <w:pPr>
+        <w:ind w:left="-142"/>
+      </w:pPr>
+    </w:p>
+    <w:p>
+      <w:pPr>
+        <w:ind w:left="-142"/>
+      </w:pPr>
+      <w:r>
+        <w:rPr>
+          <w:b/>
+          <w:bCs/>
+        </w:rPr>
+        <w:t xml:space="preserve">Wickham H, Chang W, Henry L, Pedersen TL, Takahashi K, Wilke C, Woo K, </w:t>
+      </w:r>
+      <w:proofErr w:type="spellStart"/>
+      <w:r>
+        <w:rPr>
+          <w:b/>
+          <w:bCs/>
+        </w:rPr>
+        <w:t>Yutani</w:t>
+      </w:r>
+      <w:proofErr w:type="spellEnd"/>
+      <w:r>
+        <w:rPr>
+          <w:b/>
+          <w:bCs/>
+        </w:rPr>
+        <w:t xml:space="preserve"> H. 2019</w:t>
+      </w:r>
+      <w:r>
+        <w:t>. Ggplot2: Create elegant data visualisations using the grammar of graphics.</w:t>
+      </w:r>
+    </w:p>
+    <w:p>
+      <w:pPr>
+        <w:ind w:left="-142"/>
+      </w:pPr>
+    </w:p>
+    <w:p>
+      <w:pPr>
+        <w:ind w:left="-142"/>
+      </w:pPr>
+      <w:r>
+        <w:rPr>
+          <w:b/>
+          <w:bCs/>
+        </w:rPr>
+        <w:t>Wickham H, François R, Henry L, Müller K. 2020a</w:t>
+      </w:r>
+      <w:r>
+        <w:t xml:space="preserve">. </w:t>
+      </w:r>
+      <w:proofErr w:type="spellStart"/>
+      <w:r>
+        <w:t>Dplyr</w:t>
+      </w:r>
+      <w:proofErr w:type="spellEnd"/>
+      <w:r>
+        <w:t xml:space="preserve">: A grammar of data manipulation. </w:t>
+      </w:r>
+    </w:p>
+    <w:p>
+      <w:pPr>
+        <w:ind w:left="-142"/>
+        <w:rPr>
+          <w:b/>
+          <w:bCs/>
+        </w:rPr>
+      </w:pPr>
+    </w:p>
+    <w:p>
+      <w:pPr>
+        <w:ind w:left="-142"/>
+      </w:pPr>
+      <w:r>
+        <w:rPr>
+          <w:b/>
+          <w:bCs/>
+        </w:rPr>
+        <w:t>Wickham H, Henry L. 2020</w:t>
+      </w:r>
+      <w:r>
+        <w:t xml:space="preserve">. </w:t>
+      </w:r>
+      <w:proofErr w:type="spellStart"/>
+      <w:r>
+        <w:t>Tidyr</w:t>
+      </w:r>
+      <w:proofErr w:type="spellEnd"/>
+      <w:r>
+        <w:t>: Tidy messy data.</w:t>
+      </w:r>
+    </w:p>
+    <w:p>
+      <w:pPr>
+        <w:ind w:left="-142"/>
+      </w:pPr>
+    </w:p>
+    <w:p>
+      <w:pPr>
+        <w:ind w:left="-142"/>
+      </w:pPr>
+      <w:r>
+        <w:rPr>
+          <w:b/>
+          <w:bCs/>
+        </w:rPr>
+        <w:t>Wickham H, Hester J, Chang W. 2020b</w:t>
+      </w:r>
+      <w:r>
+        <w:t xml:space="preserve">. </w:t>
+      </w:r>
+      <w:proofErr w:type="spellStart"/>
+      <w:r>
+        <w:t>Devtools</w:t>
+      </w:r>
+      <w:proofErr w:type="spellEnd"/>
+      <w:r>
+        <w:t xml:space="preserve">: Tools to make developing r packages easier. </w:t>
+      </w:r>
+    </w:p>
+    <w:p>
+      <w:pPr>
+        <w:ind w:left="-142"/>
+        <w:rPr>
+          <w:b/>
+          <w:bCs/>
+        </w:rPr>
+      </w:pPr>
+    </w:p>
+    <w:p>
+      <w:pPr>
+        <w:ind w:left="-142"/>
+      </w:pPr>
+      <w:r>
+        <w:rPr>
+          <w:b/>
+          <w:bCs/>
+        </w:rPr>
+        <w:t>Wilke CO. 2019</w:t>
+      </w:r>
+      <w:r>
+        <w:t xml:space="preserve">. </w:t>
+      </w:r>
+      <w:proofErr w:type="spellStart"/>
+      <w:r>
+        <w:t>Cowplot</w:t>
+      </w:r>
+      <w:proofErr w:type="spellEnd"/>
+      <w:r>
+        <w:t>: Streamlined plot theme and plot annotations for ’ggplot2’.</w:t>
+      </w:r>
+    </w:p>
+    <w:p>
+      <w:pPr>
+        <w:ind w:left="-142"/>
+      </w:pPr>
+    </w:p>
+    <w:p>
+      <w:pPr>
+        <w:ind w:left="-142"/>
+      </w:pPr>
+      <w:r>
+        <w:rPr>
+          <w:b/>
+          <w:bCs/>
+        </w:rPr>
+        <w:t>Winston Chang. 2014</w:t>
+      </w:r>
+      <w:r>
+        <w:t xml:space="preserve">. </w:t>
+      </w:r>
+      <w:proofErr w:type="spellStart"/>
+      <w:r>
+        <w:t>Extrafont</w:t>
+      </w:r>
+      <w:proofErr w:type="spellEnd"/>
+      <w:r>
+        <w:t>: Tools for using fonts.</w:t>
+      </w:r>
+    </w:p>
+    <w:p>
+      <w:pPr>
+        <w:ind w:left="-142"/>
+      </w:pPr>
+    </w:p>
+    <w:p>
+      <w:pPr>
+        <w:ind w:left="-142"/>
+      </w:pPr>
+      <w:proofErr w:type="spellStart"/>
+      <w:r>
+        <w:rPr>
+          <w:b/>
+          <w:bCs/>
+        </w:rPr>
+        <w:t>Xie</w:t>
+      </w:r>
+      <w:proofErr w:type="spellEnd"/>
+      <w:r>
+        <w:rPr>
+          <w:b/>
+          <w:bCs/>
+        </w:rPr>
+        <w:t xml:space="preserve"> Y. 2020</w:t>
+      </w:r>
+      <w:r>
+        <w:t xml:space="preserve">. </w:t>
+      </w:r>
+      <w:proofErr w:type="spellStart"/>
+      <w:r>
+        <w:t>Knitr</w:t>
+      </w:r>
+      <w:proofErr w:type="spellEnd"/>
+      <w:r>
+        <w:t>: A general-purpose package for dynamic report generation in r.</w:t>
+      </w:r>
+    </w:p>
+    <w:p>
+      <w:pPr>
+        <w:ind w:left="-142"/>
       </w:pPr>
     </w:p>
     <w:sectPr>
@@ -42587,7 +45946,7 @@
     <w:lsdException w:name="Table Web 2" w:semiHidden="1" w:unhideWhenUsed="1"/>
     <w:lsdException w:name="Table Web 3" w:semiHidden="1" w:unhideWhenUsed="1"/>
     <w:lsdException w:name="Balloon Text" w:semiHidden="1" w:unhideWhenUsed="1"/>
-    <w:lsdException w:name="Table Grid" w:semiHidden="1" w:uiPriority="59" w:unhideWhenUsed="1"/>
+    <w:lsdException w:name="Table Grid" w:uiPriority="59"/>
     <w:lsdException w:name="Table Theme" w:semiHidden="1" w:unhideWhenUsed="1"/>
     <w:lsdException w:name="Placeholder Text" w:semiHidden="1"/>
     <w:lsdException w:name="No Spacing" w:uiPriority="1" w:qFormat="1"/>
@@ -44424,6 +47783,66 @@
         </w:p>
       </w:docPartBody>
     </w:docPart>
+    <w:docPart>
+      <w:docPartPr>
+        <w:name w:val="42AAC7CE175A42CEA8AEDD5292805A66"/>
+        <w:category>
+          <w:name w:val="General"/>
+          <w:gallery w:val="placeholder"/>
+        </w:category>
+        <w:types>
+          <w:type w:val="bbPlcHdr"/>
+        </w:types>
+        <w:behaviors>
+          <w:behavior w:val="content"/>
+        </w:behaviors>
+        <w:guid w:val="{3DFBC152-9465-4068-98DE-939F599317C3}"/>
+      </w:docPartPr>
+      <w:docPartBody>
+        <w:p>
+          <w:pPr>
+            <w:pStyle w:val="42AAC7CE175A42CEA8AEDD5292805A66"/>
+          </w:pPr>
+          <w:r>
+            <w:rPr>
+              <w:rStyle w:val="PlaceholderText"/>
+              <w:rFonts w:cstheme="minorHAnsi"/>
+            </w:rPr>
+            <w:t>Click here to enter text.</w:t>
+          </w:r>
+        </w:p>
+      </w:docPartBody>
+    </w:docPart>
+    <w:docPart>
+      <w:docPartPr>
+        <w:name w:val="63F676748CBB42C4AD93C91646B1A2DF"/>
+        <w:category>
+          <w:name w:val="General"/>
+          <w:gallery w:val="placeholder"/>
+        </w:category>
+        <w:types>
+          <w:type w:val="bbPlcHdr"/>
+        </w:types>
+        <w:behaviors>
+          <w:behavior w:val="content"/>
+        </w:behaviors>
+        <w:guid w:val="{2AEE7BFC-4A55-421F-B397-9C3B110E130D}"/>
+      </w:docPartPr>
+      <w:docPartBody>
+        <w:p>
+          <w:pPr>
+            <w:pStyle w:val="63F676748CBB42C4AD93C91646B1A2DF"/>
+          </w:pPr>
+          <w:r>
+            <w:rPr>
+              <w:rStyle w:val="PlaceholderText"/>
+              <w:rFonts w:cstheme="minorHAnsi"/>
+            </w:rPr>
+            <w:t>Click here to enter text.</w:t>
+          </w:r>
+        </w:p>
+      </w:docPartBody>
+    </w:docPart>
   </w:docParts>
 </w:glossaryDocument>
 </file>
@@ -44568,8 +47987,11 @@
     <w:rsidRoot w:val="00EF77DA"/>
     <w:rsid w:val="003052AB"/>
     <w:rsid w:val="004F0F6F"/>
+    <w:rsid w:val="00520664"/>
     <w:rsid w:val="007328D5"/>
     <w:rsid w:val="007E3267"/>
+    <w:rsid w:val="00B40646"/>
+    <w:rsid w:val="00D810AD"/>
     <w:rsid w:val="00EF77DA"/>
   </w:rsids>
   <m:mathPr>
@@ -44764,7 +48186,7 @@
     <w:lsdException w:name="Table Web 2" w:semiHidden="1" w:unhideWhenUsed="1"/>
     <w:lsdException w:name="Table Web 3" w:semiHidden="1" w:unhideWhenUsed="1"/>
     <w:lsdException w:name="Balloon Text" w:semiHidden="1" w:unhideWhenUsed="1"/>
-    <w:lsdException w:name="Table Grid" w:semiHidden="1" w:uiPriority="59" w:unhideWhenUsed="1"/>
+    <w:lsdException w:name="Table Grid" w:uiPriority="59"/>
     <w:lsdException w:name="Table Theme" w:semiHidden="1" w:unhideWhenUsed="1"/>
     <w:lsdException w:name="Placeholder Text" w:semiHidden="1"/>
     <w:lsdException w:name="No Spacing" w:uiPriority="1" w:qFormat="1"/>
@@ -45023,7 +48445,7 @@
     <w:basedOn w:val="DefaultParagraphFont"/>
     <w:uiPriority w:val="99"/>
     <w:semiHidden/>
-    <w:rsid w:val="004F0F6F"/>
+    <w:rsid w:val="00B40646"/>
     <w:rPr>
       <w:color w:val="808080"/>
     </w:rPr>
@@ -45417,6 +48839,26 @@
       <w:lang w:val="en-US" w:eastAsia="en-US"/>
     </w:rPr>
   </w:style>
+  <w:style w:type="paragraph" w:customStyle="1" w:styleId="42AAC7CE175A42CEA8AEDD5292805A66">
+    <w:name w:val="42AAC7CE175A42CEA8AEDD5292805A66"/>
+    <w:rsid w:val="00B40646"/>
+    <w:pPr>
+      <w:spacing w:after="160" w:line="259" w:lineRule="auto"/>
+    </w:pPr>
+    <w:rPr>
+      <w:lang w:val="en-US" w:eastAsia="en-US"/>
+    </w:rPr>
+  </w:style>
+  <w:style w:type="paragraph" w:customStyle="1" w:styleId="63F676748CBB42C4AD93C91646B1A2DF">
+    <w:name w:val="63F676748CBB42C4AD93C91646B1A2DF"/>
+    <w:rsid w:val="00B40646"/>
+    <w:pPr>
+      <w:spacing w:after="160" w:line="259" w:lineRule="auto"/>
+    </w:pPr>
+    <w:rPr>
+      <w:lang w:val="en-US" w:eastAsia="en-US"/>
+    </w:rPr>
+  </w:style>
 </w:styles>
 </file>
 

</xml_diff>

<commit_message>
Updated Fig S7 caption (and Fig S4) #150
</commit_message>
<xml_diff>
--- a/manuscript/McGregor_SI_New_Phytologist.docx
+++ b/manuscript/McGregor_SI_New_Phytologist.docx
@@ -71,6 +71,7 @@
             <w:docPart w:val="3A718928B4584F2FB277B4AD6D207FA8"/>
           </w:placeholder>
         </w:sdtPr>
+        <w:sdtEndPr/>
         <w:sdtContent>
           <w:r>
             <w:t>Tree height and leaf drought tolerance traits shape growth responses across droughts in a temperate broadleaf forest</w:t>
@@ -109,6 +110,7 @@
             <w:docPart w:val="E6899F98B7A74E308A8ECE8C81D79786"/>
           </w:placeholder>
         </w:sdtPr>
+        <w:sdtEndPr/>
         <w:sdtContent>
           <w:r>
             <w:t xml:space="preserve">Ian R. McGregor, Ryan </w:t>
@@ -191,6 +193,7 @@
             <w:calendar w:val="gregorian"/>
           </w:date>
         </w:sdtPr>
+        <w:sdtEndPr/>
         <w:sdtContent>
           <w:r>
             <w:rPr>
@@ -309,6 +312,7 @@
             <w:docPart w:val="82A829FFD2EC4F2A8384EBCF56D2C758"/>
           </w:placeholder>
         </w:sdtPr>
+        <w:sdtEndPr/>
         <w:sdtContent>
           <w:r>
             <w:rPr>
@@ -379,6 +383,7 @@
             <w:docPart w:val="A4FB01D3AA8048068763BC93AA5DDB24"/>
           </w:placeholder>
         </w:sdtPr>
+        <w:sdtEndPr/>
         <w:sdtContent>
           <w:r>
             <w:rPr>
@@ -441,6 +446,7 @@
             <w:docPart w:val="94EB9B1CB849490C947EF873D3A31579"/>
           </w:placeholder>
         </w:sdtPr>
+        <w:sdtEndPr/>
         <w:sdtContent>
           <w:r>
             <w:rPr>
@@ -509,6 +515,7 @@
             <w:docPart w:val="FB8E776BC6B1444C97294CFE0173F925"/>
           </w:placeholder>
         </w:sdtPr>
+        <w:sdtEndPr/>
         <w:sdtContent>
           <w:r>
             <w:rPr>
@@ -593,6 +600,7 @@
             <w:docPart w:val="60778F8A7B2143CE8C1450F721C92574"/>
           </w:placeholder>
         </w:sdtPr>
+        <w:sdtEndPr/>
         <w:sdtContent>
           <w:sdt>
             <w:sdtPr>
@@ -606,6 +614,7 @@
                 <w:docPart w:val="18C4F039A42D4854BE7088C8929D5D6D"/>
               </w:placeholder>
             </w:sdtPr>
+            <w:sdtEndPr/>
             <w:sdtContent>
               <w:r>
                 <w:rPr>
@@ -702,6 +711,7 @@
             <w:docPart w:val="399387F83C474F538B0B996024ADEC1A"/>
           </w:placeholder>
         </w:sdtPr>
+        <w:sdtEndPr/>
         <w:sdtContent>
           <w:sdt>
             <w:sdtPr>
@@ -715,6 +725,7 @@
                 <w:docPart w:val="8A880B8BDD904D36B7C68C064CE4AE4E"/>
               </w:placeholder>
             </w:sdtPr>
+            <w:sdtEndPr/>
             <w:sdtContent>
               <w:r>
                 <w:rPr>
@@ -815,6 +826,7 @@
             <w:docPart w:val="C250C9DF38F54A298CE1433355427F68"/>
           </w:placeholder>
         </w:sdtPr>
+        <w:sdtEndPr/>
         <w:sdtContent>
           <w:sdt>
             <w:sdtPr>
@@ -828,6 +840,7 @@
                 <w:docPart w:val="3C0C6C74AA31428CBFA15D48874AB56F"/>
               </w:placeholder>
             </w:sdtPr>
+            <w:sdtEndPr/>
             <w:sdtContent>
               <w:r>
                 <w:rPr>
@@ -926,6 +939,7 @@
             <w:docPart w:val="DCF549438FE2480A9BAF029EFA131978"/>
           </w:placeholder>
         </w:sdtPr>
+        <w:sdtEndPr/>
         <w:sdtContent>
           <w:r>
             <w:rPr>
@@ -1016,6 +1030,7 @@
             <w:docPart w:val="1604DCCCB2CA4853AE1EFAA099B99418"/>
           </w:placeholder>
         </w:sdtPr>
+        <w:sdtEndPr/>
         <w:sdtContent>
           <w:sdt>
             <w:sdtPr>
@@ -1031,6 +1046,7 @@
                 <w:docPart w:val="3B470909696B4A39B343F0060DBF9D72"/>
               </w:placeholder>
             </w:sdtPr>
+            <w:sdtEndPr/>
             <w:sdtContent>
               <w:r>
                 <w:rPr>
@@ -1140,6 +1156,7 @@
             <w:docPart w:val="7518C869710A456D9B856FE80B8A47D3"/>
           </w:placeholder>
         </w:sdtPr>
+        <w:sdtEndPr/>
         <w:sdtContent>
           <w:sdt>
             <w:sdtPr>
@@ -1155,6 +1172,7 @@
                 <w:docPart w:val="C7B29ADEA4F6485795FBFE82B96E94CB"/>
               </w:placeholder>
             </w:sdtPr>
+            <w:sdtEndPr/>
             <w:sdtContent>
               <w:r>
                 <w:rPr>
@@ -1265,6 +1283,7 @@
             <w:docPart w:val="8E4B0B0689C944708AF897AFA86499AC"/>
           </w:placeholder>
         </w:sdtPr>
+        <w:sdtEndPr/>
         <w:sdtContent>
           <w:sdt>
             <w:sdtPr>
@@ -1280,6 +1299,7 @@
                 <w:docPart w:val="55BE1CE3F6FC4ABAA2CBD1007BB37B81"/>
               </w:placeholder>
             </w:sdtPr>
+            <w:sdtEndPr/>
             <w:sdtContent>
               <w:r>
                 <w:rPr>
@@ -1381,6 +1401,7 @@
             <w:docPart w:val="1679F0527C584C6B8AE1A6B43AD59968"/>
           </w:placeholder>
         </w:sdtPr>
+        <w:sdtEndPr/>
         <w:sdtContent>
           <w:r>
             <w:rPr>
@@ -1502,6 +1523,7 @@
             <w:docPart w:val="C33C5CA22516443CACF5661A9C4A4B04"/>
           </w:placeholder>
         </w:sdtPr>
+        <w:sdtEndPr/>
         <w:sdtContent>
           <w:r>
             <w:rPr>
@@ -1554,6 +1576,7 @@
             <w:docPart w:val="8589FE015C6044038770B3AFACF532E0"/>
           </w:placeholder>
         </w:sdtPr>
+        <w:sdtEndPr/>
         <w:sdtContent>
           <w:r>
             <w:rPr>
@@ -1606,6 +1629,7 @@
             <w:docPart w:val="539A14AE58AF48BC8152EFF2B7C31302"/>
           </w:placeholder>
         </w:sdtPr>
+        <w:sdtEndPr/>
         <w:sdtContent>
           <w:r>
             <w:rPr>
@@ -1697,6 +1721,7 @@
             <w:docPart w:val="24B74E1EDAA1465386E6DEA24C1A55A2"/>
           </w:placeholder>
         </w:sdtPr>
+        <w:sdtEndPr/>
         <w:sdtContent>
           <w:r>
             <w:rPr>
@@ -1795,6 +1820,7 @@
             <w:docPart w:val="2FC17AB0477041E6B20738838BC74FF4"/>
           </w:placeholder>
         </w:sdtPr>
+        <w:sdtEndPr/>
         <w:sdtContent>
           <w:sdt>
             <w:sdtPr>
@@ -1808,6 +1834,7 @@
                 <w:docPart w:val="457190E5004E4DFC809BE91652223936"/>
               </w:placeholder>
             </w:sdtPr>
+            <w:sdtEndPr/>
             <w:sdtContent>
               <w:r>
                 <w:rPr>
@@ -1883,6 +1910,7 @@
             <w:docPart w:val="42AAC7CE175A42CEA8AEDD5292805A66"/>
           </w:placeholder>
         </w:sdtPr>
+        <w:sdtEndPr/>
         <w:sdtContent>
           <w:sdt>
             <w:sdtPr>
@@ -1896,6 +1924,7 @@
                 <w:docPart w:val="63F676748CBB42C4AD93C91646B1A2DF"/>
               </w:placeholder>
             </w:sdtPr>
+            <w:sdtEndPr/>
             <w:sdtContent>
               <w:r>
                 <w:rPr>
@@ -1960,6 +1989,7 @@
           </w:placeholder>
           <w:text/>
         </w:sdtPr>
+        <w:sdtEndPr/>
         <w:sdtContent>
           <w:r>
             <w:rPr>
@@ -3278,6 +3308,7 @@
           </w:placeholder>
           <w:text/>
         </w:sdtPr>
+        <w:sdtEndPr/>
         <w:sdtContent>
           <w:r>
             <w:rPr>
@@ -3531,13 +3562,7 @@
               <w:rPr>
                 <w:sz w:val="20"/>
               </w:rPr>
-              <w:t>0.</w:t>
-            </w:r>
-            <w:r>
-              <w:rPr>
-                <w:sz w:val="20"/>
-              </w:rPr>
-              <w:t>226</w:t>
+              <w:t>0.226</w:t>
             </w:r>
           </w:p>
         </w:tc>
@@ -3609,36 +3634,22 @@
                 <w:w w:val="105"/>
                 <w:sz w:val="20"/>
               </w:rPr>
-              <w:t xml:space="preserve">] = </w:t>
-            </w:r>
+              <w:t>] = -0.393+0.268*</w:t>
+            </w:r>
+            <w:proofErr w:type="gramStart"/>
             <w:r>
               <w:rPr>
                 <w:w w:val="105"/>
                 <w:sz w:val="20"/>
               </w:rPr>
-              <w:t>-0.393+0.268</w:t>
-            </w:r>
+              <w:t>ln[</w:t>
+            </w:r>
+            <w:proofErr w:type="gramEnd"/>
             <w:r>
               <w:rPr>
                 <w:w w:val="105"/>
                 <w:sz w:val="20"/>
               </w:rPr>
-              <w:t>*</w:t>
-            </w:r>
-            <w:proofErr w:type="gramStart"/>
-            <w:r>
-              <w:rPr>
-                <w:w w:val="105"/>
-                <w:sz w:val="20"/>
-              </w:rPr>
-              <w:t>ln[</w:t>
-            </w:r>
-            <w:proofErr w:type="gramEnd"/>
-            <w:r>
-              <w:rPr>
-                <w:w w:val="105"/>
-                <w:sz w:val="20"/>
-              </w:rPr>
               <w:t>DBH]</w:t>
             </w:r>
           </w:p>
@@ -3660,19 +3671,7 @@
               <w:rPr>
                 <w:sz w:val="20"/>
               </w:rPr>
-              <w:t xml:space="preserve">   </w:t>
-            </w:r>
-            <w:r>
-              <w:rPr>
-                <w:sz w:val="20"/>
-              </w:rPr>
-              <w:t>0.</w:t>
-            </w:r>
-            <w:r>
-              <w:rPr>
-                <w:sz w:val="20"/>
-              </w:rPr>
-              <w:t>04</w:t>
+              <w:t xml:space="preserve">   0.04</w:t>
             </w:r>
           </w:p>
         </w:tc>
@@ -3744,21 +3743,7 @@
                 <w:w w:val="105"/>
                 <w:sz w:val="20"/>
               </w:rPr>
-              <w:t xml:space="preserve">] = </w:t>
-            </w:r>
-            <w:r>
-              <w:rPr>
-                <w:w w:val="105"/>
-                <w:sz w:val="20"/>
-              </w:rPr>
-              <w:t>-2.18+0.651</w:t>
-            </w:r>
-            <w:r>
-              <w:rPr>
-                <w:w w:val="105"/>
-                <w:sz w:val="20"/>
-              </w:rPr>
-              <w:t>*</w:t>
+              <w:t>] = -2.18+0.651*</w:t>
             </w:r>
             <w:proofErr w:type="gramStart"/>
             <w:r>
@@ -3796,13 +3781,7 @@
               <w:rPr>
                 <w:sz w:val="20"/>
               </w:rPr>
-              <w:t>0.</w:t>
-            </w:r>
-            <w:r>
-              <w:rPr>
-                <w:sz w:val="20"/>
-              </w:rPr>
-              <w:t>389</w:t>
+              <w:t>0.389</w:t>
             </w:r>
           </w:p>
         </w:tc>
@@ -3874,21 +3853,7 @@
                 <w:w w:val="105"/>
                 <w:sz w:val="20"/>
               </w:rPr>
-              <w:t xml:space="preserve">] = </w:t>
-            </w:r>
-            <w:r>
-              <w:rPr>
-                <w:w w:val="105"/>
-                <w:sz w:val="20"/>
-              </w:rPr>
-              <w:t>-0.477+0.301</w:t>
-            </w:r>
-            <w:r>
-              <w:rPr>
-                <w:w w:val="105"/>
-                <w:sz w:val="20"/>
-              </w:rPr>
-              <w:t>*</w:t>
+              <w:t>] = -0.477+0.301*</w:t>
             </w:r>
             <w:proofErr w:type="gramStart"/>
             <w:r>
@@ -3926,13 +3891,7 @@
               <w:rPr>
                 <w:sz w:val="20"/>
               </w:rPr>
-              <w:t>0.</w:t>
-            </w:r>
-            <w:r>
-              <w:rPr>
-                <w:sz w:val="20"/>
-              </w:rPr>
-              <w:t>297</w:t>
+              <w:t>0.297</w:t>
             </w:r>
           </w:p>
         </w:tc>
@@ -4082,14 +4041,7 @@
                 <w:w w:val="105"/>
                 <w:sz w:val="20"/>
               </w:rPr>
-              <w:t>]</w:t>
-            </w:r>
-            <w:r>
-              <w:rPr>
-                <w:w w:val="105"/>
-                <w:sz w:val="20"/>
-              </w:rPr>
-              <w:t xml:space="preserve"> = 0.418+0.26*</w:t>
+              <w:t>] = 0.418+0.26*</w:t>
             </w:r>
             <w:proofErr w:type="gramStart"/>
             <w:r>
@@ -4199,14 +4151,7 @@
                 <w:w w:val="105"/>
                 <w:sz w:val="20"/>
               </w:rPr>
-              <w:t>]</w:t>
-            </w:r>
-            <w:r>
-              <w:rPr>
-                <w:w w:val="105"/>
-                <w:sz w:val="20"/>
-              </w:rPr>
-              <w:t xml:space="preserve"> = 0.346+0.279*</w:t>
+              <w:t>] = 0.346+0.279*</w:t>
             </w:r>
             <w:proofErr w:type="gramStart"/>
             <w:r>
@@ -4343,14 +4288,7 @@
                 <w:w w:val="110"/>
                 <w:sz w:val="20"/>
               </w:rPr>
-              <w:t>-1.14+0.463</w:t>
-            </w:r>
-            <w:r>
-              <w:rPr>
-                <w:w w:val="110"/>
-                <w:sz w:val="20"/>
-              </w:rPr>
-              <w:t>*</w:t>
+              <w:t>-1.14+0.463*</w:t>
             </w:r>
             <w:proofErr w:type="gramStart"/>
             <w:r>
@@ -4388,13 +4326,7 @@
               <w:rPr>
                 <w:sz w:val="20"/>
               </w:rPr>
-              <w:t>0.</w:t>
-            </w:r>
-            <w:r>
-              <w:rPr>
-                <w:sz w:val="20"/>
-              </w:rPr>
-              <w:t>545</w:t>
+              <w:t>0.545</w:t>
             </w:r>
           </w:p>
         </w:tc>
@@ -4480,14 +4412,7 @@
                 <w:w w:val="110"/>
                 <w:sz w:val="20"/>
               </w:rPr>
-              <w:t>-2.09+0.637</w:t>
-            </w:r>
-            <w:r>
-              <w:rPr>
-                <w:w w:val="110"/>
-                <w:sz w:val="20"/>
-              </w:rPr>
-              <w:t>*</w:t>
+              <w:t>-2.09+0.637*</w:t>
             </w:r>
             <w:proofErr w:type="gramStart"/>
             <w:r>
@@ -4525,13 +4450,7 @@
               <w:rPr>
                 <w:sz w:val="20"/>
               </w:rPr>
-              <w:t>0.</w:t>
-            </w:r>
-            <w:r>
-              <w:rPr>
-                <w:sz w:val="20"/>
-              </w:rPr>
-              <w:t>603</w:t>
+              <w:t>0.603</w:t>
             </w:r>
           </w:p>
         </w:tc>
@@ -5362,6 +5281,7 @@
           </w:placeholder>
           <w:text/>
         </w:sdtPr>
+        <w:sdtEndPr/>
         <w:sdtContent>
           <w:r>
             <w:rPr>
@@ -38644,7 +38564,88 @@
           <w:w w:val="105"/>
           <w:szCs w:val="36"/>
         </w:rPr>
-        <w:t xml:space="preserve"> In other words, the boxplots represent the ranges of each variable per species, with dots in (a) and (b) showing outliers. For plots (a) – (f), s</w:t>
+        <w:t xml:space="preserve"> </w:t>
+      </w:r>
+      <w:r>
+        <w:rPr>
+          <w:rFonts w:asciiTheme="majorBidi" w:hAnsiTheme="majorBidi" w:cstheme="majorBidi"/>
+        </w:rPr>
+        <w:t>Species codes are given in Table 2</w:t>
+      </w:r>
+      <w:r>
+        <w:rPr>
+          <w:rFonts w:asciiTheme="majorBidi" w:hAnsiTheme="majorBidi" w:cstheme="majorBidi"/>
+        </w:rPr>
+        <w:t xml:space="preserve">. </w:t>
+      </w:r>
+      <w:r>
+        <w:rPr>
+          <w:rFonts w:asciiTheme="majorBidi" w:hAnsiTheme="majorBidi" w:cstheme="majorBidi"/>
+        </w:rPr>
+        <w:t>Boxes in plots (a) – (f)</w:t>
+      </w:r>
+      <w:r>
+        <w:rPr>
+          <w:rFonts w:asciiTheme="majorBidi" w:hAnsiTheme="majorBidi" w:cstheme="majorBidi"/>
+        </w:rPr>
+        <w:t xml:space="preserve"> represent the interquartile range, with </w:t>
+      </w:r>
+      <w:r>
+        <w:rPr>
+          <w:rFonts w:asciiTheme="majorBidi" w:hAnsiTheme="majorBidi" w:cstheme="majorBidi"/>
+        </w:rPr>
+        <w:t xml:space="preserve">the </w:t>
+      </w:r>
+      <w:r>
+        <w:rPr>
+          <w:rFonts w:asciiTheme="majorBidi" w:hAnsiTheme="majorBidi" w:cstheme="majorBidi"/>
+        </w:rPr>
+        <w:t xml:space="preserve">horizontal line at </w:t>
+      </w:r>
+      <w:r>
+        <w:rPr>
+          <w:rFonts w:asciiTheme="majorBidi" w:hAnsiTheme="majorBidi" w:cstheme="majorBidi"/>
+        </w:rPr>
+        <w:t xml:space="preserve">the </w:t>
+      </w:r>
+      <w:r>
+        <w:rPr>
+          <w:rFonts w:asciiTheme="majorBidi" w:hAnsiTheme="majorBidi" w:cstheme="majorBidi"/>
+        </w:rPr>
+        <w:t>median, whiskers represent</w:t>
+      </w:r>
+      <w:r>
+        <w:rPr>
+          <w:rFonts w:asciiTheme="majorBidi" w:hAnsiTheme="majorBidi" w:cstheme="majorBidi"/>
+        </w:rPr>
+        <w:t>ing</w:t>
+      </w:r>
+      <w:r>
+        <w:rPr>
+          <w:rFonts w:asciiTheme="majorBidi" w:hAnsiTheme="majorBidi" w:cstheme="majorBidi"/>
+        </w:rPr>
+        <w:t xml:space="preserve"> the range within 2.7 SD, and dots represent</w:t>
+      </w:r>
+      <w:r>
+        <w:rPr>
+          <w:rFonts w:asciiTheme="majorBidi" w:hAnsiTheme="majorBidi" w:cstheme="majorBidi"/>
+        </w:rPr>
+        <w:t>ing</w:t>
+      </w:r>
+      <w:r>
+        <w:rPr>
+          <w:rFonts w:asciiTheme="majorBidi" w:hAnsiTheme="majorBidi" w:cstheme="majorBidi"/>
+        </w:rPr>
+        <w:t xml:space="preserve"> outliers.</w:t>
+      </w:r>
+      <w:r>
+        <w:rPr>
+          <w:rFonts w:asciiTheme="majorBidi" w:hAnsiTheme="majorBidi" w:cstheme="majorBidi"/>
+          <w:bCs/>
+          <w:w w:val="105"/>
+          <w:szCs w:val="36"/>
+        </w:rPr>
+        <w:t xml:space="preserve"> For plots (a) – (f), s</w:t>
       </w:r>
       <w:r>
         <w:rPr>
@@ -39022,6 +39023,12 @@
           <w:szCs w:val="36"/>
         </w:rPr>
         <w:t xml:space="preserve"> </w:t>
+      </w:r>
+      <w:r>
+        <w:rPr>
+          <w:rFonts w:asciiTheme="majorBidi" w:hAnsiTheme="majorBidi" w:cstheme="majorBidi"/>
+        </w:rPr>
+        <w:t>Descriptions of variables (e.g. $ln[H]$) can be found in Table 3.</w:t>
       </w:r>
     </w:p>
     <w:p>
@@ -39436,7 +39443,25 @@
         <w:rPr>
           <w:rFonts w:asciiTheme="majorBidi" w:hAnsiTheme="majorBidi" w:cstheme="majorBidi"/>
         </w:rPr>
-        <w:t xml:space="preserve">Species codes are given in Table 2, and closed dots represent outliers from the main boxplots. The dotted line at y=1 represents no change in </w:t>
+        <w:t>Species codes are given in Table 2</w:t>
+      </w:r>
+      <w:r>
+        <w:rPr>
+          <w:rFonts w:asciiTheme="majorBidi" w:hAnsiTheme="majorBidi" w:cstheme="majorBidi"/>
+        </w:rPr>
+        <w:t xml:space="preserve">. </w:t>
+      </w:r>
+      <w:r>
+        <w:rPr>
+          <w:rFonts w:asciiTheme="majorBidi" w:hAnsiTheme="majorBidi" w:cstheme="majorBidi"/>
+        </w:rPr>
+        <w:t>Shaded boxes represent the interquartile range, with horizontal line at median, whiskers represent the range within 2.7 SD, and dots represent outliers.</w:t>
+      </w:r>
+      <w:r>
+        <w:rPr>
+          <w:rFonts w:asciiTheme="majorBidi" w:hAnsiTheme="majorBidi" w:cstheme="majorBidi"/>
+        </w:rPr>
+        <w:t xml:space="preserve"> The dotted line at y=1 represents no change in </w:t>
       </w:r>
       <w:proofErr w:type="spellStart"/>
       <w:r>
@@ -39452,7 +39477,31 @@
         <w:rPr>
           <w:rFonts w:asciiTheme="majorBidi" w:hAnsiTheme="majorBidi" w:cstheme="majorBidi"/>
         </w:rPr>
-        <w:t xml:space="preserve"> from the previous year. Letters illustrate significance groupings</w:t>
+        <w:t xml:space="preserve"> from the </w:t>
+      </w:r>
+      <w:r>
+        <w:rPr>
+          <w:rFonts w:asciiTheme="majorBidi" w:hAnsiTheme="majorBidi" w:cstheme="majorBidi"/>
+        </w:rPr>
+        <w:t>five years prior to</w:t>
+      </w:r>
+      <w:r>
+        <w:rPr>
+          <w:rFonts w:asciiTheme="majorBidi" w:hAnsiTheme="majorBidi" w:cstheme="majorBidi"/>
+        </w:rPr>
+        <w:t xml:space="preserve"> </w:t>
+      </w:r>
+      <w:r>
+        <w:rPr>
+          <w:rFonts w:asciiTheme="majorBidi" w:hAnsiTheme="majorBidi" w:cstheme="majorBidi"/>
+        </w:rPr>
+        <w:t>drought</w:t>
+      </w:r>
+      <w:r>
+        <w:rPr>
+          <w:rFonts w:asciiTheme="majorBidi" w:hAnsiTheme="majorBidi" w:cstheme="majorBidi"/>
+        </w:rPr>
+        <w:t>. Letters illustrate significance groupings</w:t>
       </w:r>
       <w:r>
         <w:rPr>
@@ -39545,6 +39594,12 @@
           <w:rFonts w:asciiTheme="majorBidi" w:hAnsiTheme="majorBidi" w:cstheme="majorBidi"/>
         </w:rPr>
         <w:t xml:space="preserve"> package in R.</w:t>
+      </w:r>
+      <w:r>
+        <w:rPr>
+          <w:rFonts w:asciiTheme="majorBidi" w:hAnsiTheme="majorBidi" w:cstheme="majorBidi"/>
+        </w:rPr>
+        <w:t xml:space="preserve"> </w:t>
       </w:r>
     </w:p>
     <w:p>
@@ -46624,6 +46679,7 @@
     <w:rsid w:val="00520664"/>
     <w:rsid w:val="007328D5"/>
     <w:rsid w:val="007E3267"/>
+    <w:rsid w:val="008401FA"/>
     <w:rsid w:val="00B40646"/>
     <w:rsid w:val="00D620C3"/>
     <w:rsid w:val="00D810AD"/>

</xml_diff>

<commit_message>
Made sure SI looked good and saved as PDF #150
</commit_message>
<xml_diff>
--- a/manuscript/McGregor_SI_New_Phytologist.docx
+++ b/manuscript/McGregor_SI_New_Phytologist.docx
@@ -25511,8 +25511,8 @@
       <w:tblGrid>
         <w:gridCol w:w="838"/>
         <w:gridCol w:w="686"/>
-        <w:gridCol w:w="1134"/>
-        <w:gridCol w:w="1462"/>
+        <w:gridCol w:w="1276"/>
+        <w:gridCol w:w="1320"/>
         <w:gridCol w:w="798"/>
         <w:gridCol w:w="714"/>
         <w:gridCol w:w="752"/>
@@ -25595,7 +25595,7 @@
         </w:tc>
         <w:tc>
           <w:tcPr>
-            <w:tcW w:w="1134" w:type="dxa"/>
+            <w:tcW w:w="1276" w:type="dxa"/>
             <w:tcBorders>
               <w:top w:val="single" w:sz="6" w:space="0" w:color="000000"/>
               <w:bottom w:val="single" w:sz="4" w:space="0" w:color="auto"/>
@@ -25648,7 +25648,7 @@
         </w:tc>
         <w:tc>
           <w:tcPr>
-            <w:tcW w:w="1462" w:type="dxa"/>
+            <w:tcW w:w="1320" w:type="dxa"/>
             <w:tcBorders>
               <w:top w:val="single" w:sz="6" w:space="0" w:color="000000"/>
               <w:bottom w:val="single" w:sz="4" w:space="0" w:color="auto"/>
@@ -25658,8 +25658,7 @@
             <w:pPr>
               <w:pStyle w:val="TableParagraph"/>
               <w:spacing w:before="20"/>
-              <w:ind w:right="177"/>
-              <w:jc w:val="right"/>
+              <w:jc w:val="center"/>
               <w:rPr>
                 <w:rFonts w:ascii="Trebuchet MS"/>
                 <w:sz w:val="18"/>
@@ -26037,7 +26036,7 @@
         </w:tc>
         <w:tc>
           <w:tcPr>
-            <w:tcW w:w="1134" w:type="dxa"/>
+            <w:tcW w:w="1276" w:type="dxa"/>
             <w:tcBorders>
               <w:top w:val="single" w:sz="4" w:space="0" w:color="auto"/>
             </w:tcBorders>
@@ -26064,7 +26063,7 @@
         </w:tc>
         <w:tc>
           <w:tcPr>
-            <w:tcW w:w="1462" w:type="dxa"/>
+            <w:tcW w:w="1320" w:type="dxa"/>
             <w:tcBorders>
               <w:top w:val="single" w:sz="4" w:space="0" w:color="auto"/>
             </w:tcBorders>
@@ -26295,7 +26294,7 @@
         </w:tc>
         <w:tc>
           <w:tcPr>
-            <w:tcW w:w="1134" w:type="dxa"/>
+            <w:tcW w:w="1276" w:type="dxa"/>
           </w:tcPr>
           <w:p>
             <w:pPr>
@@ -26317,7 +26316,7 @@
         </w:tc>
         <w:tc>
           <w:tcPr>
-            <w:tcW w:w="1462" w:type="dxa"/>
+            <w:tcW w:w="1320" w:type="dxa"/>
           </w:tcPr>
           <w:p>
             <w:pPr>
@@ -26510,7 +26509,7 @@
         </w:tc>
         <w:tc>
           <w:tcPr>
-            <w:tcW w:w="1134" w:type="dxa"/>
+            <w:tcW w:w="1276" w:type="dxa"/>
           </w:tcPr>
           <w:p>
             <w:pPr>
@@ -26532,7 +26531,7 @@
         </w:tc>
         <w:tc>
           <w:tcPr>
-            <w:tcW w:w="1462" w:type="dxa"/>
+            <w:tcW w:w="1320" w:type="dxa"/>
           </w:tcPr>
           <w:p>
             <w:pPr>
@@ -26722,7 +26721,7 @@
         </w:tc>
         <w:tc>
           <w:tcPr>
-            <w:tcW w:w="1134" w:type="dxa"/>
+            <w:tcW w:w="1276" w:type="dxa"/>
           </w:tcPr>
           <w:p>
             <w:pPr>
@@ -26744,7 +26743,7 @@
         </w:tc>
         <w:tc>
           <w:tcPr>
-            <w:tcW w:w="1462" w:type="dxa"/>
+            <w:tcW w:w="1320" w:type="dxa"/>
           </w:tcPr>
           <w:p>
             <w:pPr>
@@ -26948,7 +26947,7 @@
         </w:tc>
         <w:tc>
           <w:tcPr>
-            <w:tcW w:w="1134" w:type="dxa"/>
+            <w:tcW w:w="1276" w:type="dxa"/>
           </w:tcPr>
           <w:p>
             <w:pPr>
@@ -26972,7 +26971,7 @@
         </w:tc>
         <w:tc>
           <w:tcPr>
-            <w:tcW w:w="1462" w:type="dxa"/>
+            <w:tcW w:w="1320" w:type="dxa"/>
           </w:tcPr>
           <w:p>
             <w:pPr>
@@ -27182,7 +27181,7 @@
         </w:tc>
         <w:tc>
           <w:tcPr>
-            <w:tcW w:w="1134" w:type="dxa"/>
+            <w:tcW w:w="1276" w:type="dxa"/>
           </w:tcPr>
           <w:p>
             <w:pPr>
@@ -27204,7 +27203,7 @@
         </w:tc>
         <w:tc>
           <w:tcPr>
-            <w:tcW w:w="1462" w:type="dxa"/>
+            <w:tcW w:w="1320" w:type="dxa"/>
           </w:tcPr>
           <w:p>
             <w:pPr>
@@ -27398,7 +27397,7 @@
         </w:tc>
         <w:tc>
           <w:tcPr>
-            <w:tcW w:w="1134" w:type="dxa"/>
+            <w:tcW w:w="1276" w:type="dxa"/>
           </w:tcPr>
           <w:p>
             <w:pPr>
@@ -27420,7 +27419,7 @@
         </w:tc>
         <w:tc>
           <w:tcPr>
-            <w:tcW w:w="1462" w:type="dxa"/>
+            <w:tcW w:w="1320" w:type="dxa"/>
           </w:tcPr>
           <w:p>
             <w:pPr>
@@ -27610,7 +27609,7 @@
         </w:tc>
         <w:tc>
           <w:tcPr>
-            <w:tcW w:w="1134" w:type="dxa"/>
+            <w:tcW w:w="1276" w:type="dxa"/>
           </w:tcPr>
           <w:p>
             <w:pPr>
@@ -27632,7 +27631,7 @@
         </w:tc>
         <w:tc>
           <w:tcPr>
-            <w:tcW w:w="1462" w:type="dxa"/>
+            <w:tcW w:w="1320" w:type="dxa"/>
           </w:tcPr>
           <w:p>
             <w:pPr>
@@ -27825,7 +27824,7 @@
         </w:tc>
         <w:tc>
           <w:tcPr>
-            <w:tcW w:w="1134" w:type="dxa"/>
+            <w:tcW w:w="1276" w:type="dxa"/>
           </w:tcPr>
           <w:p>
             <w:pPr>
@@ -27847,7 +27846,7 @@
         </w:tc>
         <w:tc>
           <w:tcPr>
-            <w:tcW w:w="1462" w:type="dxa"/>
+            <w:tcW w:w="1320" w:type="dxa"/>
           </w:tcPr>
           <w:p>
             <w:pPr>
@@ -28051,7 +28050,7 @@
         </w:tc>
         <w:tc>
           <w:tcPr>
-            <w:tcW w:w="1134" w:type="dxa"/>
+            <w:tcW w:w="1276" w:type="dxa"/>
           </w:tcPr>
           <w:p>
             <w:pPr>
@@ -28075,7 +28074,7 @@
         </w:tc>
         <w:tc>
           <w:tcPr>
-            <w:tcW w:w="1462" w:type="dxa"/>
+            <w:tcW w:w="1320" w:type="dxa"/>
           </w:tcPr>
           <w:p>
             <w:pPr>
@@ -28285,7 +28284,7 @@
         </w:tc>
         <w:tc>
           <w:tcPr>
-            <w:tcW w:w="1134" w:type="dxa"/>
+            <w:tcW w:w="1276" w:type="dxa"/>
           </w:tcPr>
           <w:p>
             <w:pPr>
@@ -28307,7 +28306,7 @@
         </w:tc>
         <w:tc>
           <w:tcPr>
-            <w:tcW w:w="1462" w:type="dxa"/>
+            <w:tcW w:w="1320" w:type="dxa"/>
           </w:tcPr>
           <w:p>
             <w:pPr>
@@ -28499,7 +28498,7 @@
         </w:tc>
         <w:tc>
           <w:tcPr>
-            <w:tcW w:w="1134" w:type="dxa"/>
+            <w:tcW w:w="1276" w:type="dxa"/>
           </w:tcPr>
           <w:p>
             <w:pPr>
@@ -28521,7 +28520,7 @@
         </w:tc>
         <w:tc>
           <w:tcPr>
-            <w:tcW w:w="1462" w:type="dxa"/>
+            <w:tcW w:w="1320" w:type="dxa"/>
           </w:tcPr>
           <w:p>
             <w:pPr>
@@ -28712,7 +28711,7 @@
         </w:tc>
         <w:tc>
           <w:tcPr>
-            <w:tcW w:w="1134" w:type="dxa"/>
+            <w:tcW w:w="1276" w:type="dxa"/>
           </w:tcPr>
           <w:p>
             <w:pPr>
@@ -28734,7 +28733,7 @@
         </w:tc>
         <w:tc>
           <w:tcPr>
-            <w:tcW w:w="1462" w:type="dxa"/>
+            <w:tcW w:w="1320" w:type="dxa"/>
           </w:tcPr>
           <w:p>
             <w:pPr>
@@ -28924,7 +28923,7 @@
         </w:tc>
         <w:tc>
           <w:tcPr>
-            <w:tcW w:w="1134" w:type="dxa"/>
+            <w:tcW w:w="1276" w:type="dxa"/>
           </w:tcPr>
           <w:p>
             <w:pPr>
@@ -28946,7 +28945,7 @@
         </w:tc>
         <w:tc>
           <w:tcPr>
-            <w:tcW w:w="1462" w:type="dxa"/>
+            <w:tcW w:w="1320" w:type="dxa"/>
           </w:tcPr>
           <w:p>
             <w:pPr>
@@ -29137,7 +29136,7 @@
         </w:tc>
         <w:tc>
           <w:tcPr>
-            <w:tcW w:w="1134" w:type="dxa"/>
+            <w:tcW w:w="1276" w:type="dxa"/>
           </w:tcPr>
           <w:p>
             <w:pPr>
@@ -29159,7 +29158,7 @@
         </w:tc>
         <w:tc>
           <w:tcPr>
-            <w:tcW w:w="1462" w:type="dxa"/>
+            <w:tcW w:w="1320" w:type="dxa"/>
           </w:tcPr>
           <w:p>
             <w:pPr>
@@ -29350,7 +29349,7 @@
         </w:tc>
         <w:tc>
           <w:tcPr>
-            <w:tcW w:w="1134" w:type="dxa"/>
+            <w:tcW w:w="1276" w:type="dxa"/>
           </w:tcPr>
           <w:p>
             <w:pPr>
@@ -29372,7 +29371,7 @@
         </w:tc>
         <w:tc>
           <w:tcPr>
-            <w:tcW w:w="1462" w:type="dxa"/>
+            <w:tcW w:w="1320" w:type="dxa"/>
           </w:tcPr>
           <w:p>
             <w:pPr>
@@ -29562,7 +29561,7 @@
         </w:tc>
         <w:tc>
           <w:tcPr>
-            <w:tcW w:w="1134" w:type="dxa"/>
+            <w:tcW w:w="1276" w:type="dxa"/>
           </w:tcPr>
           <w:p>
             <w:pPr>
@@ -29584,7 +29583,7 @@
         </w:tc>
         <w:tc>
           <w:tcPr>
-            <w:tcW w:w="1462" w:type="dxa"/>
+            <w:tcW w:w="1320" w:type="dxa"/>
           </w:tcPr>
           <w:p>
             <w:pPr>
@@ -29773,7 +29772,7 @@
         </w:tc>
         <w:tc>
           <w:tcPr>
-            <w:tcW w:w="1134" w:type="dxa"/>
+            <w:tcW w:w="1276" w:type="dxa"/>
           </w:tcPr>
           <w:p>
             <w:pPr>
@@ -29795,7 +29794,7 @@
         </w:tc>
         <w:tc>
           <w:tcPr>
-            <w:tcW w:w="1462" w:type="dxa"/>
+            <w:tcW w:w="1320" w:type="dxa"/>
           </w:tcPr>
           <w:p>
             <w:pPr>
@@ -29988,7 +29987,7 @@
         </w:tc>
         <w:tc>
           <w:tcPr>
-            <w:tcW w:w="1134" w:type="dxa"/>
+            <w:tcW w:w="1276" w:type="dxa"/>
           </w:tcPr>
           <w:p>
             <w:pPr>
@@ -30010,7 +30009,7 @@
         </w:tc>
         <w:tc>
           <w:tcPr>
-            <w:tcW w:w="1462" w:type="dxa"/>
+            <w:tcW w:w="1320" w:type="dxa"/>
           </w:tcPr>
           <w:p>
             <w:pPr>
@@ -30200,7 +30199,7 @@
         </w:tc>
         <w:tc>
           <w:tcPr>
-            <w:tcW w:w="1134" w:type="dxa"/>
+            <w:tcW w:w="1276" w:type="dxa"/>
           </w:tcPr>
           <w:p>
             <w:pPr>
@@ -30222,7 +30221,7 @@
         </w:tc>
         <w:tc>
           <w:tcPr>
-            <w:tcW w:w="1462" w:type="dxa"/>
+            <w:tcW w:w="1320" w:type="dxa"/>
           </w:tcPr>
           <w:p>
             <w:pPr>
@@ -30428,7 +30427,7 @@
         </w:tc>
         <w:tc>
           <w:tcPr>
-            <w:tcW w:w="1134" w:type="dxa"/>
+            <w:tcW w:w="1276" w:type="dxa"/>
           </w:tcPr>
           <w:p>
             <w:pPr>
@@ -30452,7 +30451,7 @@
         </w:tc>
         <w:tc>
           <w:tcPr>
-            <w:tcW w:w="1462" w:type="dxa"/>
+            <w:tcW w:w="1320" w:type="dxa"/>
           </w:tcPr>
           <w:p>
             <w:pPr>
@@ -30662,7 +30661,7 @@
         </w:tc>
         <w:tc>
           <w:tcPr>
-            <w:tcW w:w="1134" w:type="dxa"/>
+            <w:tcW w:w="1276" w:type="dxa"/>
           </w:tcPr>
           <w:p>
             <w:pPr>
@@ -30684,7 +30683,7 @@
         </w:tc>
         <w:tc>
           <w:tcPr>
-            <w:tcW w:w="1462" w:type="dxa"/>
+            <w:tcW w:w="1320" w:type="dxa"/>
           </w:tcPr>
           <w:p>
             <w:pPr>
@@ -30877,7 +30876,7 @@
         </w:tc>
         <w:tc>
           <w:tcPr>
-            <w:tcW w:w="1134" w:type="dxa"/>
+            <w:tcW w:w="1276" w:type="dxa"/>
           </w:tcPr>
           <w:p>
             <w:pPr>
@@ -30899,7 +30898,7 @@
         </w:tc>
         <w:tc>
           <w:tcPr>
-            <w:tcW w:w="1462" w:type="dxa"/>
+            <w:tcW w:w="1320" w:type="dxa"/>
           </w:tcPr>
           <w:p>
             <w:pPr>
@@ -31092,7 +31091,7 @@
         </w:tc>
         <w:tc>
           <w:tcPr>
-            <w:tcW w:w="1134" w:type="dxa"/>
+            <w:tcW w:w="1276" w:type="dxa"/>
           </w:tcPr>
           <w:p>
             <w:pPr>
@@ -31114,7 +31113,7 @@
         </w:tc>
         <w:tc>
           <w:tcPr>
-            <w:tcW w:w="1462" w:type="dxa"/>
+            <w:tcW w:w="1320" w:type="dxa"/>
           </w:tcPr>
           <w:p>
             <w:pPr>
@@ -31306,7 +31305,7 @@
         </w:tc>
         <w:tc>
           <w:tcPr>
-            <w:tcW w:w="1134" w:type="dxa"/>
+            <w:tcW w:w="1276" w:type="dxa"/>
           </w:tcPr>
           <w:p>
             <w:pPr>
@@ -31328,7 +31327,7 @@
         </w:tc>
         <w:tc>
           <w:tcPr>
-            <w:tcW w:w="1462" w:type="dxa"/>
+            <w:tcW w:w="1320" w:type="dxa"/>
           </w:tcPr>
           <w:p>
             <w:pPr>
@@ -31527,7 +31526,7 @@
         </w:tc>
         <w:tc>
           <w:tcPr>
-            <w:tcW w:w="1134" w:type="dxa"/>
+            <w:tcW w:w="1276" w:type="dxa"/>
             <w:tcBorders>
               <w:bottom w:val="single" w:sz="6" w:space="0" w:color="000000"/>
             </w:tcBorders>
@@ -31552,7 +31551,7 @@
         </w:tc>
         <w:tc>
           <w:tcPr>
-            <w:tcW w:w="1462" w:type="dxa"/>
+            <w:tcW w:w="1320" w:type="dxa"/>
             <w:tcBorders>
               <w:bottom w:val="single" w:sz="6" w:space="0" w:color="000000"/>
             </w:tcBorders>
@@ -31840,11 +31839,7 @@
         <w:t xml:space="preserve">Year </w:t>
       </w:r>
       <w:r>
-        <w:t xml:space="preserve">was included in the </w:t>
-      </w:r>
-      <w:r>
-        <w:lastRenderedPageBreak/>
-        <w:t>model for all drought years and appeared</w:t>
+        <w:t>was included in the model for all drought years and appeared</w:t>
       </w:r>
       <w:r>
         <w:rPr>
@@ -32081,7 +32076,7 @@
     </w:p>
     <w:tbl>
       <w:tblPr>
-        <w:tblW w:w="0" w:type="auto"/>
+        <w:tblW w:w="9315" w:type="dxa"/>
         <w:tblInd w:w="177" w:type="dxa"/>
         <w:tblLayout w:type="fixed"/>
         <w:tblCellMar>
@@ -32093,8 +32088,8 @@
       <w:tblGrid>
         <w:gridCol w:w="832"/>
         <w:gridCol w:w="834"/>
-        <w:gridCol w:w="992"/>
-        <w:gridCol w:w="1435"/>
+        <w:gridCol w:w="1134"/>
+        <w:gridCol w:w="1293"/>
         <w:gridCol w:w="793"/>
         <w:gridCol w:w="710"/>
         <w:gridCol w:w="748"/>
@@ -32179,7 +32174,7 @@
         </w:tc>
         <w:tc>
           <w:tcPr>
-            <w:tcW w:w="992" w:type="dxa"/>
+            <w:tcW w:w="1134" w:type="dxa"/>
             <w:tcBorders>
               <w:top w:val="single" w:sz="6" w:space="0" w:color="000000"/>
               <w:bottom w:val="single" w:sz="4" w:space="0" w:color="auto"/>
@@ -32232,7 +32227,7 @@
         </w:tc>
         <w:tc>
           <w:tcPr>
-            <w:tcW w:w="1435" w:type="dxa"/>
+            <w:tcW w:w="1293" w:type="dxa"/>
             <w:tcBorders>
               <w:top w:val="single" w:sz="6" w:space="0" w:color="000000"/>
               <w:bottom w:val="single" w:sz="4" w:space="0" w:color="auto"/>
@@ -32242,8 +32237,8 @@
             <w:pPr>
               <w:pStyle w:val="TableParagraph"/>
               <w:spacing w:before="18"/>
-              <w:ind w:right="179"/>
-              <w:jc w:val="right"/>
+              <w:ind w:right="17"/>
+              <w:jc w:val="center"/>
               <w:rPr>
                 <w:rFonts w:ascii="Trebuchet MS"/>
                 <w:sz w:val="18"/>
@@ -32622,7 +32617,7 @@
         </w:tc>
         <w:tc>
           <w:tcPr>
-            <w:tcW w:w="992" w:type="dxa"/>
+            <w:tcW w:w="1134" w:type="dxa"/>
             <w:tcBorders>
               <w:top w:val="single" w:sz="4" w:space="0" w:color="auto"/>
             </w:tcBorders>
@@ -32650,7 +32645,7 @@
         </w:tc>
         <w:tc>
           <w:tcPr>
-            <w:tcW w:w="1435" w:type="dxa"/>
+            <w:tcW w:w="1293" w:type="dxa"/>
             <w:tcBorders>
               <w:top w:val="single" w:sz="4" w:space="0" w:color="auto"/>
             </w:tcBorders>
@@ -32881,7 +32876,7 @@
         </w:tc>
         <w:tc>
           <w:tcPr>
-            <w:tcW w:w="992" w:type="dxa"/>
+            <w:tcW w:w="1134" w:type="dxa"/>
           </w:tcPr>
           <w:p>
             <w:pPr>
@@ -32903,7 +32898,7 @@
         </w:tc>
         <w:tc>
           <w:tcPr>
-            <w:tcW w:w="1435" w:type="dxa"/>
+            <w:tcW w:w="1293" w:type="dxa"/>
           </w:tcPr>
           <w:p>
             <w:pPr>
@@ -33093,7 +33088,7 @@
         </w:tc>
         <w:tc>
           <w:tcPr>
-            <w:tcW w:w="992" w:type="dxa"/>
+            <w:tcW w:w="1134" w:type="dxa"/>
           </w:tcPr>
           <w:p>
             <w:pPr>
@@ -33115,7 +33110,7 @@
         </w:tc>
         <w:tc>
           <w:tcPr>
-            <w:tcW w:w="1435" w:type="dxa"/>
+            <w:tcW w:w="1293" w:type="dxa"/>
           </w:tcPr>
           <w:p>
             <w:pPr>
@@ -33305,7 +33300,7 @@
         </w:tc>
         <w:tc>
           <w:tcPr>
-            <w:tcW w:w="992" w:type="dxa"/>
+            <w:tcW w:w="1134" w:type="dxa"/>
           </w:tcPr>
           <w:p>
             <w:pPr>
@@ -33327,7 +33322,7 @@
         </w:tc>
         <w:tc>
           <w:tcPr>
-            <w:tcW w:w="1435" w:type="dxa"/>
+            <w:tcW w:w="1293" w:type="dxa"/>
           </w:tcPr>
           <w:p>
             <w:pPr>
@@ -33518,7 +33513,7 @@
         </w:tc>
         <w:tc>
           <w:tcPr>
-            <w:tcW w:w="992" w:type="dxa"/>
+            <w:tcW w:w="1134" w:type="dxa"/>
           </w:tcPr>
           <w:p>
             <w:pPr>
@@ -33540,7 +33535,7 @@
         </w:tc>
         <w:tc>
           <w:tcPr>
-            <w:tcW w:w="1435" w:type="dxa"/>
+            <w:tcW w:w="1293" w:type="dxa"/>
           </w:tcPr>
           <w:p>
             <w:pPr>
@@ -33746,7 +33741,7 @@
         </w:tc>
         <w:tc>
           <w:tcPr>
-            <w:tcW w:w="992" w:type="dxa"/>
+            <w:tcW w:w="1134" w:type="dxa"/>
           </w:tcPr>
           <w:p>
             <w:pPr>
@@ -33771,7 +33766,7 @@
         </w:tc>
         <w:tc>
           <w:tcPr>
-            <w:tcW w:w="1435" w:type="dxa"/>
+            <w:tcW w:w="1293" w:type="dxa"/>
           </w:tcPr>
           <w:p>
             <w:pPr>
@@ -33981,7 +33976,7 @@
         </w:tc>
         <w:tc>
           <w:tcPr>
-            <w:tcW w:w="992" w:type="dxa"/>
+            <w:tcW w:w="1134" w:type="dxa"/>
           </w:tcPr>
           <w:p>
             <w:pPr>
@@ -34003,7 +33998,7 @@
         </w:tc>
         <w:tc>
           <w:tcPr>
-            <w:tcW w:w="1435" w:type="dxa"/>
+            <w:tcW w:w="1293" w:type="dxa"/>
           </w:tcPr>
           <w:p>
             <w:pPr>
@@ -34196,7 +34191,7 @@
         </w:tc>
         <w:tc>
           <w:tcPr>
-            <w:tcW w:w="992" w:type="dxa"/>
+            <w:tcW w:w="1134" w:type="dxa"/>
           </w:tcPr>
           <w:p>
             <w:pPr>
@@ -34218,7 +34213,7 @@
         </w:tc>
         <w:tc>
           <w:tcPr>
-            <w:tcW w:w="1435" w:type="dxa"/>
+            <w:tcW w:w="1293" w:type="dxa"/>
           </w:tcPr>
           <w:p>
             <w:pPr>
@@ -34411,7 +34406,7 @@
         </w:tc>
         <w:tc>
           <w:tcPr>
-            <w:tcW w:w="992" w:type="dxa"/>
+            <w:tcW w:w="1134" w:type="dxa"/>
           </w:tcPr>
           <w:p>
             <w:pPr>
@@ -34433,7 +34428,7 @@
         </w:tc>
         <w:tc>
           <w:tcPr>
-            <w:tcW w:w="1435" w:type="dxa"/>
+            <w:tcW w:w="1293" w:type="dxa"/>
           </w:tcPr>
           <w:p>
             <w:pPr>
@@ -34627,7 +34622,7 @@
         </w:tc>
         <w:tc>
           <w:tcPr>
-            <w:tcW w:w="992" w:type="dxa"/>
+            <w:tcW w:w="1134" w:type="dxa"/>
           </w:tcPr>
           <w:p>
             <w:pPr>
@@ -34649,7 +34644,7 @@
         </w:tc>
         <w:tc>
           <w:tcPr>
-            <w:tcW w:w="1435" w:type="dxa"/>
+            <w:tcW w:w="1293" w:type="dxa"/>
           </w:tcPr>
           <w:p>
             <w:pPr>
@@ -34854,7 +34849,7 @@
         </w:tc>
         <w:tc>
           <w:tcPr>
-            <w:tcW w:w="992" w:type="dxa"/>
+            <w:tcW w:w="1134" w:type="dxa"/>
           </w:tcPr>
           <w:p>
             <w:pPr>
@@ -34879,7 +34874,7 @@
         </w:tc>
         <w:tc>
           <w:tcPr>
-            <w:tcW w:w="1435" w:type="dxa"/>
+            <w:tcW w:w="1293" w:type="dxa"/>
           </w:tcPr>
           <w:p>
             <w:pPr>
@@ -35089,7 +35084,7 @@
         </w:tc>
         <w:tc>
           <w:tcPr>
-            <w:tcW w:w="992" w:type="dxa"/>
+            <w:tcW w:w="1134" w:type="dxa"/>
           </w:tcPr>
           <w:p>
             <w:pPr>
@@ -35111,7 +35106,7 @@
         </w:tc>
         <w:tc>
           <w:tcPr>
-            <w:tcW w:w="1435" w:type="dxa"/>
+            <w:tcW w:w="1293" w:type="dxa"/>
           </w:tcPr>
           <w:p>
             <w:pPr>
@@ -35303,7 +35298,7 @@
         </w:tc>
         <w:tc>
           <w:tcPr>
-            <w:tcW w:w="992" w:type="dxa"/>
+            <w:tcW w:w="1134" w:type="dxa"/>
           </w:tcPr>
           <w:p>
             <w:pPr>
@@ -35325,7 +35320,7 @@
         </w:tc>
         <w:tc>
           <w:tcPr>
-            <w:tcW w:w="1435" w:type="dxa"/>
+            <w:tcW w:w="1293" w:type="dxa"/>
           </w:tcPr>
           <w:p>
             <w:pPr>
@@ -35514,7 +35509,7 @@
         </w:tc>
         <w:tc>
           <w:tcPr>
-            <w:tcW w:w="992" w:type="dxa"/>
+            <w:tcW w:w="1134" w:type="dxa"/>
           </w:tcPr>
           <w:p>
             <w:pPr>
@@ -35536,7 +35531,7 @@
         </w:tc>
         <w:tc>
           <w:tcPr>
-            <w:tcW w:w="1435" w:type="dxa"/>
+            <w:tcW w:w="1293" w:type="dxa"/>
           </w:tcPr>
           <w:p>
             <w:pPr>
@@ -35727,7 +35722,7 @@
         </w:tc>
         <w:tc>
           <w:tcPr>
-            <w:tcW w:w="992" w:type="dxa"/>
+            <w:tcW w:w="1134" w:type="dxa"/>
           </w:tcPr>
           <w:p>
             <w:pPr>
@@ -35749,7 +35744,7 @@
         </w:tc>
         <w:tc>
           <w:tcPr>
-            <w:tcW w:w="1435" w:type="dxa"/>
+            <w:tcW w:w="1293" w:type="dxa"/>
           </w:tcPr>
           <w:p>
             <w:pPr>
@@ -35940,7 +35935,7 @@
         </w:tc>
         <w:tc>
           <w:tcPr>
-            <w:tcW w:w="992" w:type="dxa"/>
+            <w:tcW w:w="1134" w:type="dxa"/>
           </w:tcPr>
           <w:p>
             <w:pPr>
@@ -35962,7 +35957,7 @@
         </w:tc>
         <w:tc>
           <w:tcPr>
-            <w:tcW w:w="1435" w:type="dxa"/>
+            <w:tcW w:w="1293" w:type="dxa"/>
           </w:tcPr>
           <w:p>
             <w:pPr>
@@ -36167,7 +36162,7 @@
         </w:tc>
         <w:tc>
           <w:tcPr>
-            <w:tcW w:w="992" w:type="dxa"/>
+            <w:tcW w:w="1134" w:type="dxa"/>
           </w:tcPr>
           <w:p>
             <w:pPr>
@@ -36192,7 +36187,7 @@
         </w:tc>
         <w:tc>
           <w:tcPr>
-            <w:tcW w:w="1435" w:type="dxa"/>
+            <w:tcW w:w="1293" w:type="dxa"/>
           </w:tcPr>
           <w:p>
             <w:pPr>
@@ -36402,7 +36397,7 @@
         </w:tc>
         <w:tc>
           <w:tcPr>
-            <w:tcW w:w="992" w:type="dxa"/>
+            <w:tcW w:w="1134" w:type="dxa"/>
           </w:tcPr>
           <w:p>
             <w:pPr>
@@ -36424,7 +36419,7 @@
         </w:tc>
         <w:tc>
           <w:tcPr>
-            <w:tcW w:w="1435" w:type="dxa"/>
+            <w:tcW w:w="1293" w:type="dxa"/>
           </w:tcPr>
           <w:p>
             <w:pPr>
@@ -36616,7 +36611,7 @@
         </w:tc>
         <w:tc>
           <w:tcPr>
-            <w:tcW w:w="992" w:type="dxa"/>
+            <w:tcW w:w="1134" w:type="dxa"/>
           </w:tcPr>
           <w:p>
             <w:pPr>
@@ -36638,7 +36633,7 @@
         </w:tc>
         <w:tc>
           <w:tcPr>
-            <w:tcW w:w="1435" w:type="dxa"/>
+            <w:tcW w:w="1293" w:type="dxa"/>
           </w:tcPr>
           <w:p>
             <w:pPr>
@@ -36830,7 +36825,7 @@
         </w:tc>
         <w:tc>
           <w:tcPr>
-            <w:tcW w:w="992" w:type="dxa"/>
+            <w:tcW w:w="1134" w:type="dxa"/>
           </w:tcPr>
           <w:p>
             <w:pPr>
@@ -36852,7 +36847,7 @@
         </w:tc>
         <w:tc>
           <w:tcPr>
-            <w:tcW w:w="1435" w:type="dxa"/>
+            <w:tcW w:w="1293" w:type="dxa"/>
           </w:tcPr>
           <w:p>
             <w:pPr>
@@ -37044,7 +37039,7 @@
         </w:tc>
         <w:tc>
           <w:tcPr>
-            <w:tcW w:w="992" w:type="dxa"/>
+            <w:tcW w:w="1134" w:type="dxa"/>
           </w:tcPr>
           <w:p>
             <w:pPr>
@@ -37066,7 +37061,7 @@
         </w:tc>
         <w:tc>
           <w:tcPr>
-            <w:tcW w:w="1435" w:type="dxa"/>
+            <w:tcW w:w="1293" w:type="dxa"/>
           </w:tcPr>
           <w:p>
             <w:pPr>
@@ -37257,7 +37252,7 @@
         </w:tc>
         <w:tc>
           <w:tcPr>
-            <w:tcW w:w="992" w:type="dxa"/>
+            <w:tcW w:w="1134" w:type="dxa"/>
           </w:tcPr>
           <w:p>
             <w:pPr>
@@ -37279,7 +37274,7 @@
         </w:tc>
         <w:tc>
           <w:tcPr>
-            <w:tcW w:w="1435" w:type="dxa"/>
+            <w:tcW w:w="1293" w:type="dxa"/>
           </w:tcPr>
           <w:p>
             <w:pPr>
@@ -37470,7 +37465,7 @@
         </w:tc>
         <w:tc>
           <w:tcPr>
-            <w:tcW w:w="992" w:type="dxa"/>
+            <w:tcW w:w="1134" w:type="dxa"/>
           </w:tcPr>
           <w:p>
             <w:pPr>
@@ -37492,7 +37487,7 @@
         </w:tc>
         <w:tc>
           <w:tcPr>
-            <w:tcW w:w="1435" w:type="dxa"/>
+            <w:tcW w:w="1293" w:type="dxa"/>
           </w:tcPr>
           <w:p>
             <w:pPr>
@@ -37689,7 +37684,7 @@
         </w:tc>
         <w:tc>
           <w:tcPr>
-            <w:tcW w:w="992" w:type="dxa"/>
+            <w:tcW w:w="1134" w:type="dxa"/>
             <w:tcBorders>
               <w:bottom w:val="single" w:sz="6" w:space="0" w:color="000000"/>
             </w:tcBorders>
@@ -37714,7 +37709,7 @@
         </w:tc>
         <w:tc>
           <w:tcPr>
-            <w:tcW w:w="1435" w:type="dxa"/>
+            <w:tcW w:w="1293" w:type="dxa"/>
             <w:tcBorders>
               <w:bottom w:val="single" w:sz="6" w:space="0" w:color="000000"/>
             </w:tcBorders>
@@ -38576,13 +38571,7 @@
         <w:rPr>
           <w:rFonts w:asciiTheme="majorBidi" w:hAnsiTheme="majorBidi" w:cstheme="majorBidi"/>
         </w:rPr>
-        <w:t xml:space="preserve">. </w:t>
-      </w:r>
-      <w:r>
-        <w:rPr>
-          <w:rFonts w:asciiTheme="majorBidi" w:hAnsiTheme="majorBidi" w:cstheme="majorBidi"/>
-        </w:rPr>
-        <w:t>Boxes in plots (a) – (f)</w:t>
+        <w:t>. Boxes in plots (a) – (f)</w:t>
       </w:r>
       <w:r>
         <w:rPr>
@@ -39041,25 +39030,22 @@
           <w:rFonts w:asciiTheme="majorBidi" w:hAnsiTheme="majorBidi" w:cstheme="majorBidi"/>
         </w:rPr>
       </w:pPr>
-    </w:p>
-    <w:p>
-      <w:pPr>
-        <w:widowControl w:val="0"/>
-        <w:autoSpaceDE w:val="0"/>
-        <w:autoSpaceDN w:val="0"/>
-        <w:adjustRightInd w:val="0"/>
-        <w:rPr>
-          <w:rFonts w:asciiTheme="majorBidi" w:hAnsiTheme="majorBidi" w:cstheme="majorBidi"/>
-        </w:rPr>
-      </w:pPr>
       <w:r>
         <w:rPr>
           <w:noProof/>
         </w:rPr>
         <w:drawing>
-          <wp:inline distT="0" distB="0" distL="0" distR="0" wp14:anchorId="7EAA1750" wp14:editId="30FCE6E1">
-            <wp:extent cx="6040316" cy="3003933"/>
-            <wp:effectExtent l="0" t="0" r="5080" b="6350"/>
+          <wp:anchor distT="0" distB="0" distL="114300" distR="114300" simplePos="0" relativeHeight="251657216" behindDoc="1" locked="0" layoutInCell="1" allowOverlap="1" wp14:anchorId="7EAA1750" wp14:editId="71F74CED">
+            <wp:simplePos x="0" y="0"/>
+            <wp:positionH relativeFrom="column">
+              <wp:posOffset>-492981</wp:posOffset>
+            </wp:positionH>
+            <wp:positionV relativeFrom="paragraph">
+              <wp:posOffset>222029</wp:posOffset>
+            </wp:positionV>
+            <wp:extent cx="7076661" cy="3519322"/>
+            <wp:effectExtent l="0" t="0" r="0" b="5080"/>
+            <wp:wrapNone/>
             <wp:docPr id="7" name="image4.png"/>
             <wp:cNvGraphicFramePr>
               <a:graphicFrameLocks xmlns:a="http://schemas.openxmlformats.org/drawingml/2006/main" noChangeAspect="1"/>
@@ -39072,7 +39058,13 @@
                     <pic:cNvPicPr/>
                   </pic:nvPicPr>
                   <pic:blipFill>
-                    <a:blip r:embed="rId11" cstate="print"/>
+                    <a:blip r:embed="rId11" cstate="print">
+                      <a:extLst>
+                        <a:ext uri="{28A0092B-C50C-407E-A947-70E740481C1C}">
+                          <a14:useLocalDpi xmlns:a14="http://schemas.microsoft.com/office/drawing/2010/main" val="0"/>
+                        </a:ext>
+                      </a:extLst>
+                    </a:blip>
                     <a:stretch>
                       <a:fillRect/>
                     </a:stretch>
@@ -39080,7 +39072,7 @@
                   <pic:spPr>
                     <a:xfrm>
                       <a:off x="0" y="0"/>
-                      <a:ext cx="6133301" cy="3050176"/>
+                      <a:ext cx="7100727" cy="3531291"/>
                     </a:xfrm>
                     <a:prstGeom prst="rect">
                       <a:avLst/>
@@ -39089,9 +39081,26 @@
                 </pic:pic>
               </a:graphicData>
             </a:graphic>
-          </wp:inline>
+            <wp14:sizeRelH relativeFrom="margin">
+              <wp14:pctWidth>0</wp14:pctWidth>
+            </wp14:sizeRelH>
+            <wp14:sizeRelV relativeFrom="margin">
+              <wp14:pctHeight>0</wp14:pctHeight>
+            </wp14:sizeRelV>
+          </wp:anchor>
         </w:drawing>
       </w:r>
+    </w:p>
+    <w:p>
+      <w:pPr>
+        <w:widowControl w:val="0"/>
+        <w:autoSpaceDE w:val="0"/>
+        <w:autoSpaceDN w:val="0"/>
+        <w:adjustRightInd w:val="0"/>
+        <w:rPr>
+          <w:rFonts w:asciiTheme="majorBidi" w:hAnsiTheme="majorBidi" w:cstheme="majorBidi"/>
+        </w:rPr>
+      </w:pPr>
     </w:p>
     <w:p>
       <w:pPr>
@@ -46683,6 +46692,7 @@
     <w:rsid w:val="00B40646"/>
     <w:rsid w:val="00D620C3"/>
     <w:rsid w:val="00D810AD"/>
+    <w:rsid w:val="00E43D53"/>
     <w:rsid w:val="00EF77DA"/>
     <w:rsid w:val="00F043FF"/>
   </w:rsids>

</xml_diff>